<commit_message>
Final Commit.  All documents are up-to-date.
</commit_message>
<xml_diff>
--- a/ECE325FinalReport.docx
+++ b/ECE325FinalReport.docx
@@ -2,17 +2,83 @@
 <file path=word/document.xml><?xml version="1.0" encoding="utf-8"?>
 <w:document xmlns:wpc="http://schemas.microsoft.com/office/word/2010/wordprocessingCanvas" xmlns:mo="http://schemas.microsoft.com/office/mac/office/2008/main" xmlns:mc="http://schemas.openxmlformats.org/markup-compatibility/2006" xmlns:mv="urn:schemas-microsoft-com:mac:vml" xmlns:o="urn:schemas-microsoft-com:office:office" xmlns:r="http://schemas.openxmlformats.org/officeDocument/2006/relationships" xmlns:m="http://schemas.openxmlformats.org/officeDocument/2006/math" xmlns:v="urn:schemas-microsoft-com:vml" xmlns:wp14="http://schemas.microsoft.com/office/word/2010/wordprocessingDrawing" xmlns:wp="http://schemas.openxmlformats.org/drawingml/2006/wordprocessingDrawing" xmlns:w10="urn:schemas-microsoft-com:office:word" xmlns:w="http://schemas.openxmlformats.org/wordprocessingml/2006/main" xmlns:w14="http://schemas.microsoft.com/office/word/2010/wordml" xmlns:wpg="http://schemas.microsoft.com/office/word/2010/wordprocessingGroup" xmlns:wpi="http://schemas.microsoft.com/office/word/2010/wordprocessingInk" xmlns:wne="http://schemas.microsoft.com/office/word/2006/wordml" xmlns:wps="http://schemas.microsoft.com/office/word/2010/wordprocessingShape" mc:Ignorable="w14 wp14">
   <w:body>
-    <w:p/>
-    <w:p/>
-    <w:p/>
-    <w:p/>
-    <w:p/>
-    <w:p/>
-    <w:p/>
-    <w:p/>
-    <w:p/>
-    <w:p/>
-    <w:p/>
+    <w:p>
+      <w:pPr>
+        <w:rPr>
+          <w:rFonts w:ascii="Times New Roman" w:hAnsi="Times New Roman" w:cs="Times New Roman"/>
+        </w:rPr>
+      </w:pPr>
+    </w:p>
+    <w:p>
+      <w:pPr>
+        <w:rPr>
+          <w:rFonts w:ascii="Times New Roman" w:hAnsi="Times New Roman" w:cs="Times New Roman"/>
+        </w:rPr>
+      </w:pPr>
+    </w:p>
+    <w:p>
+      <w:pPr>
+        <w:rPr>
+          <w:rFonts w:ascii="Times New Roman" w:hAnsi="Times New Roman" w:cs="Times New Roman"/>
+        </w:rPr>
+      </w:pPr>
+    </w:p>
+    <w:p>
+      <w:pPr>
+        <w:rPr>
+          <w:rFonts w:ascii="Times New Roman" w:hAnsi="Times New Roman" w:cs="Times New Roman"/>
+        </w:rPr>
+      </w:pPr>
+    </w:p>
+    <w:p>
+      <w:pPr>
+        <w:rPr>
+          <w:rFonts w:ascii="Times New Roman" w:hAnsi="Times New Roman" w:cs="Times New Roman"/>
+        </w:rPr>
+      </w:pPr>
+    </w:p>
+    <w:p>
+      <w:pPr>
+        <w:rPr>
+          <w:rFonts w:ascii="Times New Roman" w:hAnsi="Times New Roman" w:cs="Times New Roman"/>
+        </w:rPr>
+      </w:pPr>
+    </w:p>
+    <w:p>
+      <w:pPr>
+        <w:rPr>
+          <w:rFonts w:ascii="Times New Roman" w:hAnsi="Times New Roman" w:cs="Times New Roman"/>
+        </w:rPr>
+      </w:pPr>
+    </w:p>
+    <w:p>
+      <w:pPr>
+        <w:rPr>
+          <w:rFonts w:ascii="Times New Roman" w:hAnsi="Times New Roman" w:cs="Times New Roman"/>
+        </w:rPr>
+      </w:pPr>
+    </w:p>
+    <w:p>
+      <w:pPr>
+        <w:rPr>
+          <w:rFonts w:ascii="Times New Roman" w:hAnsi="Times New Roman" w:cs="Times New Roman"/>
+        </w:rPr>
+      </w:pPr>
+    </w:p>
+    <w:p>
+      <w:pPr>
+        <w:rPr>
+          <w:rFonts w:ascii="Times New Roman" w:hAnsi="Times New Roman" w:cs="Times New Roman"/>
+        </w:rPr>
+      </w:pPr>
+    </w:p>
+    <w:p>
+      <w:pPr>
+        <w:rPr>
+          <w:rFonts w:ascii="Times New Roman" w:hAnsi="Times New Roman" w:cs="Times New Roman"/>
+        </w:rPr>
+      </w:pPr>
+    </w:p>
     <w:p>
       <w:pPr>
         <w:rPr>
@@ -29,10 +95,8 @@
       </w:pPr>
       <w:r>
         <w:rPr>
-          <w:rFonts w:ascii="Arial" w:eastAsia="Times New Roman" w:hAnsi="Arial" w:cs="Arial"/>
-          <w:color w:val="000000"/>
-          <w:sz w:val="36"/>
-          <w:szCs w:val="36"/>
+          <w:rFonts w:ascii="Times New Roman" w:eastAsia="Times New Roman" w:hAnsi="Times New Roman" w:cs="Times New Roman"/>
+          <w:color w:val="000000"/>
         </w:rPr>
         <w:t>Electrostatics Application:</w:t>
       </w:r>
@@ -46,10 +110,8 @@
       </w:pPr>
       <w:r>
         <w:rPr>
-          <w:rFonts w:ascii="Arial" w:eastAsia="Times New Roman" w:hAnsi="Arial" w:cs="Arial"/>
-          <w:color w:val="000000"/>
-          <w:sz w:val="36"/>
-          <w:szCs w:val="36"/>
+          <w:rFonts w:ascii="Times New Roman" w:eastAsia="Times New Roman" w:hAnsi="Times New Roman" w:cs="Times New Roman"/>
+          <w:color w:val="000000"/>
         </w:rPr>
         <w:t>Ion Thruster</w:t>
       </w:r>
@@ -63,12 +125,10 @@
       </w:pPr>
       <w:r>
         <w:rPr>
-          <w:rFonts w:ascii="Arial" w:eastAsia="Times New Roman" w:hAnsi="Arial" w:cs="Arial"/>
+          <w:rFonts w:ascii="Times New Roman" w:eastAsia="Times New Roman" w:hAnsi="Times New Roman" w:cs="Times New Roman"/>
           <w:b/>
           <w:bCs/>
           <w:color w:val="000000"/>
-          <w:sz w:val="22"/>
-          <w:szCs w:val="22"/>
         </w:rPr>
         <w:t>Group Members:</w:t>
       </w:r>
@@ -80,37 +140,13 @@
           <w:rFonts w:ascii="Times New Roman" w:eastAsia="Times New Roman" w:hAnsi="Times New Roman" w:cs="Times New Roman"/>
         </w:rPr>
       </w:pPr>
-      <w:proofErr w:type="spellStart"/>
-      <w:r>
-        <w:rPr>
-          <w:rFonts w:ascii="Arial" w:eastAsia="Times New Roman" w:hAnsi="Arial" w:cs="Arial"/>
-          <w:color w:val="000000"/>
-          <w:sz w:val="22"/>
-          <w:szCs w:val="22"/>
-        </w:rPr>
-        <w:t>Alexandre</w:t>
-      </w:r>
-      <w:proofErr w:type="spellEnd"/>
-      <w:r>
-        <w:rPr>
-          <w:rFonts w:ascii="Arial" w:eastAsia="Times New Roman" w:hAnsi="Arial" w:cs="Arial"/>
-          <w:color w:val="000000"/>
-          <w:sz w:val="22"/>
-          <w:szCs w:val="22"/>
-        </w:rPr>
-        <w:t xml:space="preserve"> </w:t>
-      </w:r>
-      <w:proofErr w:type="spellStart"/>
-      <w:r>
-        <w:rPr>
-          <w:rFonts w:ascii="Arial" w:eastAsia="Times New Roman" w:hAnsi="Arial" w:cs="Arial"/>
-          <w:color w:val="000000"/>
-          <w:sz w:val="22"/>
-          <w:szCs w:val="22"/>
-        </w:rPr>
-        <w:t>Tessier</w:t>
-      </w:r>
-      <w:proofErr w:type="spellEnd"/>
+      <w:r>
+        <w:rPr>
+          <w:rFonts w:ascii="Times New Roman" w:eastAsia="Times New Roman" w:hAnsi="Times New Roman" w:cs="Times New Roman"/>
+          <w:color w:val="000000"/>
+        </w:rPr>
+        <w:t>Alexandre Tessier</w:t>
+      </w:r>
     </w:p>
     <w:p>
       <w:pPr>
@@ -121,24 +157,11 @@
       </w:pPr>
       <w:r>
         <w:rPr>
-          <w:rFonts w:ascii="Arial" w:eastAsia="Times New Roman" w:hAnsi="Arial" w:cs="Arial"/>
-          <w:color w:val="000000"/>
-          <w:sz w:val="22"/>
-          <w:szCs w:val="22"/>
-        </w:rPr>
-        <w:t xml:space="preserve">John </w:t>
-      </w:r>
-      <w:proofErr w:type="spellStart"/>
-      <w:r>
-        <w:rPr>
-          <w:rFonts w:ascii="Arial" w:eastAsia="Times New Roman" w:hAnsi="Arial" w:cs="Arial"/>
-          <w:color w:val="000000"/>
-          <w:sz w:val="22"/>
-          <w:szCs w:val="22"/>
-        </w:rPr>
-        <w:t>Buccilli</w:t>
-      </w:r>
-      <w:proofErr w:type="spellEnd"/>
+          <w:rFonts w:ascii="Times New Roman" w:eastAsia="Times New Roman" w:hAnsi="Times New Roman" w:cs="Times New Roman"/>
+          <w:color w:val="000000"/>
+        </w:rPr>
+        <w:t>John Buccilli</w:t>
+      </w:r>
     </w:p>
     <w:p>
       <w:pPr>
@@ -149,10 +172,8 @@
       </w:pPr>
       <w:r>
         <w:rPr>
-          <w:rFonts w:ascii="Arial" w:eastAsia="Times New Roman" w:hAnsi="Arial" w:cs="Arial"/>
-          <w:color w:val="000000"/>
-          <w:sz w:val="22"/>
-          <w:szCs w:val="22"/>
+          <w:rFonts w:ascii="Times New Roman" w:eastAsia="Times New Roman" w:hAnsi="Times New Roman" w:cs="Times New Roman"/>
+          <w:color w:val="000000"/>
         </w:rPr>
         <w:t>Scott McCartney</w:t>
       </w:r>
@@ -166,24 +187,11 @@
       </w:pPr>
       <w:r>
         <w:rPr>
-          <w:rFonts w:ascii="Arial" w:eastAsia="Times New Roman" w:hAnsi="Arial" w:cs="Arial"/>
-          <w:color w:val="000000"/>
-          <w:sz w:val="22"/>
-          <w:szCs w:val="22"/>
-        </w:rPr>
-        <w:t xml:space="preserve">Wilson </w:t>
-      </w:r>
-      <w:proofErr w:type="spellStart"/>
-      <w:r>
-        <w:rPr>
-          <w:rFonts w:ascii="Arial" w:eastAsia="Times New Roman" w:hAnsi="Arial" w:cs="Arial"/>
-          <w:color w:val="000000"/>
-          <w:sz w:val="22"/>
-          <w:szCs w:val="22"/>
-        </w:rPr>
-        <w:t>Guo</w:t>
-      </w:r>
-      <w:proofErr w:type="spellEnd"/>
+          <w:rFonts w:ascii="Times New Roman" w:eastAsia="Times New Roman" w:hAnsi="Times New Roman" w:cs="Times New Roman"/>
+          <w:color w:val="000000"/>
+        </w:rPr>
+        <w:t>Wilson Guo</w:t>
+      </w:r>
     </w:p>
     <w:p>
       <w:pPr>
@@ -201,24 +209,11 @@
       </w:pPr>
       <w:r>
         <w:rPr>
-          <w:rFonts w:ascii="Arial" w:eastAsia="Times New Roman" w:hAnsi="Arial" w:cs="Arial"/>
-          <w:color w:val="000000"/>
-          <w:sz w:val="22"/>
-          <w:szCs w:val="22"/>
-        </w:rPr>
-        <w:t xml:space="preserve">Dr. Dmitry </w:t>
-      </w:r>
-      <w:proofErr w:type="spellStart"/>
-      <w:r>
-        <w:rPr>
-          <w:rFonts w:ascii="Arial" w:eastAsia="Times New Roman" w:hAnsi="Arial" w:cs="Arial"/>
-          <w:color w:val="000000"/>
-          <w:sz w:val="22"/>
-          <w:szCs w:val="22"/>
-        </w:rPr>
-        <w:t>Garmatyuk</w:t>
-      </w:r>
-      <w:proofErr w:type="spellEnd"/>
+          <w:rFonts w:ascii="Times New Roman" w:eastAsia="Times New Roman" w:hAnsi="Times New Roman" w:cs="Times New Roman"/>
+          <w:color w:val="000000"/>
+        </w:rPr>
+        <w:t>Dr. Dmitry Garmatyuk</w:t>
+      </w:r>
     </w:p>
     <w:p>
       <w:pPr>
@@ -229,10 +224,8 @@
       </w:pPr>
       <w:r>
         <w:rPr>
-          <w:rFonts w:ascii="Arial" w:eastAsia="Times New Roman" w:hAnsi="Arial" w:cs="Arial"/>
-          <w:color w:val="000000"/>
-          <w:sz w:val="22"/>
-          <w:szCs w:val="22"/>
+          <w:rFonts w:ascii="Times New Roman" w:eastAsia="Times New Roman" w:hAnsi="Times New Roman" w:cs="Times New Roman"/>
+          <w:color w:val="000000"/>
         </w:rPr>
         <w:t>ECE 325</w:t>
       </w:r>
@@ -246,10 +239,8 @@
       </w:pPr>
       <w:r>
         <w:rPr>
-          <w:rFonts w:ascii="Arial" w:eastAsia="Times New Roman" w:hAnsi="Arial" w:cs="Arial"/>
-          <w:color w:val="000000"/>
-          <w:sz w:val="22"/>
-          <w:szCs w:val="22"/>
+          <w:rFonts w:ascii="Times New Roman" w:eastAsia="Times New Roman" w:hAnsi="Times New Roman" w:cs="Times New Roman"/>
+          <w:color w:val="000000"/>
         </w:rPr>
         <w:t>12/1/2015</w:t>
       </w:r>
@@ -263,56 +254,184 @@
       </w:pPr>
       <w:r>
         <w:rPr>
-          <w:rFonts w:ascii="Arial" w:eastAsia="Times New Roman" w:hAnsi="Arial" w:cs="Arial"/>
+          <w:rFonts w:ascii="Times New Roman" w:eastAsia="Times New Roman" w:hAnsi="Times New Roman" w:cs="Times New Roman"/>
           <w:b/>
           <w:bCs/>
           <w:color w:val="000000"/>
-          <w:sz w:val="22"/>
-          <w:szCs w:val="22"/>
         </w:rPr>
         <w:t>Project Directory</w:t>
       </w:r>
       <w:r>
         <w:rPr>
-          <w:rFonts w:ascii="Arial" w:eastAsia="Times New Roman" w:hAnsi="Arial" w:cs="Arial"/>
-          <w:color w:val="000000"/>
-          <w:sz w:val="22"/>
-          <w:szCs w:val="22"/>
+          <w:rFonts w:ascii="Times New Roman" w:eastAsia="Times New Roman" w:hAnsi="Times New Roman" w:cs="Times New Roman"/>
+          <w:color w:val="000000"/>
         </w:rPr>
         <w:t>: https://GitHub.com/McCarts3/IonThruster</w:t>
       </w:r>
     </w:p>
-    <w:p/>
-    <w:p/>
-    <w:p/>
-    <w:p/>
-    <w:p/>
-    <w:p/>
-    <w:p/>
-    <w:p/>
-    <w:p/>
-    <w:p/>
-    <w:p/>
-    <w:p/>
-    <w:p/>
-    <w:p/>
-    <w:p/>
-    <w:p/>
-    <w:p/>
-    <w:p/>
-    <w:p/>
-    <w:p/>
-    <w:p/>
-    <w:p/>
-    <w:p>
-      <w:pPr>
-        <w:rPr>
-          <w:rFonts w:ascii="Times New Roman" w:eastAsia="Times New Roman" w:hAnsi="Times New Roman" w:cs="Times New Roman"/>
-        </w:rPr>
-      </w:pPr>
-      <w:r>
-        <w:rPr>
-          <w:rFonts w:ascii="Arial" w:eastAsia="Times New Roman" w:hAnsi="Arial" w:cs="Arial"/>
+    <w:p>
+      <w:pPr>
+        <w:rPr>
+          <w:rFonts w:ascii="Times New Roman" w:hAnsi="Times New Roman" w:cs="Times New Roman"/>
+        </w:rPr>
+      </w:pPr>
+    </w:p>
+    <w:p>
+      <w:pPr>
+        <w:rPr>
+          <w:rFonts w:ascii="Times New Roman" w:hAnsi="Times New Roman" w:cs="Times New Roman"/>
+        </w:rPr>
+      </w:pPr>
+    </w:p>
+    <w:p>
+      <w:pPr>
+        <w:rPr>
+          <w:rFonts w:ascii="Times New Roman" w:hAnsi="Times New Roman" w:cs="Times New Roman"/>
+        </w:rPr>
+      </w:pPr>
+    </w:p>
+    <w:p>
+      <w:pPr>
+        <w:rPr>
+          <w:rFonts w:ascii="Times New Roman" w:hAnsi="Times New Roman" w:cs="Times New Roman"/>
+        </w:rPr>
+      </w:pPr>
+    </w:p>
+    <w:p>
+      <w:pPr>
+        <w:rPr>
+          <w:rFonts w:ascii="Times New Roman" w:hAnsi="Times New Roman" w:cs="Times New Roman"/>
+        </w:rPr>
+      </w:pPr>
+    </w:p>
+    <w:p>
+      <w:pPr>
+        <w:rPr>
+          <w:rFonts w:ascii="Times New Roman" w:hAnsi="Times New Roman" w:cs="Times New Roman"/>
+        </w:rPr>
+      </w:pPr>
+    </w:p>
+    <w:p>
+      <w:pPr>
+        <w:rPr>
+          <w:rFonts w:ascii="Times New Roman" w:hAnsi="Times New Roman" w:cs="Times New Roman"/>
+        </w:rPr>
+      </w:pPr>
+    </w:p>
+    <w:p>
+      <w:pPr>
+        <w:rPr>
+          <w:rFonts w:ascii="Times New Roman" w:hAnsi="Times New Roman" w:cs="Times New Roman"/>
+        </w:rPr>
+      </w:pPr>
+    </w:p>
+    <w:p>
+      <w:pPr>
+        <w:rPr>
+          <w:rFonts w:ascii="Times New Roman" w:hAnsi="Times New Roman" w:cs="Times New Roman"/>
+        </w:rPr>
+      </w:pPr>
+    </w:p>
+    <w:p>
+      <w:pPr>
+        <w:rPr>
+          <w:rFonts w:ascii="Times New Roman" w:hAnsi="Times New Roman" w:cs="Times New Roman"/>
+        </w:rPr>
+      </w:pPr>
+    </w:p>
+    <w:p>
+      <w:pPr>
+        <w:rPr>
+          <w:rFonts w:ascii="Times New Roman" w:hAnsi="Times New Roman" w:cs="Times New Roman"/>
+        </w:rPr>
+      </w:pPr>
+    </w:p>
+    <w:p>
+      <w:pPr>
+        <w:rPr>
+          <w:rFonts w:ascii="Times New Roman" w:hAnsi="Times New Roman" w:cs="Times New Roman"/>
+        </w:rPr>
+      </w:pPr>
+    </w:p>
+    <w:p>
+      <w:pPr>
+        <w:rPr>
+          <w:rFonts w:ascii="Times New Roman" w:hAnsi="Times New Roman" w:cs="Times New Roman"/>
+        </w:rPr>
+      </w:pPr>
+    </w:p>
+    <w:p>
+      <w:pPr>
+        <w:rPr>
+          <w:rFonts w:ascii="Times New Roman" w:hAnsi="Times New Roman" w:cs="Times New Roman"/>
+        </w:rPr>
+      </w:pPr>
+    </w:p>
+    <w:p>
+      <w:pPr>
+        <w:rPr>
+          <w:rFonts w:ascii="Times New Roman" w:hAnsi="Times New Roman" w:cs="Times New Roman"/>
+        </w:rPr>
+      </w:pPr>
+    </w:p>
+    <w:p>
+      <w:pPr>
+        <w:rPr>
+          <w:rFonts w:ascii="Times New Roman" w:hAnsi="Times New Roman" w:cs="Times New Roman"/>
+        </w:rPr>
+      </w:pPr>
+    </w:p>
+    <w:p>
+      <w:pPr>
+        <w:rPr>
+          <w:rFonts w:ascii="Times New Roman" w:hAnsi="Times New Roman" w:cs="Times New Roman"/>
+        </w:rPr>
+      </w:pPr>
+    </w:p>
+    <w:p>
+      <w:pPr>
+        <w:rPr>
+          <w:rFonts w:ascii="Times New Roman" w:hAnsi="Times New Roman" w:cs="Times New Roman"/>
+        </w:rPr>
+      </w:pPr>
+    </w:p>
+    <w:p>
+      <w:pPr>
+        <w:rPr>
+          <w:rFonts w:ascii="Times New Roman" w:hAnsi="Times New Roman" w:cs="Times New Roman"/>
+        </w:rPr>
+      </w:pPr>
+    </w:p>
+    <w:p>
+      <w:pPr>
+        <w:rPr>
+          <w:rFonts w:ascii="Times New Roman" w:hAnsi="Times New Roman" w:cs="Times New Roman"/>
+        </w:rPr>
+      </w:pPr>
+    </w:p>
+    <w:p>
+      <w:pPr>
+        <w:rPr>
+          <w:rFonts w:ascii="Times New Roman" w:hAnsi="Times New Roman" w:cs="Times New Roman"/>
+        </w:rPr>
+      </w:pPr>
+    </w:p>
+    <w:p>
+      <w:pPr>
+        <w:rPr>
+          <w:rFonts w:ascii="Times New Roman" w:hAnsi="Times New Roman" w:cs="Times New Roman"/>
+        </w:rPr>
+      </w:pPr>
+    </w:p>
+    <w:p>
+      <w:pPr>
+        <w:rPr>
+          <w:rFonts w:ascii="Times New Roman" w:eastAsia="Times New Roman" w:hAnsi="Times New Roman" w:cs="Times New Roman"/>
+        </w:rPr>
+      </w:pPr>
+      <w:r>
+        <w:rPr>
+          <w:rFonts w:ascii="Times New Roman" w:eastAsia="Times New Roman" w:hAnsi="Times New Roman" w:cs="Times New Roman"/>
           <w:b/>
           <w:bCs/>
           <w:color w:val="000000"/>
@@ -324,13 +443,6 @@
     </w:p>
     <w:p>
       <w:pPr>
-        <w:rPr>
-          <w:rFonts w:ascii="Times New Roman" w:eastAsia="Times New Roman" w:hAnsi="Times New Roman" w:cs="Times New Roman"/>
-        </w:rPr>
-      </w:pPr>
-    </w:p>
-    <w:p>
-      <w:pPr>
         <w:ind w:firstLine="720"/>
         <w:rPr>
           <w:rFonts w:ascii="Times New Roman" w:eastAsia="Times New Roman" w:hAnsi="Times New Roman" w:cs="Times New Roman"/>
@@ -338,7 +450,7 @@
       </w:pPr>
       <w:r>
         <w:rPr>
-          <w:rFonts w:ascii="Arial" w:eastAsia="Times New Roman" w:hAnsi="Arial" w:cs="Arial"/>
+          <w:rFonts w:ascii="Times New Roman" w:eastAsia="Times New Roman" w:hAnsi="Times New Roman" w:cs="Times New Roman"/>
           <w:color w:val="000000"/>
         </w:rPr>
         <w:t xml:space="preserve">Field-emission electric propulsion (FEEP) is an advanced electrostatic propulsion concept that is currently being used as a form of ion thruster in space travel. FEEP is based on ionization of a liquid metal, in this case Cesium, Indium, and Mercury. This type of ion thruster can use a large variety of liquid metals or alloys for propulsion, but the thruster is most efficient using high weight alkali metals such as Cesium. This is because of low ionization potential, good wetting capabilities (ability to maintain propellant flow through the emitter), and low melting points. </w:t>
@@ -353,21 +465,28 @@
       </w:pPr>
       <w:r>
         <w:rPr>
-          <w:rFonts w:ascii="Arial" w:eastAsia="Times New Roman" w:hAnsi="Arial" w:cs="Arial"/>
-          <w:color w:val="000000"/>
-        </w:rPr>
-        <w:t>A strong electric field is created by applying a high voltage difference between the accelerator and emitter. This, along with other properties, causes the liquid metal to create what are known as “Taylor Cones”. When the electric field is high enough the atoms at the tip of the cone ionize and the other atoms reject the electro</w:t>
-      </w:r>
-      <w:r>
-        <w:rPr>
-          <w:rFonts w:ascii="Arial" w:eastAsia="Times New Roman" w:hAnsi="Arial" w:cs="Arial"/>
+          <w:rFonts w:ascii="Times New Roman" w:eastAsia="Times New Roman" w:hAnsi="Times New Roman" w:cs="Times New Roman"/>
+          <w:color w:val="000000"/>
+        </w:rPr>
+        <w:t>Applying a high voltage difference between the accelerator and emitter creates a strong electric field</w:t>
+      </w:r>
+      <w:r>
+        <w:rPr>
+          <w:rFonts w:ascii="Times New Roman" w:eastAsia="Times New Roman" w:hAnsi="Times New Roman" w:cs="Times New Roman"/>
+          <w:color w:val="000000"/>
+        </w:rPr>
+        <w:t>. This, along with other properties, causes the liquid metal to create what are known as “Taylor Cones”. When the electric field is high enough the atoms at the tip of the cone ionize and the other atoms reject the electro</w:t>
+      </w:r>
+      <w:r>
+        <w:rPr>
+          <w:rFonts w:ascii="Times New Roman" w:eastAsia="Times New Roman" w:hAnsi="Times New Roman" w:cs="Times New Roman"/>
           <w:color w:val="000000"/>
         </w:rPr>
         <w:t>ns. The result is an ion jet that</w:t>
       </w:r>
       <w:r>
         <w:rPr>
-          <w:rFonts w:ascii="Arial" w:eastAsia="Times New Roman" w:hAnsi="Arial" w:cs="Arial"/>
+          <w:rFonts w:ascii="Times New Roman" w:eastAsia="Times New Roman" w:hAnsi="Times New Roman" w:cs="Times New Roman"/>
           <w:color w:val="000000"/>
         </w:rPr>
         <w:t xml:space="preserve"> propels the rocket. </w:t>
@@ -382,91 +501,57 @@
       </w:pPr>
       <w:r>
         <w:rPr>
-          <w:rFonts w:ascii="Arial" w:eastAsia="Times New Roman" w:hAnsi="Arial" w:cs="Arial"/>
+          <w:rFonts w:ascii="Times New Roman" w:eastAsia="Times New Roman" w:hAnsi="Times New Roman" w:cs="Times New Roman"/>
           <w:color w:val="000000"/>
         </w:rPr>
         <w:t>For this project we mode</w:t>
       </w:r>
       <w:r>
         <w:rPr>
-          <w:rFonts w:ascii="Arial" w:eastAsia="Times New Roman" w:hAnsi="Arial" w:cs="Arial"/>
+          <w:rFonts w:ascii="Times New Roman" w:eastAsia="Times New Roman" w:hAnsi="Times New Roman" w:cs="Times New Roman"/>
           <w:color w:val="000000"/>
         </w:rPr>
         <w:t>led a rocket in a vacuum and simulated the rocket’s movement based on the necessary controlled variables. A rocket could not get enough force to propel it into space from electric propulsion. The rocket uses FEEP as an ion thruster to accelerate it while in space. The t</w:t>
       </w:r>
       <w:r>
         <w:rPr>
-          <w:rFonts w:ascii="Arial" w:eastAsia="Times New Roman" w:hAnsi="Arial" w:cs="Arial"/>
+          <w:rFonts w:ascii="Times New Roman" w:eastAsia="Times New Roman" w:hAnsi="Times New Roman" w:cs="Times New Roman"/>
           <w:color w:val="000000"/>
         </w:rPr>
         <w:t>hrust generally produced by</w:t>
       </w:r>
       <w:r>
         <w:rPr>
-          <w:rFonts w:ascii="Arial" w:eastAsia="Times New Roman" w:hAnsi="Arial" w:cs="Arial"/>
-          <w:color w:val="000000"/>
-        </w:rPr>
-        <w:t xml:space="preserve"> electric propulsion ranges in the micro to </w:t>
-      </w:r>
-      <w:proofErr w:type="spellStart"/>
-      <w:r>
-        <w:rPr>
-          <w:rFonts w:ascii="Arial" w:eastAsia="Times New Roman" w:hAnsi="Arial" w:cs="Arial"/>
-          <w:color w:val="000000"/>
-        </w:rPr>
-        <w:t>milli</w:t>
-      </w:r>
-      <w:proofErr w:type="spellEnd"/>
-      <w:r>
-        <w:rPr>
-          <w:rFonts w:ascii="Arial" w:eastAsia="Times New Roman" w:hAnsi="Arial" w:cs="Arial"/>
-          <w:color w:val="000000"/>
-        </w:rPr>
-        <w:t xml:space="preserve">-Newton range. Because of this </w:t>
-      </w:r>
-      <w:r>
-        <w:rPr>
-          <w:rFonts w:ascii="Arial" w:eastAsia="Times New Roman" w:hAnsi="Arial" w:cs="Arial"/>
+          <w:rFonts w:ascii="Times New Roman" w:eastAsia="Times New Roman" w:hAnsi="Times New Roman" w:cs="Times New Roman"/>
+          <w:color w:val="000000"/>
+        </w:rPr>
+        <w:t xml:space="preserve"> electric propulsion ranges in the micro to milli-Newton range. Because of this </w:t>
+      </w:r>
+      <w:r>
+        <w:rPr>
+          <w:rFonts w:ascii="Times New Roman" w:eastAsia="Times New Roman" w:hAnsi="Times New Roman" w:cs="Times New Roman"/>
           <w:color w:val="252525"/>
           <w:shd w:val="clear" w:color="auto" w:fill="FFFFFF"/>
         </w:rPr>
-        <w:t xml:space="preserve">FEEP systems have been proposed for attitude control and orbit maintenance on small </w:t>
-      </w:r>
-      <w:proofErr w:type="gramStart"/>
-      <w:r>
-        <w:rPr>
-          <w:rFonts w:ascii="Arial" w:eastAsia="Times New Roman" w:hAnsi="Arial" w:cs="Arial"/>
-          <w:color w:val="252525"/>
-          <w:shd w:val="clear" w:color="auto" w:fill="FFFFFF"/>
-        </w:rPr>
-        <w:t>space crafts</w:t>
-      </w:r>
-      <w:proofErr w:type="gramEnd"/>
-      <w:r>
-        <w:rPr>
-          <w:rFonts w:ascii="Arial" w:eastAsia="Times New Roman" w:hAnsi="Arial" w:cs="Arial"/>
-          <w:color w:val="252525"/>
-          <w:shd w:val="clear" w:color="auto" w:fill="FFFFFF"/>
-        </w:rPr>
-        <w:t>.</w:t>
-      </w:r>
-    </w:p>
-    <w:p>
-      <w:pPr>
-        <w:rPr>
-          <w:rFonts w:ascii="Times New Roman" w:eastAsia="Times New Roman" w:hAnsi="Times New Roman" w:cs="Times New Roman"/>
-        </w:rPr>
-      </w:pPr>
-    </w:p>
-    <w:p>
-      <w:pPr>
-        <w:rPr>
-          <w:rFonts w:ascii="Times New Roman" w:eastAsia="Times New Roman" w:hAnsi="Times New Roman" w:cs="Times New Roman"/>
-        </w:rPr>
-      </w:pPr>
-      <w:r>
-        <w:rPr>
-          <w:rFonts w:ascii="Arial" w:eastAsia="Times New Roman" w:hAnsi="Arial" w:cs="Arial"/>
+        <w:t>FEEP systems have been proposed for attitude control and orbit maintenance on small space crafts.</w:t>
+      </w:r>
+    </w:p>
+    <w:p>
+      <w:pPr>
+        <w:rPr>
+          <w:rFonts w:ascii="Times New Roman" w:eastAsia="Times New Roman" w:hAnsi="Times New Roman" w:cs="Times New Roman"/>
+        </w:rPr>
+      </w:pPr>
+    </w:p>
+    <w:p>
+      <w:pPr>
+        <w:rPr>
+          <w:rFonts w:ascii="Times New Roman" w:eastAsia="Times New Roman" w:hAnsi="Times New Roman" w:cs="Times New Roman"/>
+        </w:rPr>
+      </w:pPr>
+      <w:r>
+        <w:rPr>
+          <w:rFonts w:ascii="Times New Roman" w:eastAsia="Times New Roman" w:hAnsi="Times New Roman" w:cs="Times New Roman"/>
           <w:b/>
           <w:bCs/>
           <w:color w:val="000000"/>
@@ -490,7 +575,7 @@
       </w:pPr>
       <w:r>
         <w:rPr>
-          <w:rFonts w:ascii="Arial" w:eastAsia="Times New Roman" w:hAnsi="Arial" w:cs="Arial"/>
+          <w:rFonts w:ascii="Times New Roman" w:eastAsia="Times New Roman" w:hAnsi="Times New Roman" w:cs="Times New Roman"/>
           <w:color w:val="000000"/>
           <w:shd w:val="clear" w:color="auto" w:fill="FFFFFF"/>
         </w:rPr>
@@ -501,13 +586,13 @@
       <w:pPr>
         <w:ind w:firstLine="720"/>
         <w:rPr>
-          <w:rFonts w:ascii="Arial" w:eastAsia="Times New Roman" w:hAnsi="Arial" w:cs="Arial"/>
-          <w:color w:val="000000"/>
-        </w:rPr>
-      </w:pPr>
-      <w:r>
-        <w:rPr>
-          <w:rFonts w:ascii="Arial" w:eastAsia="Times New Roman" w:hAnsi="Arial" w:cs="Arial"/>
+          <w:rFonts w:ascii="Times New Roman" w:eastAsia="Times New Roman" w:hAnsi="Times New Roman" w:cs="Times New Roman"/>
+          <w:color w:val="000000"/>
+        </w:rPr>
+      </w:pPr>
+      <w:r>
+        <w:rPr>
+          <w:rFonts w:ascii="Times New Roman" w:eastAsia="Times New Roman" w:hAnsi="Times New Roman" w:cs="Times New Roman"/>
           <w:color w:val="000000"/>
           <w:shd w:val="clear" w:color="auto" w:fill="FFFFFF"/>
         </w:rPr>
@@ -515,7 +600,7 @@
       </w:r>
       <w:r>
         <w:rPr>
-          <w:rFonts w:ascii="Arial" w:eastAsia="Times New Roman" w:hAnsi="Arial" w:cs="Arial"/>
+          <w:rFonts w:ascii="Times New Roman" w:eastAsia="Times New Roman" w:hAnsi="Times New Roman" w:cs="Times New Roman"/>
           <w:color w:val="000000"/>
         </w:rPr>
         <w:t xml:space="preserve"> In the model we had two separate variables that made up the total mass, first is the rocket mass without fuel is 1999.8 kg and the mass of the fuel initially is 200 g. Each liquid metal had different associated fuel loss related to the atomic mass. The acceleration of the rocket is constant up to when the fuel is completely used. The potential difference between the emitter and accelerator electrode is set to 10 kV for our model. </w:t>
@@ -530,77 +615,79 @@
       </w:pPr>
       <w:r>
         <w:rPr>
-          <w:rFonts w:ascii="Arial" w:eastAsia="Times New Roman" w:hAnsi="Arial" w:cs="Arial"/>
+          <w:rFonts w:ascii="Times New Roman" w:eastAsia="Times New Roman" w:hAnsi="Times New Roman" w:cs="Times New Roman"/>
           <w:color w:val="000000"/>
         </w:rPr>
         <w:t xml:space="preserve">From various papers and websites, thrust for </w:t>
       </w:r>
       <w:r>
         <w:rPr>
-          <w:rFonts w:ascii="Arial" w:eastAsia="Times New Roman" w:hAnsi="Arial" w:cs="Arial"/>
+          <w:rFonts w:ascii="Times New Roman" w:eastAsia="Times New Roman" w:hAnsi="Times New Roman" w:cs="Times New Roman"/>
           <w:color w:val="000000"/>
         </w:rPr>
         <w:t xml:space="preserve">a </w:t>
       </w:r>
       <w:r>
         <w:rPr>
-          <w:rFonts w:ascii="Arial" w:eastAsia="Times New Roman" w:hAnsi="Arial" w:cs="Arial"/>
+          <w:rFonts w:ascii="Times New Roman" w:eastAsia="Times New Roman" w:hAnsi="Times New Roman" w:cs="Times New Roman"/>
           <w:color w:val="000000"/>
         </w:rPr>
         <w:t xml:space="preserve">FEEP </w:t>
       </w:r>
       <w:r>
         <w:rPr>
-          <w:rFonts w:ascii="Arial" w:eastAsia="Times New Roman" w:hAnsi="Arial" w:cs="Arial"/>
+          <w:rFonts w:ascii="Times New Roman" w:eastAsia="Times New Roman" w:hAnsi="Times New Roman" w:cs="Times New Roman"/>
           <w:color w:val="000000"/>
         </w:rPr>
         <w:t>thruster</w:t>
       </w:r>
       <w:r>
         <w:rPr>
-          <w:rFonts w:ascii="Arial" w:eastAsia="Times New Roman" w:hAnsi="Arial" w:cs="Arial"/>
-          <w:color w:val="000000"/>
-        </w:rPr>
-        <w:t xml:space="preserve"> is ideally in the micro to </w:t>
-      </w:r>
-      <w:proofErr w:type="spellStart"/>
-      <w:r>
-        <w:rPr>
-          <w:rFonts w:ascii="Arial" w:eastAsia="Times New Roman" w:hAnsi="Arial" w:cs="Arial"/>
-          <w:color w:val="000000"/>
-        </w:rPr>
-        <w:t>milli</w:t>
-      </w:r>
-      <w:proofErr w:type="spellEnd"/>
-      <w:r>
-        <w:rPr>
-          <w:rFonts w:ascii="Arial" w:eastAsia="Times New Roman" w:hAnsi="Arial" w:cs="Arial"/>
-          <w:color w:val="000000"/>
-        </w:rPr>
-        <w:t xml:space="preserve">-Newton range.  This is because FEEP is meant for </w:t>
-      </w:r>
-      <w:r>
-        <w:rPr>
-          <w:rFonts w:ascii="Arial" w:eastAsia="Times New Roman" w:hAnsi="Arial" w:cs="Arial"/>
+          <w:rFonts w:ascii="Times New Roman" w:eastAsia="Times New Roman" w:hAnsi="Times New Roman" w:cs="Times New Roman"/>
+          <w:color w:val="000000"/>
+        </w:rPr>
+        <w:t xml:space="preserve"> is ideally in the micro to milli-Newton range.  This is because FEEP is meant for </w:t>
+      </w:r>
+      <w:r>
+        <w:rPr>
+          <w:rFonts w:ascii="Times New Roman" w:eastAsia="Times New Roman" w:hAnsi="Times New Roman" w:cs="Times New Roman"/>
           <w:color w:val="000000"/>
         </w:rPr>
         <w:t>finely tuned</w:t>
       </w:r>
       <w:r>
         <w:rPr>
-          <w:rFonts w:ascii="Arial" w:eastAsia="Times New Roman" w:hAnsi="Arial" w:cs="Arial"/>
+          <w:rFonts w:ascii="Times New Roman" w:eastAsia="Times New Roman" w:hAnsi="Times New Roman" w:cs="Times New Roman"/>
           <w:color w:val="000000"/>
         </w:rPr>
         <w:t xml:space="preserve"> corrections to a rocket’s flight pattern in space, and not their main source of propulsion. </w:t>
       </w:r>
     </w:p>
-    <w:p/>
-    <w:p/>
-    <w:p/>
-    <w:p>
-      <w:pPr>
-        <w:rPr>
-          <w:rFonts w:ascii="Arial" w:hAnsi="Arial" w:cs="Arial"/>
+    <w:p>
+      <w:pPr>
+        <w:rPr>
+          <w:rFonts w:ascii="Times New Roman" w:hAnsi="Times New Roman" w:cs="Times New Roman"/>
+        </w:rPr>
+      </w:pPr>
+    </w:p>
+    <w:p>
+      <w:pPr>
+        <w:rPr>
+          <w:rFonts w:ascii="Times New Roman" w:hAnsi="Times New Roman" w:cs="Times New Roman"/>
+        </w:rPr>
+      </w:pPr>
+    </w:p>
+    <w:p>
+      <w:pPr>
+        <w:rPr>
+          <w:rFonts w:ascii="Times New Roman" w:hAnsi="Times New Roman" w:cs="Times New Roman"/>
+        </w:rPr>
+      </w:pPr>
+    </w:p>
+    <w:p>
+      <w:pPr>
+        <w:rPr>
+          <w:rFonts w:ascii="Times New Roman" w:hAnsi="Times New Roman" w:cs="Times New Roman"/>
           <w:b/>
           <w:bCs/>
           <w:color w:val="000000"/>
@@ -609,20 +696,19 @@
       </w:pPr>
       <w:r>
         <w:rPr>
-          <w:rFonts w:ascii="Arial" w:hAnsi="Arial" w:cs="Arial"/>
+          <w:rFonts w:ascii="Times New Roman" w:hAnsi="Times New Roman" w:cs="Times New Roman"/>
           <w:b/>
           <w:bCs/>
           <w:color w:val="000000"/>
           <w:shd w:val="clear" w:color="auto" w:fill="FFFFFF"/>
         </w:rPr>
-        <w:lastRenderedPageBreak/>
         <w:t>III. Solution Development</w:t>
       </w:r>
     </w:p>
     <w:p>
       <w:pPr>
         <w:rPr>
-          <w:rFonts w:ascii="Arial" w:hAnsi="Arial" w:cs="Arial"/>
+          <w:rFonts w:ascii="Times New Roman" w:hAnsi="Times New Roman" w:cs="Times New Roman"/>
           <w:b/>
           <w:bCs/>
           <w:color w:val="000000"/>
@@ -631,7 +717,7 @@
       </w:pPr>
       <w:r>
         <w:rPr>
-          <w:rFonts w:ascii="Arial" w:hAnsi="Arial" w:cs="Arial"/>
+          <w:rFonts w:ascii="Times New Roman" w:hAnsi="Times New Roman" w:cs="Times New Roman"/>
           <w:b/>
           <w:bCs/>
           <w:color w:val="000000"/>
@@ -643,14 +729,14 @@
     <w:p>
       <w:pPr>
         <w:rPr>
-          <w:rFonts w:ascii="Arial" w:hAnsi="Arial" w:cs="Arial"/>
+          <w:rFonts w:ascii="Times New Roman" w:hAnsi="Times New Roman" w:cs="Times New Roman"/>
           <w:color w:val="000000"/>
           <w:shd w:val="clear" w:color="auto" w:fill="FFFFFF"/>
         </w:rPr>
       </w:pPr>
       <w:r>
         <w:rPr>
-          <w:rFonts w:ascii="Arial" w:hAnsi="Arial" w:cs="Arial"/>
+          <w:rFonts w:ascii="Times New Roman" w:hAnsi="Times New Roman" w:cs="Times New Roman"/>
           <w:b/>
           <w:bCs/>
           <w:color w:val="000000"/>
@@ -660,25 +746,26 @@
       </w:r>
       <w:r>
         <w:rPr>
-          <w:rFonts w:ascii="Arial" w:hAnsi="Arial" w:cs="Arial"/>
+          <w:rFonts w:ascii="Times New Roman" w:hAnsi="Times New Roman" w:cs="Times New Roman"/>
           <w:color w:val="000000"/>
           <w:shd w:val="clear" w:color="auto" w:fill="FFFFFF"/>
         </w:rPr>
-        <w:t>To begin our project, we first began researching the latest information and papers on FEEP ion thrusters, since most of the work being done on FEEP is in progress.  </w:t>
-      </w:r>
-      <w:r>
-        <w:rPr>
-          <w:rFonts w:ascii="Arial" w:hAnsi="Arial" w:cs="Arial"/>
+        <w:t xml:space="preserve">To begin our project, we first began researching the latest information and papers on FEEP ion thrusters, since most of the work being done on FEEP is in progress.  Some </w:t>
+      </w:r>
+      <w:r>
+        <w:rPr>
+          <w:rFonts w:ascii="Times New Roman" w:hAnsi="Times New Roman" w:cs="Times New Roman"/>
           <w:color w:val="000000"/>
           <w:shd w:val="clear" w:color="auto" w:fill="FFFFFF"/>
         </w:rPr>
-        <w:t xml:space="preserve">Some diagrams were helpful in giving us an idea of how this project related to the course material in electromagnetics. </w:t>
-      </w:r>
-    </w:p>
-    <w:p>
-      <w:pPr>
-        <w:rPr>
-          <w:rFonts w:ascii="Arial" w:hAnsi="Arial" w:cs="Arial"/>
+        <w:lastRenderedPageBreak/>
+        <w:t xml:space="preserve">diagrams were helpful in giving us an idea of how this project related to the course material in electromagnetics. </w:t>
+      </w:r>
+    </w:p>
+    <w:p>
+      <w:pPr>
+        <w:rPr>
+          <w:rFonts w:ascii="Times New Roman" w:hAnsi="Times New Roman" w:cs="Times New Roman"/>
           <w:color w:val="000000"/>
           <w:shd w:val="clear" w:color="auto" w:fill="FFFFFF"/>
         </w:rPr>
@@ -688,14 +775,12 @@
       <w:pPr>
         <w:jc w:val="center"/>
         <w:rPr>
-          <w:rFonts w:ascii="Times" w:hAnsi="Times" w:cs="Times New Roman"/>
-          <w:sz w:val="20"/>
-          <w:szCs w:val="20"/>
-        </w:rPr>
-      </w:pPr>
-      <w:r>
-        <w:rPr>
-          <w:rFonts w:ascii="Arial" w:hAnsi="Arial" w:cs="Arial"/>
+          <w:rFonts w:ascii="Times New Roman" w:hAnsi="Times New Roman" w:cs="Times New Roman"/>
+        </w:rPr>
+      </w:pPr>
+      <w:r>
+        <w:rPr>
+          <w:rFonts w:ascii="Times New Roman" w:hAnsi="Times New Roman" w:cs="Times New Roman"/>
           <w:noProof/>
           <w:color w:val="000000"/>
           <w:shd w:val="clear" w:color="auto" w:fill="FFFFFF"/>
@@ -754,75 +839,61 @@
       <w:pPr>
         <w:jc w:val="center"/>
         <w:rPr>
-          <w:rFonts w:ascii="Arial" w:hAnsi="Arial" w:cs="Arial"/>
-          <w:color w:val="000000"/>
-          <w:sz w:val="22"/>
-          <w:szCs w:val="22"/>
+          <w:rFonts w:ascii="Times New Roman" w:hAnsi="Times New Roman" w:cs="Times New Roman"/>
+          <w:color w:val="000000"/>
           <w:vertAlign w:val="superscript"/>
         </w:rPr>
       </w:pPr>
       <w:r>
         <w:rPr>
-          <w:rFonts w:ascii="Arial" w:hAnsi="Arial" w:cs="Arial"/>
+          <w:rFonts w:ascii="Times New Roman" w:hAnsi="Times New Roman" w:cs="Times New Roman"/>
           <w:b/>
           <w:bCs/>
           <w:color w:val="000000"/>
-          <w:sz w:val="20"/>
-          <w:szCs w:val="20"/>
           <w:shd w:val="clear" w:color="auto" w:fill="FFFFFF"/>
         </w:rPr>
-        <w:t>Figure</w:t>
-      </w:r>
-      <w:r>
-        <w:rPr>
-          <w:rFonts w:ascii="Arial" w:hAnsi="Arial" w:cs="Arial"/>
+        <w:t>Diagram</w:t>
+      </w:r>
+      <w:r>
+        <w:rPr>
+          <w:rFonts w:ascii="Times New Roman" w:hAnsi="Times New Roman" w:cs="Times New Roman"/>
           <w:b/>
           <w:bCs/>
           <w:color w:val="000000"/>
-          <w:sz w:val="20"/>
-          <w:szCs w:val="20"/>
           <w:shd w:val="clear" w:color="auto" w:fill="FFFFFF"/>
         </w:rPr>
         <w:t xml:space="preserve"> 1</w:t>
       </w:r>
       <w:r>
         <w:rPr>
-          <w:rFonts w:ascii="Arial" w:hAnsi="Arial" w:cs="Arial"/>
+          <w:rFonts w:ascii="Times New Roman" w:hAnsi="Times New Roman" w:cs="Times New Roman"/>
           <w:b/>
           <w:bCs/>
           <w:color w:val="000000"/>
-          <w:sz w:val="20"/>
-          <w:szCs w:val="20"/>
           <w:shd w:val="clear" w:color="auto" w:fill="FFFFFF"/>
         </w:rPr>
         <w:t>:</w:t>
       </w:r>
       <w:r>
         <w:rPr>
-          <w:rFonts w:ascii="Arial" w:hAnsi="Arial" w:cs="Arial"/>
-          <w:color w:val="000000"/>
-          <w:sz w:val="20"/>
-          <w:szCs w:val="20"/>
+          <w:rFonts w:ascii="Times New Roman" w:hAnsi="Times New Roman" w:cs="Times New Roman"/>
+          <w:color w:val="000000"/>
           <w:shd w:val="clear" w:color="auto" w:fill="FFFFFF"/>
         </w:rPr>
-        <w:t xml:space="preserve"> Diagram of a FEEP Ion Thruster</w:t>
-      </w:r>
-      <w:r>
-        <w:rPr>
-          <w:rFonts w:ascii="Arial" w:hAnsi="Arial" w:cs="Arial"/>
-          <w:color w:val="000000"/>
-          <w:sz w:val="22"/>
-          <w:szCs w:val="22"/>
+        <w:t xml:space="preserve"> </w:t>
+      </w:r>
+      <w:r>
+        <w:rPr>
+          <w:rFonts w:ascii="Times New Roman" w:hAnsi="Times New Roman" w:cs="Times New Roman"/>
+          <w:color w:val="000000"/>
           <w:shd w:val="clear" w:color="auto" w:fill="FFFFFF"/>
         </w:rPr>
-        <w:t xml:space="preserve"> </w:t>
-      </w:r>
-      <w:r>
-        <w:rPr>
-          <w:rFonts w:ascii="Arial" w:hAnsi="Arial" w:cs="Arial"/>
-          <w:color w:val="000000"/>
-          <w:sz w:val="22"/>
-          <w:szCs w:val="22"/>
+        <w:t xml:space="preserve">FEEP Ion Thruster </w:t>
+      </w:r>
+      <w:r>
+        <w:rPr>
+          <w:rFonts w:ascii="Times New Roman" w:hAnsi="Times New Roman" w:cs="Times New Roman"/>
+          <w:color w:val="000000"/>
           <w:vertAlign w:val="superscript"/>
         </w:rPr>
         <w:t>3</w:t>
@@ -832,67 +903,45 @@
       <w:pPr>
         <w:jc w:val="center"/>
         <w:rPr>
-          <w:rFonts w:ascii="Times" w:hAnsi="Times" w:cs="Times New Roman"/>
-          <w:sz w:val="20"/>
-          <w:szCs w:val="20"/>
-        </w:rPr>
-      </w:pPr>
-    </w:p>
-    <w:p>
-      <w:pPr>
-        <w:rPr>
-          <w:rFonts w:ascii="Arial" w:hAnsi="Arial" w:cs="Arial"/>
+          <w:rFonts w:ascii="Times New Roman" w:hAnsi="Times New Roman" w:cs="Times New Roman"/>
+        </w:rPr>
+      </w:pPr>
+    </w:p>
+    <w:p>
+      <w:pPr>
+        <w:rPr>
+          <w:rFonts w:ascii="Times New Roman" w:hAnsi="Times New Roman" w:cs="Times New Roman"/>
           <w:color w:val="000000"/>
           <w:shd w:val="clear" w:color="auto" w:fill="FFFFFF"/>
         </w:rPr>
       </w:pPr>
       <w:r>
         <w:rPr>
-          <w:rFonts w:ascii="Arial" w:hAnsi="Arial" w:cs="Arial"/>
+          <w:rFonts w:ascii="Times New Roman" w:hAnsi="Times New Roman" w:cs="Times New Roman"/>
           <w:color w:val="000000"/>
           <w:shd w:val="clear" w:color="auto" w:fill="FFFFFF"/>
         </w:rPr>
         <w:tab/>
-        <w:t xml:space="preserve">From this diagram, we were able to see that the voltage </w:t>
-      </w:r>
-      <w:proofErr w:type="spellStart"/>
-      <w:r>
-        <w:rPr>
-          <w:rFonts w:ascii="Arial" w:hAnsi="Arial" w:cs="Arial"/>
+        <w:t xml:space="preserve">From this diagram, we were able to see that the voltage Va could be changed to induce a different electric field in the ring.  </w:t>
+      </w:r>
+      <w:r>
+        <w:rPr>
+          <w:rFonts w:ascii="Times New Roman" w:hAnsi="Times New Roman" w:cs="Times New Roman"/>
           <w:color w:val="000000"/>
           <w:shd w:val="clear" w:color="auto" w:fill="FFFFFF"/>
         </w:rPr>
-        <w:t>Va</w:t>
-      </w:r>
-      <w:proofErr w:type="spellEnd"/>
-      <w:r>
-        <w:rPr>
-          <w:rFonts w:ascii="Arial" w:hAnsi="Arial" w:cs="Arial"/>
-          <w:color w:val="000000"/>
-          <w:shd w:val="clear" w:color="auto" w:fill="FFFFFF"/>
-        </w:rPr>
-        <w:t xml:space="preserve"> could be changed to induce a different electric field in the ring.  </w:t>
-      </w:r>
-      <w:r>
-        <w:rPr>
-          <w:rFonts w:ascii="Arial" w:hAnsi="Arial" w:cs="Arial"/>
-          <w:color w:val="000000"/>
-          <w:shd w:val="clear" w:color="auto" w:fill="FFFFFF"/>
-        </w:rPr>
         <w:t xml:space="preserve">This is a very significant parameter that we determined we would change later in our experiment.  </w:t>
       </w:r>
     </w:p>
     <w:p>
       <w:pPr>
         <w:rPr>
-          <w:rFonts w:ascii="Times" w:hAnsi="Times" w:cs="Times New Roman"/>
-          <w:sz w:val="20"/>
-          <w:szCs w:val="20"/>
-        </w:rPr>
-      </w:pPr>
-      <w:r>
-        <w:rPr>
-          <w:rFonts w:ascii="Arial" w:hAnsi="Arial" w:cs="Arial"/>
+          <w:rFonts w:ascii="Times New Roman" w:hAnsi="Times New Roman" w:cs="Times New Roman"/>
+        </w:rPr>
+      </w:pPr>
+      <w:r>
+        <w:rPr>
+          <w:rFonts w:ascii="Times New Roman" w:hAnsi="Times New Roman" w:cs="Times New Roman"/>
           <w:color w:val="000000"/>
           <w:shd w:val="clear" w:color="auto" w:fill="FFFFFF"/>
         </w:rPr>
@@ -901,7 +950,7 @@
       </w:r>
       <w:r>
         <w:rPr>
-          <w:rFonts w:ascii="Arial" w:hAnsi="Arial" w:cs="Arial"/>
+          <w:rFonts w:ascii="Times New Roman" w:hAnsi="Times New Roman" w:cs="Times New Roman"/>
           <w:color w:val="000000"/>
           <w:shd w:val="clear" w:color="auto" w:fill="FFFFFF"/>
         </w:rPr>
@@ -912,9 +961,7 @@
       <w:pPr>
         <w:spacing w:after="240"/>
         <w:rPr>
-          <w:rFonts w:ascii="Times" w:eastAsia="Times New Roman" w:hAnsi="Times" w:cs="Times New Roman"/>
-          <w:sz w:val="20"/>
-          <w:szCs w:val="20"/>
+          <w:rFonts w:ascii="Times New Roman" w:eastAsia="Times New Roman" w:hAnsi="Times New Roman" w:cs="Times New Roman"/>
         </w:rPr>
       </w:pPr>
     </w:p>
@@ -931,8 +978,8 @@
         <w:tblLook w:val="04A0" w:firstRow="1" w:lastRow="0" w:firstColumn="1" w:lastColumn="0" w:noHBand="0" w:noVBand="1"/>
       </w:tblPr>
       <w:tblGrid>
-        <w:gridCol w:w="3178"/>
-        <w:gridCol w:w="1886"/>
+        <w:gridCol w:w="3570"/>
+        <w:gridCol w:w="1844"/>
       </w:tblGrid>
       <w:tr>
         <w:trPr>
@@ -962,19 +1009,15 @@
               <w:spacing w:line="0" w:lineRule="atLeast"/>
               <w:jc w:val="center"/>
               <w:rPr>
-                <w:rFonts w:ascii="Times" w:hAnsi="Times" w:cs="Times New Roman"/>
-                <w:sz w:val="20"/>
-                <w:szCs w:val="20"/>
+                <w:rFonts w:ascii="Times New Roman" w:hAnsi="Times New Roman" w:cs="Times New Roman"/>
               </w:rPr>
             </w:pPr>
             <w:r>
               <w:rPr>
-                <w:rFonts w:ascii="Arial" w:hAnsi="Arial" w:cs="Arial"/>
+                <w:rFonts w:ascii="Times New Roman" w:hAnsi="Times New Roman" w:cs="Times New Roman"/>
                 <w:b/>
                 <w:bCs/>
                 <w:color w:val="000000"/>
-                <w:sz w:val="22"/>
-                <w:szCs w:val="22"/>
               </w:rPr>
               <w:t>Parameters</w:t>
             </w:r>
@@ -1003,19 +1046,15 @@
               <w:spacing w:line="0" w:lineRule="atLeast"/>
               <w:jc w:val="center"/>
               <w:rPr>
-                <w:rFonts w:ascii="Times" w:hAnsi="Times" w:cs="Times New Roman"/>
-                <w:sz w:val="20"/>
-                <w:szCs w:val="20"/>
+                <w:rFonts w:ascii="Times New Roman" w:hAnsi="Times New Roman" w:cs="Times New Roman"/>
               </w:rPr>
             </w:pPr>
             <w:r>
               <w:rPr>
-                <w:rFonts w:ascii="Arial" w:hAnsi="Arial" w:cs="Arial"/>
+                <w:rFonts w:ascii="Times New Roman" w:hAnsi="Times New Roman" w:cs="Times New Roman"/>
                 <w:b/>
                 <w:bCs/>
                 <w:color w:val="000000"/>
-                <w:sz w:val="22"/>
-                <w:szCs w:val="22"/>
               </w:rPr>
               <w:t>Realistic Values</w:t>
             </w:r>
@@ -1048,17 +1087,13 @@
               <w:spacing w:line="0" w:lineRule="atLeast"/>
               <w:jc w:val="center"/>
               <w:rPr>
-                <w:rFonts w:ascii="Times" w:hAnsi="Times" w:cs="Times New Roman"/>
-                <w:sz w:val="20"/>
-                <w:szCs w:val="20"/>
+                <w:rFonts w:ascii="Times New Roman" w:hAnsi="Times New Roman" w:cs="Times New Roman"/>
               </w:rPr>
             </w:pPr>
             <w:r>
               <w:rPr>
-                <w:rFonts w:ascii="Arial" w:hAnsi="Arial" w:cs="Arial"/>
+                <w:rFonts w:ascii="Times New Roman" w:hAnsi="Times New Roman" w:cs="Times New Roman"/>
                 <w:color w:val="000000"/>
-                <w:sz w:val="20"/>
-                <w:szCs w:val="20"/>
               </w:rPr>
               <w:t>Specific impulse (seconds)</w:t>
             </w:r>
@@ -1086,17 +1121,13 @@
               <w:spacing w:line="0" w:lineRule="atLeast"/>
               <w:jc w:val="center"/>
               <w:rPr>
-                <w:rFonts w:ascii="Times" w:hAnsi="Times" w:cs="Times New Roman"/>
-                <w:sz w:val="20"/>
-                <w:szCs w:val="20"/>
+                <w:rFonts w:ascii="Times New Roman" w:hAnsi="Times New Roman" w:cs="Times New Roman"/>
               </w:rPr>
             </w:pPr>
             <w:r>
               <w:rPr>
-                <w:rFonts w:ascii="Arial" w:hAnsi="Arial" w:cs="Arial"/>
+                <w:rFonts w:ascii="Times New Roman" w:hAnsi="Times New Roman" w:cs="Times New Roman"/>
                 <w:color w:val="000000"/>
-                <w:sz w:val="20"/>
-                <w:szCs w:val="20"/>
               </w:rPr>
               <w:t>6,000-12,000</w:t>
             </w:r>
@@ -1129,17 +1160,13 @@
               <w:spacing w:line="0" w:lineRule="atLeast"/>
               <w:jc w:val="center"/>
               <w:rPr>
-                <w:rFonts w:ascii="Times" w:hAnsi="Times" w:cs="Times New Roman"/>
-                <w:sz w:val="20"/>
-                <w:szCs w:val="20"/>
+                <w:rFonts w:ascii="Times New Roman" w:hAnsi="Times New Roman" w:cs="Times New Roman"/>
               </w:rPr>
             </w:pPr>
             <w:r>
               <w:rPr>
-                <w:rFonts w:ascii="Arial" w:hAnsi="Arial" w:cs="Arial"/>
+                <w:rFonts w:ascii="Times New Roman" w:hAnsi="Times New Roman" w:cs="Times New Roman"/>
                 <w:color w:val="000000"/>
-                <w:sz w:val="20"/>
-                <w:szCs w:val="20"/>
               </w:rPr>
               <w:t>Thrust (N)</w:t>
             </w:r>
@@ -1167,31 +1194,16 @@
               <w:spacing w:line="0" w:lineRule="atLeast"/>
               <w:jc w:val="center"/>
               <w:rPr>
-                <w:rFonts w:ascii="Times" w:hAnsi="Times" w:cs="Times New Roman"/>
-                <w:sz w:val="20"/>
-                <w:szCs w:val="20"/>
+                <w:rFonts w:ascii="Times New Roman" w:hAnsi="Times New Roman" w:cs="Times New Roman"/>
               </w:rPr>
             </w:pPr>
             <w:r>
               <w:rPr>
-                <w:rFonts w:ascii="Arial" w:hAnsi="Arial" w:cs="Arial"/>
+                <w:rFonts w:ascii="Times New Roman" w:hAnsi="Times New Roman" w:cs="Times New Roman"/>
                 <w:color w:val="000000"/>
-                <w:sz w:val="20"/>
-                <w:szCs w:val="20"/>
               </w:rPr>
-              <w:t xml:space="preserve">1 µN - 1 </w:t>
+              <w:t>1 µN - 1 mN</w:t>
             </w:r>
-            <w:proofErr w:type="spellStart"/>
-            <w:r>
-              <w:rPr>
-                <w:rFonts w:ascii="Arial" w:hAnsi="Arial" w:cs="Arial"/>
-                <w:color w:val="000000"/>
-                <w:sz w:val="20"/>
-                <w:szCs w:val="20"/>
-              </w:rPr>
-              <w:t>mN</w:t>
-            </w:r>
-            <w:proofErr w:type="spellEnd"/>
           </w:p>
         </w:tc>
       </w:tr>
@@ -1221,17 +1233,13 @@
               <w:spacing w:line="0" w:lineRule="atLeast"/>
               <w:jc w:val="center"/>
               <w:rPr>
-                <w:rFonts w:ascii="Times" w:hAnsi="Times" w:cs="Times New Roman"/>
-                <w:sz w:val="20"/>
-                <w:szCs w:val="20"/>
+                <w:rFonts w:ascii="Times New Roman" w:hAnsi="Times New Roman" w:cs="Times New Roman"/>
               </w:rPr>
             </w:pPr>
             <w:r>
               <w:rPr>
-                <w:rFonts w:ascii="Arial" w:hAnsi="Arial" w:cs="Arial"/>
+                <w:rFonts w:ascii="Times New Roman" w:hAnsi="Times New Roman" w:cs="Times New Roman"/>
                 <w:color w:val="000000"/>
-                <w:sz w:val="20"/>
-                <w:szCs w:val="20"/>
               </w:rPr>
               <w:t>Common propellant</w:t>
             </w:r>
@@ -1259,17 +1267,13 @@
               <w:spacing w:line="0" w:lineRule="atLeast"/>
               <w:jc w:val="center"/>
               <w:rPr>
-                <w:rFonts w:ascii="Times" w:hAnsi="Times" w:cs="Times New Roman"/>
-                <w:sz w:val="20"/>
-                <w:szCs w:val="20"/>
+                <w:rFonts w:ascii="Times New Roman" w:hAnsi="Times New Roman" w:cs="Times New Roman"/>
               </w:rPr>
             </w:pPr>
             <w:r>
               <w:rPr>
-                <w:rFonts w:ascii="Arial" w:hAnsi="Arial" w:cs="Arial"/>
+                <w:rFonts w:ascii="Times New Roman" w:hAnsi="Times New Roman" w:cs="Times New Roman"/>
                 <w:color w:val="000000"/>
-                <w:sz w:val="20"/>
-                <w:szCs w:val="20"/>
               </w:rPr>
               <w:t>Indium/Cesium</w:t>
             </w:r>
@@ -1302,17 +1306,13 @@
               <w:spacing w:line="0" w:lineRule="atLeast"/>
               <w:jc w:val="center"/>
               <w:rPr>
-                <w:rFonts w:ascii="Times" w:hAnsi="Times" w:cs="Times New Roman"/>
-                <w:sz w:val="20"/>
-                <w:szCs w:val="20"/>
+                <w:rFonts w:ascii="Times New Roman" w:hAnsi="Times New Roman" w:cs="Times New Roman"/>
               </w:rPr>
             </w:pPr>
             <w:r>
               <w:rPr>
-                <w:rFonts w:ascii="Arial" w:hAnsi="Arial" w:cs="Arial"/>
+                <w:rFonts w:ascii="Times New Roman" w:hAnsi="Times New Roman" w:cs="Times New Roman"/>
                 <w:color w:val="000000"/>
-                <w:sz w:val="20"/>
-                <w:szCs w:val="20"/>
               </w:rPr>
               <w:t>Thruster mass (g)</w:t>
             </w:r>
@@ -1340,17 +1340,13 @@
               <w:spacing w:line="0" w:lineRule="atLeast"/>
               <w:jc w:val="center"/>
               <w:rPr>
-                <w:rFonts w:ascii="Times" w:hAnsi="Times" w:cs="Times New Roman"/>
-                <w:sz w:val="20"/>
-                <w:szCs w:val="20"/>
+                <w:rFonts w:ascii="Times New Roman" w:hAnsi="Times New Roman" w:cs="Times New Roman"/>
               </w:rPr>
             </w:pPr>
             <w:r>
               <w:rPr>
-                <w:rFonts w:ascii="Arial" w:hAnsi="Arial" w:cs="Arial"/>
+                <w:rFonts w:ascii="Times New Roman" w:hAnsi="Times New Roman" w:cs="Times New Roman"/>
                 <w:color w:val="000000"/>
-                <w:sz w:val="20"/>
-                <w:szCs w:val="20"/>
               </w:rPr>
               <w:t>3-200</w:t>
             </w:r>
@@ -1383,39 +1379,15 @@
               <w:spacing w:line="0" w:lineRule="atLeast"/>
               <w:jc w:val="center"/>
               <w:rPr>
-                <w:rFonts w:ascii="Times" w:hAnsi="Times" w:cs="Times New Roman"/>
-                <w:sz w:val="20"/>
-                <w:szCs w:val="20"/>
+                <w:rFonts w:ascii="Times New Roman" w:hAnsi="Times New Roman" w:cs="Times New Roman"/>
               </w:rPr>
             </w:pPr>
             <w:r>
               <w:rPr>
-                <w:rFonts w:ascii="Arial" w:hAnsi="Arial" w:cs="Arial"/>
+                <w:rFonts w:ascii="Times New Roman" w:hAnsi="Times New Roman" w:cs="Times New Roman"/>
                 <w:color w:val="000000"/>
-                <w:sz w:val="20"/>
-                <w:szCs w:val="20"/>
               </w:rPr>
-              <w:t>Impulse bits (</w:t>
-            </w:r>
-            <w:proofErr w:type="spellStart"/>
-            <w:r>
-              <w:rPr>
-                <w:rFonts w:ascii="Arial" w:hAnsi="Arial" w:cs="Arial"/>
-                <w:color w:val="000000"/>
-                <w:sz w:val="20"/>
-                <w:szCs w:val="20"/>
-              </w:rPr>
-              <w:t>nN</w:t>
-            </w:r>
-            <w:proofErr w:type="spellEnd"/>
-            <w:r>
-              <w:rPr>
-                <w:rFonts w:ascii="Arial" w:hAnsi="Arial" w:cs="Arial"/>
-                <w:color w:val="000000"/>
-                <w:sz w:val="20"/>
-                <w:szCs w:val="20"/>
-              </w:rPr>
-              <w:t>-sec)</w:t>
+              <w:t>Impulse bits (nN-sec)</w:t>
             </w:r>
           </w:p>
         </w:tc>
@@ -1441,17 +1413,13 @@
               <w:spacing w:line="0" w:lineRule="atLeast"/>
               <w:jc w:val="center"/>
               <w:rPr>
-                <w:rFonts w:ascii="Times" w:hAnsi="Times" w:cs="Times New Roman"/>
-                <w:sz w:val="20"/>
-                <w:szCs w:val="20"/>
+                <w:rFonts w:ascii="Times New Roman" w:hAnsi="Times New Roman" w:cs="Times New Roman"/>
               </w:rPr>
             </w:pPr>
             <w:r>
               <w:rPr>
-                <w:rFonts w:ascii="Arial" w:hAnsi="Arial" w:cs="Arial"/>
+                <w:rFonts w:ascii="Times New Roman" w:hAnsi="Times New Roman" w:cs="Times New Roman"/>
                 <w:color w:val="000000"/>
-                <w:sz w:val="20"/>
-                <w:szCs w:val="20"/>
               </w:rPr>
               <w:t>1-1,000</w:t>
             </w:r>
@@ -1484,37 +1452,27 @@
               <w:spacing w:line="0" w:lineRule="atLeast"/>
               <w:jc w:val="center"/>
               <w:rPr>
-                <w:rFonts w:ascii="Times" w:hAnsi="Times" w:cs="Times New Roman"/>
-                <w:sz w:val="20"/>
-                <w:szCs w:val="20"/>
+                <w:rFonts w:ascii="Times New Roman" w:hAnsi="Times New Roman" w:cs="Times New Roman"/>
               </w:rPr>
             </w:pPr>
             <w:r>
               <w:rPr>
-                <w:rFonts w:ascii="Arial" w:hAnsi="Arial" w:cs="Arial"/>
+                <w:rFonts w:ascii="Times New Roman" w:hAnsi="Times New Roman" w:cs="Times New Roman"/>
                 <w:color w:val="000000"/>
-                <w:sz w:val="20"/>
-                <w:szCs w:val="20"/>
               </w:rPr>
               <w:t xml:space="preserve">Prop. </w:t>
             </w:r>
-            <w:proofErr w:type="gramStart"/>
             <w:r>
               <w:rPr>
-                <w:rFonts w:ascii="Arial" w:hAnsi="Arial" w:cs="Arial"/>
+                <w:rFonts w:ascii="Times New Roman" w:hAnsi="Times New Roman" w:cs="Times New Roman"/>
                 <w:color w:val="000000"/>
-                <w:sz w:val="20"/>
-                <w:szCs w:val="20"/>
               </w:rPr>
-              <w:t>electrical</w:t>
+              <w:t>Electrical</w:t>
             </w:r>
-            <w:proofErr w:type="gramEnd"/>
             <w:r>
               <w:rPr>
-                <w:rFonts w:ascii="Arial" w:hAnsi="Arial" w:cs="Arial"/>
+                <w:rFonts w:ascii="Times New Roman" w:hAnsi="Times New Roman" w:cs="Times New Roman"/>
                 <w:color w:val="000000"/>
-                <w:sz w:val="20"/>
-                <w:szCs w:val="20"/>
               </w:rPr>
               <w:t xml:space="preserve"> conductivity (S/m)</w:t>
             </w:r>
@@ -1543,17 +1501,13 @@
               <w:spacing w:line="0" w:lineRule="atLeast"/>
               <w:jc w:val="center"/>
               <w:rPr>
-                <w:rFonts w:ascii="Times" w:hAnsi="Times" w:cs="Times New Roman"/>
-                <w:sz w:val="20"/>
-                <w:szCs w:val="20"/>
+                <w:rFonts w:ascii="Times New Roman" w:hAnsi="Times New Roman" w:cs="Times New Roman"/>
               </w:rPr>
             </w:pPr>
             <w:r>
               <w:rPr>
-                <w:rFonts w:ascii="Arial" w:hAnsi="Arial" w:cs="Arial"/>
+                <w:rFonts w:ascii="Times New Roman" w:hAnsi="Times New Roman" w:cs="Times New Roman"/>
                 <w:color w:val="000000"/>
-                <w:sz w:val="20"/>
-                <w:szCs w:val="20"/>
               </w:rPr>
               <w:t>100000</w:t>
             </w:r>
@@ -1565,112 +1519,108 @@
       <w:pPr>
         <w:jc w:val="center"/>
         <w:rPr>
-          <w:rFonts w:ascii="Times" w:hAnsi="Times" w:cs="Times New Roman"/>
-          <w:sz w:val="20"/>
-          <w:szCs w:val="20"/>
-        </w:rPr>
-      </w:pPr>
-      <w:r>
-        <w:rPr>
-          <w:rFonts w:ascii="Arial" w:hAnsi="Arial" w:cs="Arial"/>
+          <w:rFonts w:ascii="Times New Roman" w:hAnsi="Times New Roman" w:cs="Times New Roman"/>
+        </w:rPr>
+      </w:pPr>
+      <w:r>
+        <w:rPr>
+          <w:rFonts w:ascii="Times New Roman" w:hAnsi="Times New Roman" w:cs="Times New Roman"/>
           <w:b/>
           <w:bCs/>
           <w:color w:val="000000"/>
-          <w:sz w:val="20"/>
-          <w:szCs w:val="20"/>
           <w:shd w:val="clear" w:color="auto" w:fill="FFFFFF"/>
         </w:rPr>
-        <w:t xml:space="preserve">Figure </w:t>
-      </w:r>
-      <w:r>
-        <w:rPr>
-          <w:rFonts w:ascii="Arial" w:hAnsi="Arial" w:cs="Arial"/>
+        <w:t>Table</w:t>
+      </w:r>
+      <w:r>
+        <w:rPr>
+          <w:rFonts w:ascii="Times New Roman" w:hAnsi="Times New Roman" w:cs="Times New Roman"/>
           <w:b/>
           <w:bCs/>
           <w:color w:val="000000"/>
-          <w:sz w:val="20"/>
-          <w:szCs w:val="20"/>
           <w:shd w:val="clear" w:color="auto" w:fill="FFFFFF"/>
         </w:rPr>
-        <w:t>2</w:t>
-      </w:r>
-      <w:r>
-        <w:rPr>
-          <w:rFonts w:ascii="Arial" w:hAnsi="Arial" w:cs="Arial"/>
+        <w:t xml:space="preserve"> </w:t>
+      </w:r>
+      <w:r>
+        <w:rPr>
+          <w:rFonts w:ascii="Times New Roman" w:hAnsi="Times New Roman" w:cs="Times New Roman"/>
           <w:b/>
           <w:bCs/>
           <w:color w:val="000000"/>
-          <w:sz w:val="20"/>
-          <w:szCs w:val="20"/>
           <w:shd w:val="clear" w:color="auto" w:fill="FFFFFF"/>
         </w:rPr>
+        <w:t>1</w:t>
+      </w:r>
+      <w:r>
+        <w:rPr>
+          <w:rFonts w:ascii="Times New Roman" w:hAnsi="Times New Roman" w:cs="Times New Roman"/>
+          <w:b/>
+          <w:bCs/>
+          <w:color w:val="000000"/>
+          <w:shd w:val="clear" w:color="auto" w:fill="FFFFFF"/>
+        </w:rPr>
         <w:t>:</w:t>
       </w:r>
       <w:r>
         <w:rPr>
-          <w:rFonts w:ascii="Arial" w:hAnsi="Arial" w:cs="Arial"/>
-          <w:color w:val="000000"/>
-          <w:sz w:val="20"/>
-          <w:szCs w:val="20"/>
+          <w:rFonts w:ascii="Times New Roman" w:hAnsi="Times New Roman" w:cs="Times New Roman"/>
+          <w:color w:val="000000"/>
           <w:shd w:val="clear" w:color="auto" w:fill="FFFFFF"/>
         </w:rPr>
-        <w:t xml:space="preserve"> FEEP Values</w:t>
-      </w:r>
-      <w:r>
-        <w:rPr>
-          <w:rFonts w:ascii="Arial" w:hAnsi="Arial" w:cs="Arial"/>
-          <w:color w:val="000000"/>
-          <w:sz w:val="22"/>
-          <w:szCs w:val="22"/>
+        <w:t xml:space="preserve"> FEEP Values </w:t>
+      </w:r>
+      <w:r>
+        <w:rPr>
+          <w:rFonts w:ascii="Times New Roman" w:hAnsi="Times New Roman" w:cs="Times New Roman"/>
+          <w:color w:val="000000"/>
+          <w:vertAlign w:val="superscript"/>
+        </w:rPr>
+        <w:t>1</w:t>
+      </w:r>
+    </w:p>
+    <w:p>
+      <w:pPr>
+        <w:rPr>
+          <w:rFonts w:ascii="Times New Roman" w:eastAsia="Times New Roman" w:hAnsi="Times New Roman" w:cs="Times New Roman"/>
+        </w:rPr>
+      </w:pPr>
+    </w:p>
+    <w:p>
+      <w:pPr>
+        <w:rPr>
+          <w:rFonts w:ascii="Times New Roman" w:hAnsi="Times New Roman" w:cs="Times New Roman"/>
+        </w:rPr>
+      </w:pPr>
+      <w:r>
+        <w:rPr>
+          <w:rFonts w:ascii="Times New Roman" w:hAnsi="Times New Roman" w:cs="Times New Roman"/>
+          <w:color w:val="000000"/>
           <w:shd w:val="clear" w:color="auto" w:fill="FFFFFF"/>
         </w:rPr>
-        <w:t xml:space="preserve"> </w:t>
-      </w:r>
-      <w:r>
-        <w:rPr>
-          <w:rFonts w:ascii="Arial" w:hAnsi="Arial" w:cs="Arial"/>
-          <w:color w:val="000000"/>
-          <w:sz w:val="22"/>
-          <w:szCs w:val="22"/>
-          <w:vertAlign w:val="superscript"/>
-        </w:rPr>
-        <w:t>1</w:t>
-      </w:r>
-    </w:p>
-    <w:p>
-      <w:pPr>
-        <w:rPr>
-          <w:rFonts w:ascii="Times" w:eastAsia="Times New Roman" w:hAnsi="Times" w:cs="Times New Roman"/>
-          <w:sz w:val="20"/>
-          <w:szCs w:val="20"/>
-        </w:rPr>
-      </w:pPr>
-    </w:p>
-    <w:p>
-      <w:pPr>
-        <w:rPr>
-          <w:rFonts w:ascii="Times" w:hAnsi="Times" w:cs="Times New Roman"/>
-          <w:sz w:val="20"/>
-          <w:szCs w:val="20"/>
-        </w:rPr>
-      </w:pPr>
-      <w:r>
-        <w:rPr>
-          <w:rFonts w:ascii="Arial" w:hAnsi="Arial" w:cs="Arial"/>
-          <w:color w:val="000000"/>
-          <w:shd w:val="clear" w:color="auto" w:fill="FFFFFF"/>
-        </w:rPr>
+        <w:lastRenderedPageBreak/>
         <w:tab/>
         <w:t xml:space="preserve">These parameters were helpful because they gave us a number of realistic values for different variables so as to find realistic results for the other variables we wish to observe.  We were able to find several equations related to FEEP thrusters that used these parameters.  </w:t>
       </w:r>
     </w:p>
-    <w:p/>
-    <w:p>
+    <w:p>
+      <w:pPr>
+        <w:rPr>
+          <w:rFonts w:ascii="Times New Roman" w:hAnsi="Times New Roman" w:cs="Times New Roman"/>
+        </w:rPr>
+      </w:pPr>
+    </w:p>
+    <w:p>
+      <w:pPr>
+        <w:rPr>
+          <w:rFonts w:ascii="Times New Roman" w:hAnsi="Times New Roman" w:cs="Times New Roman"/>
+        </w:rPr>
+      </w:pPr>
       <m:oMathPara>
         <m:oMath>
           <m:r>
             <w:rPr>
-              <w:rFonts w:ascii="Cambria Math" w:hAnsi="Cambria Math"/>
+              <w:rFonts w:ascii="Cambria Math" w:hAnsi="Cambria Math" w:cs="Times New Roman"/>
             </w:rPr>
             <m:t>Thrust=Force=u</m:t>
           </m:r>
@@ -1678,7 +1628,7 @@
             <m:fPr>
               <m:ctrlPr>
                 <w:rPr>
-                  <w:rFonts w:ascii="Cambria Math" w:hAnsi="Cambria Math"/>
+                  <w:rFonts w:ascii="Cambria Math" w:hAnsi="Cambria Math" w:cs="Times New Roman"/>
                   <w:i/>
                 </w:rPr>
               </m:ctrlPr>
@@ -1686,7 +1636,7 @@
             <m:num>
               <m:r>
                 <w:rPr>
-                  <w:rFonts w:ascii="Cambria Math" w:hAnsi="Cambria Math"/>
+                  <w:rFonts w:ascii="Cambria Math" w:hAnsi="Cambria Math" w:cs="Times New Roman"/>
                 </w:rPr>
                 <m:t>dm</m:t>
               </m:r>
@@ -1694,7 +1644,7 @@
             <m:den>
               <m:r>
                 <w:rPr>
-                  <w:rFonts w:ascii="Cambria Math" w:hAnsi="Cambria Math"/>
+                  <w:rFonts w:ascii="Cambria Math" w:hAnsi="Cambria Math" w:cs="Times New Roman"/>
                 </w:rPr>
                 <m:t>dt</m:t>
               </m:r>
@@ -1702,20 +1652,31 @@
           </m:f>
           <m:r>
             <w:rPr>
-              <w:rFonts w:ascii="Cambria Math" w:hAnsi="Cambria Math"/>
+              <w:rFonts w:ascii="Cambria Math" w:hAnsi="Cambria Math" w:cs="Times New Roman"/>
             </w:rPr>
             <m:t>=ma      (1)</m:t>
           </m:r>
         </m:oMath>
       </m:oMathPara>
     </w:p>
-    <w:p/>
-    <w:p>
+    <w:p>
+      <w:pPr>
+        <w:rPr>
+          <w:rFonts w:ascii="Times New Roman" w:hAnsi="Times New Roman" w:cs="Times New Roman"/>
+        </w:rPr>
+      </w:pPr>
+    </w:p>
+    <w:p>
+      <w:pPr>
+        <w:rPr>
+          <w:rFonts w:ascii="Times New Roman" w:hAnsi="Times New Roman" w:cs="Times New Roman"/>
+        </w:rPr>
+      </w:pPr>
       <m:oMathPara>
         <m:oMath>
           <m:r>
             <w:rPr>
-              <w:rFonts w:ascii="Cambria Math" w:hAnsi="Cambria Math"/>
+              <w:rFonts w:ascii="Cambria Math" w:hAnsi="Cambria Math" w:cs="Times New Roman"/>
             </w:rPr>
             <m:t>a=∆v=u*ln</m:t>
           </m:r>
@@ -1723,7 +1684,7 @@
             <m:dPr>
               <m:ctrlPr>
                 <w:rPr>
-                  <w:rFonts w:ascii="Cambria Math" w:hAnsi="Cambria Math"/>
+                  <w:rFonts w:ascii="Cambria Math" w:hAnsi="Cambria Math" w:cs="Times New Roman"/>
                   <w:i/>
                 </w:rPr>
               </m:ctrlPr>
@@ -1733,7 +1694,7 @@
                 <m:fPr>
                   <m:ctrlPr>
                     <w:rPr>
-                      <w:rFonts w:ascii="Cambria Math" w:hAnsi="Cambria Math"/>
+                      <w:rFonts w:ascii="Cambria Math" w:hAnsi="Cambria Math" w:cs="Times New Roman"/>
                       <w:i/>
                     </w:rPr>
                   </m:ctrlPr>
@@ -1743,7 +1704,7 @@
                     <m:sSubPr>
                       <m:ctrlPr>
                         <w:rPr>
-                          <w:rFonts w:ascii="Cambria Math" w:hAnsi="Cambria Math"/>
+                          <w:rFonts w:ascii="Cambria Math" w:hAnsi="Cambria Math" w:cs="Times New Roman"/>
                           <w:i/>
                         </w:rPr>
                       </m:ctrlPr>
@@ -1751,7 +1712,7 @@
                     <m:e>
                       <m:r>
                         <w:rPr>
-                          <w:rFonts w:ascii="Cambria Math" w:hAnsi="Cambria Math"/>
+                          <w:rFonts w:ascii="Cambria Math" w:hAnsi="Cambria Math" w:cs="Times New Roman"/>
                         </w:rPr>
                         <m:t>m</m:t>
                       </m:r>
@@ -1759,7 +1720,7 @@
                     <m:sub>
                       <m:r>
                         <w:rPr>
-                          <w:rFonts w:ascii="Cambria Math" w:hAnsi="Cambria Math"/>
+                          <w:rFonts w:ascii="Cambria Math" w:hAnsi="Cambria Math" w:cs="Times New Roman"/>
                         </w:rPr>
                         <m:t>i</m:t>
                       </m:r>
@@ -1771,7 +1732,7 @@
                     <m:sSubPr>
                       <m:ctrlPr>
                         <w:rPr>
-                          <w:rFonts w:ascii="Cambria Math" w:hAnsi="Cambria Math"/>
+                          <w:rFonts w:ascii="Cambria Math" w:hAnsi="Cambria Math" w:cs="Times New Roman"/>
                           <w:i/>
                         </w:rPr>
                       </m:ctrlPr>
@@ -1779,7 +1740,7 @@
                     <m:e>
                       <m:r>
                         <w:rPr>
-                          <w:rFonts w:ascii="Cambria Math" w:hAnsi="Cambria Math"/>
+                          <w:rFonts w:ascii="Cambria Math" w:hAnsi="Cambria Math" w:cs="Times New Roman"/>
                         </w:rPr>
                         <m:t>m</m:t>
                       </m:r>
@@ -1787,7 +1748,7 @@
                     <m:sub>
                       <m:r>
                         <w:rPr>
-                          <w:rFonts w:ascii="Cambria Math" w:hAnsi="Cambria Math"/>
+                          <w:rFonts w:ascii="Cambria Math" w:hAnsi="Cambria Math" w:cs="Times New Roman"/>
                         </w:rPr>
                         <m:t>f</m:t>
                       </m:r>
@@ -1799,20 +1760,31 @@
           </m:d>
           <m:r>
             <w:rPr>
-              <w:rFonts w:ascii="Cambria Math" w:hAnsi="Cambria Math"/>
+              <w:rFonts w:ascii="Cambria Math" w:hAnsi="Cambria Math" w:cs="Times New Roman"/>
             </w:rPr>
             <m:t xml:space="preserve">      (2)</m:t>
           </m:r>
         </m:oMath>
       </m:oMathPara>
     </w:p>
-    <w:p/>
-    <w:p>
+    <w:p>
+      <w:pPr>
+        <w:rPr>
+          <w:rFonts w:ascii="Times New Roman" w:hAnsi="Times New Roman" w:cs="Times New Roman"/>
+        </w:rPr>
+      </w:pPr>
+    </w:p>
+    <w:p>
+      <w:pPr>
+        <w:rPr>
+          <w:rFonts w:ascii="Times New Roman" w:hAnsi="Times New Roman" w:cs="Times New Roman"/>
+        </w:rPr>
+      </w:pPr>
       <m:oMathPara>
         <m:oMath>
           <m:r>
             <w:rPr>
-              <w:rFonts w:ascii="Cambria Math" w:hAnsi="Cambria Math"/>
+              <w:rFonts w:ascii="Cambria Math" w:hAnsi="Cambria Math" w:cs="Times New Roman"/>
             </w:rPr>
             <m:t xml:space="preserve">Ion Velocity </m:t>
           </m:r>
@@ -1820,7 +1792,7 @@
             <m:dPr>
               <m:ctrlPr>
                 <w:rPr>
-                  <w:rFonts w:ascii="Cambria Math" w:hAnsi="Cambria Math"/>
+                  <w:rFonts w:ascii="Cambria Math" w:hAnsi="Cambria Math" w:cs="Times New Roman"/>
                   <w:i/>
                 </w:rPr>
               </m:ctrlPr>
@@ -1828,7 +1800,7 @@
             <m:e>
               <m:r>
                 <w:rPr>
-                  <w:rFonts w:ascii="Cambria Math" w:hAnsi="Cambria Math"/>
+                  <w:rFonts w:ascii="Cambria Math" w:hAnsi="Cambria Math" w:cs="Times New Roman"/>
                 </w:rPr>
                 <m:t>u</m:t>
               </m:r>
@@ -1836,7 +1808,7 @@
           </m:d>
           <m:r>
             <w:rPr>
-              <w:rFonts w:ascii="Cambria Math" w:hAnsi="Cambria Math"/>
+              <w:rFonts w:ascii="Cambria Math" w:hAnsi="Cambria Math" w:cs="Times New Roman"/>
             </w:rPr>
             <m:t xml:space="preserve">= </m:t>
           </m:r>
@@ -1845,7 +1817,7 @@
               <m:degHide m:val="1"/>
               <m:ctrlPr>
                 <w:rPr>
-                  <w:rFonts w:ascii="Cambria Math" w:hAnsi="Cambria Math"/>
+                  <w:rFonts w:ascii="Cambria Math" w:hAnsi="Cambria Math" w:cs="Times New Roman"/>
                   <w:i/>
                 </w:rPr>
               </m:ctrlPr>
@@ -1856,7 +1828,7 @@
                 <m:fPr>
                   <m:ctrlPr>
                     <w:rPr>
-                      <w:rFonts w:ascii="Cambria Math" w:hAnsi="Cambria Math"/>
+                      <w:rFonts w:ascii="Cambria Math" w:hAnsi="Cambria Math" w:cs="Times New Roman"/>
                       <w:i/>
                     </w:rPr>
                   </m:ctrlPr>
@@ -1864,7 +1836,7 @@
                 <m:num>
                   <m:r>
                     <w:rPr>
-                      <w:rFonts w:ascii="Cambria Math" w:hAnsi="Cambria Math"/>
+                      <w:rFonts w:ascii="Cambria Math" w:hAnsi="Cambria Math" w:cs="Times New Roman"/>
                     </w:rPr>
                     <m:t>2*q*V</m:t>
                   </m:r>
@@ -1872,7 +1844,7 @@
                 <m:den>
                   <m:r>
                     <w:rPr>
-                      <w:rFonts w:ascii="Cambria Math" w:hAnsi="Cambria Math"/>
+                      <w:rFonts w:ascii="Cambria Math" w:hAnsi="Cambria Math" w:cs="Times New Roman"/>
                     </w:rPr>
                     <m:t>m</m:t>
                   </m:r>
@@ -1882,7 +1854,7 @@
           </m:rad>
           <m:r>
             <w:rPr>
-              <w:rFonts w:ascii="Cambria Math" w:hAnsi="Cambria Math"/>
+              <w:rFonts w:ascii="Cambria Math" w:hAnsi="Cambria Math" w:cs="Times New Roman"/>
             </w:rPr>
             <m:t xml:space="preserve">       (3)</m:t>
           </m:r>
@@ -1890,199 +1862,270 @@
       </m:oMathPara>
     </w:p>
     <w:p>
-      <w:r>
+      <w:pPr>
+        <w:rPr>
+          <w:rFonts w:ascii="Times New Roman" w:hAnsi="Times New Roman" w:cs="Times New Roman"/>
+        </w:rPr>
+      </w:pPr>
+      <w:r>
+        <w:rPr>
+          <w:rFonts w:ascii="Times New Roman" w:hAnsi="Times New Roman" w:cs="Times New Roman"/>
+        </w:rPr>
         <w:t>The variables are defined as the following:</w:t>
       </w:r>
     </w:p>
     <w:p>
-      <w:r>
+      <w:pPr>
+        <w:rPr>
+          <w:rFonts w:ascii="Times New Roman" w:hAnsi="Times New Roman" w:cs="Times New Roman"/>
+        </w:rPr>
+      </w:pPr>
+      <w:r>
+        <w:rPr>
+          <w:rFonts w:ascii="Times New Roman" w:hAnsi="Times New Roman" w:cs="Times New Roman"/>
+        </w:rPr>
         <w:t>Equation (1)</w:t>
       </w:r>
     </w:p>
     <w:p>
       <w:pPr>
         <w:ind w:left="2160"/>
-      </w:pPr>
-      <w:proofErr w:type="gramStart"/>
-      <w:r>
-        <w:t>u</w:t>
-      </w:r>
-      <w:proofErr w:type="gramEnd"/>
-      <w:r>
-        <w:t xml:space="preserve"> is the velocity of the ejected particles</w:t>
+        <w:rPr>
+          <w:rFonts w:ascii="Times New Roman" w:hAnsi="Times New Roman" w:cs="Times New Roman"/>
+        </w:rPr>
+      </w:pPr>
+      <w:r>
+        <w:rPr>
+          <w:rFonts w:ascii="Times New Roman" w:hAnsi="Times New Roman" w:cs="Times New Roman"/>
+        </w:rPr>
+        <w:t>u is the velocity of the ejected particles</w:t>
       </w:r>
     </w:p>
     <w:p>
       <w:pPr>
         <w:ind w:left="2160"/>
-      </w:pPr>
-      <w:proofErr w:type="gramStart"/>
-      <w:r>
+        <w:rPr>
+          <w:rFonts w:ascii="Times New Roman" w:hAnsi="Times New Roman" w:cs="Times New Roman"/>
+        </w:rPr>
+      </w:pPr>
+      <w:r>
+        <w:rPr>
+          <w:rFonts w:ascii="Times New Roman" w:hAnsi="Times New Roman" w:cs="Times New Roman"/>
+        </w:rPr>
+        <w:t>m is mass of rocket</w:t>
+      </w:r>
+    </w:p>
+    <w:p>
+      <w:pPr>
+        <w:ind w:left="2160"/>
+        <w:rPr>
+          <w:rFonts w:ascii="Times New Roman" w:hAnsi="Times New Roman" w:cs="Times New Roman"/>
+        </w:rPr>
+      </w:pPr>
+      <w:r>
+        <w:rPr>
+          <w:rFonts w:ascii="Times New Roman" w:hAnsi="Times New Roman" w:cs="Times New Roman"/>
+        </w:rPr>
+        <w:t>dm/dt is the change in mass over change in time</w:t>
+      </w:r>
+    </w:p>
+    <w:p>
+      <w:pPr>
+        <w:ind w:left="2160"/>
+        <w:rPr>
+          <w:rFonts w:ascii="Times New Roman" w:hAnsi="Times New Roman" w:cs="Times New Roman"/>
+        </w:rPr>
+      </w:pPr>
+      <w:r>
+        <w:rPr>
+          <w:rFonts w:ascii="Times New Roman" w:hAnsi="Times New Roman" w:cs="Times New Roman"/>
+        </w:rPr>
+        <w:t>a is acceleration of rocket</w:t>
+      </w:r>
+    </w:p>
+    <w:p>
+      <w:pPr>
+        <w:rPr>
+          <w:rFonts w:ascii="Times New Roman" w:hAnsi="Times New Roman" w:cs="Times New Roman"/>
+        </w:rPr>
+      </w:pPr>
+      <w:r>
+        <w:rPr>
+          <w:rFonts w:ascii="Times New Roman" w:hAnsi="Times New Roman" w:cs="Times New Roman"/>
+        </w:rPr>
+        <w:t>Equation (2)</w:t>
+      </w:r>
+    </w:p>
+    <w:p>
+      <w:pPr>
+        <w:ind w:left="2160"/>
+        <w:rPr>
+          <w:rFonts w:ascii="Times New Roman" w:hAnsi="Times New Roman" w:cs="Times New Roman"/>
+        </w:rPr>
+      </w:pPr>
+      <w:r>
+        <w:rPr>
+          <w:rFonts w:ascii="Times New Roman" w:hAnsi="Times New Roman" w:cs="Times New Roman"/>
+        </w:rPr>
+        <w:t>Delta v is the acceleration of rocket</w:t>
+      </w:r>
+    </w:p>
+    <w:p>
+      <w:pPr>
+        <w:ind w:left="2160"/>
+        <w:rPr>
+          <w:rFonts w:ascii="Times New Roman" w:hAnsi="Times New Roman" w:cs="Times New Roman"/>
+        </w:rPr>
+      </w:pPr>
+      <w:r>
+        <w:rPr>
+          <w:rFonts w:ascii="Times New Roman" w:hAnsi="Times New Roman" w:cs="Times New Roman"/>
+        </w:rPr>
+        <w:t>u same as equation 1</w:t>
+      </w:r>
+    </w:p>
+    <w:p>
+      <w:pPr>
+        <w:ind w:left="2160"/>
+        <w:rPr>
+          <w:rFonts w:ascii="Times New Roman" w:hAnsi="Times New Roman" w:cs="Times New Roman"/>
+        </w:rPr>
+      </w:pPr>
+      <w:r>
+        <w:rPr>
+          <w:rFonts w:ascii="Times New Roman" w:hAnsi="Times New Roman" w:cs="Times New Roman"/>
+        </w:rPr>
         <w:t>m</w:t>
       </w:r>
-      <w:proofErr w:type="gramEnd"/>
-      <w:r>
-        <w:t xml:space="preserve"> is mass of rocket</w:t>
+      <w:r>
+        <w:rPr>
+          <w:rFonts w:ascii="Times New Roman" w:hAnsi="Times New Roman" w:cs="Times New Roman"/>
+          <w:vertAlign w:val="subscript"/>
+        </w:rPr>
+        <w:t>i</w:t>
+      </w:r>
+      <w:r>
+        <w:rPr>
+          <w:rFonts w:ascii="Times New Roman" w:hAnsi="Times New Roman" w:cs="Times New Roman"/>
+        </w:rPr>
+        <w:t xml:space="preserve"> initial mass of rocket</w:t>
       </w:r>
     </w:p>
     <w:p>
       <w:pPr>
         <w:ind w:left="2160"/>
-      </w:pPr>
-      <w:proofErr w:type="spellStart"/>
-      <w:proofErr w:type="gramStart"/>
-      <w:r>
-        <w:t>dm</w:t>
-      </w:r>
-      <w:proofErr w:type="spellEnd"/>
-      <w:proofErr w:type="gramEnd"/>
-      <w:r>
-        <w:t>/</w:t>
-      </w:r>
-      <w:proofErr w:type="spellStart"/>
-      <w:r>
-        <w:t>dt</w:t>
-      </w:r>
-      <w:proofErr w:type="spellEnd"/>
-      <w:r>
-        <w:t xml:space="preserve"> is the change in mass over change in time</w:t>
+        <w:rPr>
+          <w:rFonts w:ascii="Times New Roman" w:hAnsi="Times New Roman" w:cs="Times New Roman"/>
+        </w:rPr>
+      </w:pPr>
+      <w:r>
+        <w:rPr>
+          <w:rFonts w:ascii="Times New Roman" w:hAnsi="Times New Roman" w:cs="Times New Roman"/>
+        </w:rPr>
+        <w:t>m</w:t>
+      </w:r>
+      <w:r>
+        <w:rPr>
+          <w:rFonts w:ascii="Times New Roman" w:hAnsi="Times New Roman" w:cs="Times New Roman"/>
+          <w:vertAlign w:val="subscript"/>
+        </w:rPr>
+        <w:t>f</w:t>
+      </w:r>
+      <w:r>
+        <w:rPr>
+          <w:rFonts w:ascii="Times New Roman" w:hAnsi="Times New Roman" w:cs="Times New Roman"/>
+        </w:rPr>
+        <w:t xml:space="preserve">  final mass of rocket</w:t>
+      </w:r>
+    </w:p>
+    <w:p>
+      <w:pPr>
+        <w:rPr>
+          <w:rFonts w:ascii="Times New Roman" w:hAnsi="Times New Roman" w:cs="Times New Roman"/>
+        </w:rPr>
+      </w:pPr>
+      <w:r>
+        <w:rPr>
+          <w:rFonts w:ascii="Times New Roman" w:hAnsi="Times New Roman" w:cs="Times New Roman"/>
+        </w:rPr>
+        <w:t>Equation (3)</w:t>
       </w:r>
     </w:p>
     <w:p>
       <w:pPr>
         <w:ind w:left="2160"/>
-      </w:pPr>
-      <w:proofErr w:type="gramStart"/>
-      <w:r>
-        <w:t>a</w:t>
-      </w:r>
-      <w:proofErr w:type="gramEnd"/>
-      <w:r>
-        <w:t xml:space="preserve"> is acceleration of rocket</w:t>
-      </w:r>
-    </w:p>
-    <w:p>
-      <w:r>
-        <w:t>Equation (2)</w:t>
+        <w:rPr>
+          <w:rFonts w:ascii="Times New Roman" w:hAnsi="Times New Roman" w:cs="Times New Roman"/>
+        </w:rPr>
+      </w:pPr>
+      <w:r>
+        <w:rPr>
+          <w:rFonts w:ascii="Times New Roman" w:hAnsi="Times New Roman" w:cs="Times New Roman"/>
+        </w:rPr>
+        <w:t>q charge of ejected ion</w:t>
       </w:r>
     </w:p>
     <w:p>
       <w:pPr>
         <w:ind w:left="2160"/>
-      </w:pPr>
-      <w:r>
-        <w:t>Delta v is the acceleration of rocket</w:t>
+        <w:rPr>
+          <w:rFonts w:ascii="Times New Roman" w:hAnsi="Times New Roman" w:cs="Times New Roman"/>
+        </w:rPr>
+      </w:pPr>
+      <w:r>
+        <w:rPr>
+          <w:rFonts w:ascii="Times New Roman" w:hAnsi="Times New Roman" w:cs="Times New Roman"/>
+        </w:rPr>
+        <w:t xml:space="preserve">V voltage applied </w:t>
       </w:r>
     </w:p>
     <w:p>
       <w:pPr>
         <w:ind w:left="2160"/>
-      </w:pPr>
-      <w:proofErr w:type="gramStart"/>
-      <w:r>
-        <w:t>u</w:t>
-      </w:r>
-      <w:proofErr w:type="gramEnd"/>
-      <w:r>
-        <w:t xml:space="preserve"> same as equation 1</w:t>
+        <w:rPr>
+          <w:rFonts w:ascii="Times New Roman" w:hAnsi="Times New Roman" w:cs="Times New Roman"/>
+        </w:rPr>
+      </w:pPr>
+      <w:r>
+        <w:rPr>
+          <w:rFonts w:ascii="Times New Roman" w:hAnsi="Times New Roman" w:cs="Times New Roman"/>
+        </w:rPr>
+        <w:t>m mass of ion</w:t>
       </w:r>
     </w:p>
     <w:p>
       <w:pPr>
         <w:ind w:left="2160"/>
-      </w:pPr>
-      <w:proofErr w:type="gramStart"/>
-      <w:r>
-        <w:t>m</w:t>
-      </w:r>
-      <w:r>
-        <w:rPr>
-          <w:vertAlign w:val="subscript"/>
-        </w:rPr>
-        <w:t>i</w:t>
-      </w:r>
-      <w:proofErr w:type="gramEnd"/>
-      <w:r>
-        <w:t xml:space="preserve"> initial mass of rocket</w:t>
-      </w:r>
-    </w:p>
-    <w:p>
-      <w:pPr>
-        <w:ind w:left="2160"/>
-      </w:pPr>
-      <w:proofErr w:type="gramStart"/>
-      <w:r>
-        <w:t>m</w:t>
-      </w:r>
-      <w:r>
-        <w:rPr>
-          <w:vertAlign w:val="subscript"/>
-        </w:rPr>
-        <w:t>f</w:t>
-      </w:r>
-      <w:proofErr w:type="gramEnd"/>
-      <w:r>
-        <w:t xml:space="preserve">  final mass of rocket</w:t>
-      </w:r>
-    </w:p>
-    <w:p>
-      <w:r>
-        <w:t>Equation (3)</w:t>
-      </w:r>
-    </w:p>
-    <w:p>
-      <w:pPr>
-        <w:ind w:left="2160"/>
-      </w:pPr>
-      <w:proofErr w:type="gramStart"/>
-      <w:r>
-        <w:t>q</w:t>
-      </w:r>
-      <w:proofErr w:type="gramEnd"/>
-      <w:r>
-        <w:t xml:space="preserve"> charge of ejected ion</w:t>
-      </w:r>
-    </w:p>
-    <w:p>
-      <w:pPr>
-        <w:ind w:left="2160"/>
-      </w:pPr>
-      <w:r>
-        <w:t xml:space="preserve">V voltage applied </w:t>
-      </w:r>
-    </w:p>
-    <w:p>
-      <w:pPr>
-        <w:ind w:left="2160"/>
-      </w:pPr>
-      <w:proofErr w:type="gramStart"/>
-      <w:r>
-        <w:t>m</w:t>
-      </w:r>
-      <w:proofErr w:type="gramEnd"/>
-      <w:r>
-        <w:t xml:space="preserve"> mass of ion</w:t>
-      </w:r>
-    </w:p>
-    <w:p>
-      <w:pPr>
-        <w:ind w:left="2160"/>
-      </w:pPr>
-    </w:p>
-    <w:p>
-      <w:r>
+        <w:rPr>
+          <w:rFonts w:ascii="Times New Roman" w:hAnsi="Times New Roman" w:cs="Times New Roman"/>
+        </w:rPr>
+      </w:pPr>
+    </w:p>
+    <w:p>
+      <w:pPr>
+        <w:rPr>
+          <w:rFonts w:ascii="Times New Roman" w:hAnsi="Times New Roman" w:cs="Times New Roman"/>
+        </w:rPr>
+      </w:pPr>
+      <w:r>
+        <w:rPr>
+          <w:rFonts w:ascii="Times New Roman" w:hAnsi="Times New Roman" w:cs="Times New Roman"/>
+        </w:rPr>
         <w:t>By manipulating equations 1, 2, and 3 we came up with this equation:</w:t>
       </w:r>
     </w:p>
     <w:p>
       <w:pPr>
         <w:jc w:val="center"/>
+        <w:rPr>
+          <w:rFonts w:ascii="Times New Roman" w:hAnsi="Times New Roman" w:cs="Times New Roman"/>
+        </w:rPr>
       </w:pPr>
       <m:oMathPara>
         <m:oMath>
           <m:r>
             <w:rPr>
-              <w:rFonts w:ascii="Cambria Math" w:hAnsi="Cambria Math"/>
+              <w:rFonts w:ascii="Cambria Math" w:hAnsi="Cambria Math" w:cs="Times New Roman"/>
             </w:rPr>
             <m:t>Thrust=</m:t>
           </m:r>
@@ -2090,7 +2133,7 @@
             <m:dPr>
               <m:ctrlPr>
                 <w:rPr>
-                  <w:rFonts w:ascii="Cambria Math" w:hAnsi="Cambria Math"/>
+                  <w:rFonts w:ascii="Cambria Math" w:hAnsi="Cambria Math" w:cs="Times New Roman"/>
                   <w:i/>
                 </w:rPr>
               </m:ctrlPr>
@@ -2100,7 +2143,7 @@
                 <m:sSubPr>
                   <m:ctrlPr>
                     <w:rPr>
-                      <w:rFonts w:ascii="Cambria Math" w:hAnsi="Cambria Math"/>
+                      <w:rFonts w:ascii="Cambria Math" w:hAnsi="Cambria Math" w:cs="Times New Roman"/>
                       <w:i/>
                     </w:rPr>
                   </m:ctrlPr>
@@ -2108,7 +2151,7 @@
                 <m:e>
                   <m:r>
                     <w:rPr>
-                      <w:rFonts w:ascii="Cambria Math" w:hAnsi="Cambria Math"/>
+                      <w:rFonts w:ascii="Cambria Math" w:hAnsi="Cambria Math" w:cs="Times New Roman"/>
                     </w:rPr>
                     <m:t>m</m:t>
                   </m:r>
@@ -2116,7 +2159,7 @@
                 <m:sub>
                   <m:r>
                     <w:rPr>
-                      <w:rFonts w:ascii="Cambria Math" w:hAnsi="Cambria Math"/>
+                      <w:rFonts w:ascii="Cambria Math" w:hAnsi="Cambria Math" w:cs="Times New Roman"/>
                     </w:rPr>
                     <m:t>i</m:t>
                   </m:r>
@@ -2124,7 +2167,7 @@
               </m:sSub>
               <m:r>
                 <w:rPr>
-                  <w:rFonts w:ascii="Cambria Math" w:hAnsi="Cambria Math"/>
+                  <w:rFonts w:ascii="Cambria Math" w:hAnsi="Cambria Math" w:cs="Times New Roman"/>
                 </w:rPr>
                 <m:t>-r*t</m:t>
               </m:r>
@@ -2132,7 +2175,7 @@
           </m:d>
           <m:r>
             <w:rPr>
-              <w:rFonts w:ascii="Cambria Math" w:hAnsi="Cambria Math"/>
+              <w:rFonts w:ascii="Cambria Math" w:hAnsi="Cambria Math" w:cs="Times New Roman"/>
             </w:rPr>
             <m:t>*</m:t>
           </m:r>
@@ -2141,7 +2184,7 @@
               <m:degHide m:val="1"/>
               <m:ctrlPr>
                 <w:rPr>
-                  <w:rFonts w:ascii="Cambria Math" w:hAnsi="Cambria Math"/>
+                  <w:rFonts w:ascii="Cambria Math" w:hAnsi="Cambria Math" w:cs="Times New Roman"/>
                   <w:i/>
                 </w:rPr>
               </m:ctrlPr>
@@ -2152,7 +2195,7 @@
                 <m:fPr>
                   <m:ctrlPr>
                     <w:rPr>
-                      <w:rFonts w:ascii="Cambria Math" w:hAnsi="Cambria Math"/>
+                      <w:rFonts w:ascii="Cambria Math" w:hAnsi="Cambria Math" w:cs="Times New Roman"/>
                       <w:i/>
                     </w:rPr>
                   </m:ctrlPr>
@@ -2160,7 +2203,7 @@
                 <m:num>
                   <m:r>
                     <w:rPr>
-                      <w:rFonts w:ascii="Cambria Math" w:hAnsi="Cambria Math"/>
+                      <w:rFonts w:ascii="Cambria Math" w:hAnsi="Cambria Math" w:cs="Times New Roman"/>
                     </w:rPr>
                     <m:t>2*q*V</m:t>
                   </m:r>
@@ -2168,7 +2211,7 @@
                 <m:den>
                   <m:r>
                     <w:rPr>
-                      <w:rFonts w:ascii="Cambria Math" w:hAnsi="Cambria Math"/>
+                      <w:rFonts w:ascii="Cambria Math" w:hAnsi="Cambria Math" w:cs="Times New Roman"/>
                     </w:rPr>
                     <m:t>m</m:t>
                   </m:r>
@@ -2178,7 +2221,7 @@
           </m:rad>
           <m:r>
             <w:rPr>
-              <w:rFonts w:ascii="Cambria Math" w:hAnsi="Cambria Math"/>
+              <w:rFonts w:ascii="Cambria Math" w:hAnsi="Cambria Math" w:cs="Times New Roman"/>
             </w:rPr>
             <m:t xml:space="preserve"> *  ln</m:t>
           </m:r>
@@ -2186,7 +2229,7 @@
             <m:dPr>
               <m:ctrlPr>
                 <w:rPr>
-                  <w:rFonts w:ascii="Cambria Math" w:hAnsi="Cambria Math"/>
+                  <w:rFonts w:ascii="Cambria Math" w:hAnsi="Cambria Math" w:cs="Times New Roman"/>
                   <w:i/>
                 </w:rPr>
               </m:ctrlPr>
@@ -2196,7 +2239,7 @@
                 <m:fPr>
                   <m:ctrlPr>
                     <w:rPr>
-                      <w:rFonts w:ascii="Cambria Math" w:hAnsi="Cambria Math"/>
+                      <w:rFonts w:ascii="Cambria Math" w:hAnsi="Cambria Math" w:cs="Times New Roman"/>
                       <w:i/>
                     </w:rPr>
                   </m:ctrlPr>
@@ -2206,7 +2249,7 @@
                     <m:sSubPr>
                       <m:ctrlPr>
                         <w:rPr>
-                          <w:rFonts w:ascii="Cambria Math" w:hAnsi="Cambria Math"/>
+                          <w:rFonts w:ascii="Cambria Math" w:hAnsi="Cambria Math" w:cs="Times New Roman"/>
                           <w:i/>
                         </w:rPr>
                       </m:ctrlPr>
@@ -2214,7 +2257,7 @@
                     <m:e>
                       <m:r>
                         <w:rPr>
-                          <w:rFonts w:ascii="Cambria Math" w:hAnsi="Cambria Math"/>
+                          <w:rFonts w:ascii="Cambria Math" w:hAnsi="Cambria Math" w:cs="Times New Roman"/>
                         </w:rPr>
                         <m:t>m</m:t>
                       </m:r>
@@ -2222,7 +2265,7 @@
                     <m:sub>
                       <m:r>
                         <w:rPr>
-                          <w:rFonts w:ascii="Cambria Math" w:hAnsi="Cambria Math"/>
+                          <w:rFonts w:ascii="Cambria Math" w:hAnsi="Cambria Math" w:cs="Times New Roman"/>
                         </w:rPr>
                         <m:t>i</m:t>
                       </m:r>
@@ -2230,7 +2273,7 @@
                   </m:sSub>
                   <m:r>
                     <w:rPr>
-                      <w:rFonts w:ascii="Cambria Math" w:hAnsi="Cambria Math"/>
+                      <w:rFonts w:ascii="Cambria Math" w:hAnsi="Cambria Math" w:cs="Times New Roman"/>
                     </w:rPr>
                     <m:t>-r*(t-1)</m:t>
                   </m:r>
@@ -2240,7 +2283,7 @@
                     <m:sSubPr>
                       <m:ctrlPr>
                         <w:rPr>
-                          <w:rFonts w:ascii="Cambria Math" w:hAnsi="Cambria Math"/>
+                          <w:rFonts w:ascii="Cambria Math" w:hAnsi="Cambria Math" w:cs="Times New Roman"/>
                           <w:i/>
                         </w:rPr>
                       </m:ctrlPr>
@@ -2248,7 +2291,7 @@
                     <m:e>
                       <m:r>
                         <w:rPr>
-                          <w:rFonts w:ascii="Cambria Math" w:hAnsi="Cambria Math"/>
+                          <w:rFonts w:ascii="Cambria Math" w:hAnsi="Cambria Math" w:cs="Times New Roman"/>
                         </w:rPr>
                         <m:t>m</m:t>
                       </m:r>
@@ -2256,7 +2299,7 @@
                     <m:sub>
                       <m:r>
                         <w:rPr>
-                          <w:rFonts w:ascii="Cambria Math" w:hAnsi="Cambria Math"/>
+                          <w:rFonts w:ascii="Cambria Math" w:hAnsi="Cambria Math" w:cs="Times New Roman"/>
                         </w:rPr>
                         <m:t>i</m:t>
                       </m:r>
@@ -2264,7 +2307,7 @@
                   </m:sSub>
                   <m:r>
                     <w:rPr>
-                      <w:rFonts w:ascii="Cambria Math" w:hAnsi="Cambria Math"/>
+                      <w:rFonts w:ascii="Cambria Math" w:hAnsi="Cambria Math" w:cs="Times New Roman"/>
                     </w:rPr>
                     <m:t>-r*t</m:t>
                   </m:r>
@@ -2278,12 +2321,15 @@
     <w:p>
       <w:pPr>
         <w:jc w:val="center"/>
+        <w:rPr>
+          <w:rFonts w:ascii="Times New Roman" w:hAnsi="Times New Roman" w:cs="Times New Roman"/>
+        </w:rPr>
       </w:pPr>
       <m:oMathPara>
         <m:oMath>
           <m:r>
             <w:rPr>
-              <w:rFonts w:ascii="Cambria Math" w:hAnsi="Cambria Math"/>
+              <w:rFonts w:ascii="Cambria Math" w:hAnsi="Cambria Math" w:cs="Times New Roman"/>
             </w:rPr>
             <m:t>r=</m:t>
           </m:r>
@@ -2291,7 +2337,7 @@
             <m:sSubPr>
               <m:ctrlPr>
                 <w:rPr>
-                  <w:rFonts w:ascii="Cambria Math" w:hAnsi="Cambria Math"/>
+                  <w:rFonts w:ascii="Cambria Math" w:hAnsi="Cambria Math" w:cs="Times New Roman"/>
                   <w:i/>
                 </w:rPr>
               </m:ctrlPr>
@@ -2299,7 +2345,7 @@
             <m:e>
               <m:r>
                 <w:rPr>
-                  <w:rFonts w:ascii="Cambria Math" w:hAnsi="Cambria Math"/>
+                  <w:rFonts w:ascii="Cambria Math" w:hAnsi="Cambria Math" w:cs="Times New Roman"/>
                 </w:rPr>
                 <m:t>I</m:t>
               </m:r>
@@ -2307,7 +2353,7 @@
             <m:sub>
               <m:r>
                 <w:rPr>
-                  <w:rFonts w:ascii="Cambria Math" w:hAnsi="Cambria Math"/>
+                  <w:rFonts w:ascii="Cambria Math" w:hAnsi="Cambria Math" w:cs="Times New Roman"/>
                 </w:rPr>
                 <m:t>s</m:t>
               </m:r>
@@ -2315,7 +2361,7 @@
           </m:sSub>
           <m:r>
             <w:rPr>
-              <w:rFonts w:ascii="Cambria Math" w:hAnsi="Cambria Math"/>
+              <w:rFonts w:ascii="Cambria Math" w:hAnsi="Cambria Math" w:cs="Times New Roman"/>
             </w:rPr>
             <m:t>*m</m:t>
           </m:r>
@@ -2325,182 +2371,403 @@
     <w:p>
       <w:pPr>
         <w:ind w:left="1440" w:firstLine="720"/>
-      </w:pPr>
-      <w:r>
+        <w:rPr>
+          <w:rFonts w:ascii="Times New Roman" w:hAnsi="Times New Roman" w:cs="Times New Roman"/>
+        </w:rPr>
+      </w:pPr>
+      <w:r>
+        <w:rPr>
+          <w:rFonts w:ascii="Times New Roman" w:hAnsi="Times New Roman" w:cs="Times New Roman"/>
+        </w:rPr>
         <w:t>I</w:t>
       </w:r>
       <w:r>
         <w:rPr>
+          <w:rFonts w:ascii="Times New Roman" w:hAnsi="Times New Roman" w:cs="Times New Roman"/>
           <w:vertAlign w:val="subscript"/>
         </w:rPr>
         <w:t>s</w:t>
       </w:r>
       <w:r>
+        <w:rPr>
+          <w:rFonts w:ascii="Times New Roman" w:hAnsi="Times New Roman" w:cs="Times New Roman"/>
+        </w:rPr>
+        <w:t xml:space="preserve"> is ion</w:t>
+      </w:r>
+      <w:r>
+        <w:rPr>
+          <w:rFonts w:ascii="Times New Roman" w:hAnsi="Times New Roman" w:cs="Times New Roman"/>
+        </w:rPr>
+        <w:t xml:space="preserve"> per second </w:t>
+      </w:r>
+    </w:p>
+    <w:p>
+      <w:pPr>
+        <w:ind w:left="1440" w:firstLine="720"/>
+        <w:rPr>
+          <w:rFonts w:ascii="Times New Roman" w:hAnsi="Times New Roman" w:cs="Times New Roman"/>
+        </w:rPr>
+      </w:pPr>
+      <w:r>
+        <w:rPr>
+          <w:rFonts w:ascii="Times New Roman" w:hAnsi="Times New Roman" w:cs="Times New Roman"/>
+        </w:rPr>
+        <w:t>m is mass of ion  (eg. kg/ion)</w:t>
+      </w:r>
+    </w:p>
+    <w:p>
+      <w:pPr>
+        <w:ind w:left="1440" w:firstLine="720"/>
+        <w:rPr>
+          <w:rFonts w:ascii="Times New Roman" w:hAnsi="Times New Roman" w:cs="Times New Roman"/>
+        </w:rPr>
+      </w:pPr>
+      <w:r>
+        <w:rPr>
+          <w:rFonts w:ascii="Times New Roman" w:hAnsi="Times New Roman" w:cs="Times New Roman"/>
+        </w:rPr>
+        <w:t xml:space="preserve">r is </w:t>
+      </w:r>
+      <w:r>
+        <w:rPr>
+          <w:rFonts w:ascii="Times New Roman" w:hAnsi="Times New Roman" w:cs="Times New Roman"/>
+        </w:rPr>
+        <w:t>mass of ion per second (mass lost due to fuel)</w:t>
+      </w:r>
+    </w:p>
+    <w:p>
+      <w:pPr>
+        <w:ind w:left="1440" w:firstLine="720"/>
+        <w:rPr>
+          <w:rFonts w:ascii="Times New Roman" w:hAnsi="Times New Roman" w:cs="Times New Roman"/>
+        </w:rPr>
+      </w:pPr>
+    </w:p>
+    <w:p>
+      <w:pPr>
+        <w:rPr>
+          <w:rFonts w:ascii="Times New Roman" w:hAnsi="Times New Roman" w:cs="Times New Roman"/>
+        </w:rPr>
+      </w:pPr>
+      <w:r>
+        <w:rPr>
+          <w:rFonts w:ascii="Times New Roman" w:hAnsi="Times New Roman" w:cs="Times New Roman"/>
+        </w:rPr>
+        <w:tab/>
+      </w:r>
+      <w:r>
+        <w:rPr>
+          <w:rFonts w:ascii="Times New Roman" w:hAnsi="Times New Roman" w:cs="Times New Roman"/>
+        </w:rPr>
+        <w:t>W</w:t>
+      </w:r>
+      <w:r>
+        <w:rPr>
+          <w:rFonts w:ascii="Times New Roman" w:hAnsi="Times New Roman" w:cs="Times New Roman"/>
+        </w:rPr>
+        <w:t>e modeled Thrust Vs. Time, Thrust/dt Vs</w:t>
+      </w:r>
+      <w:r>
+        <w:rPr>
+          <w:rFonts w:ascii="Times New Roman" w:hAnsi="Times New Roman" w:cs="Times New Roman"/>
+          <w:color w:val="000000" w:themeColor="text1"/>
+        </w:rPr>
+        <w:t>. Time</w:t>
+      </w:r>
+      <w:r>
+        <w:rPr>
+          <w:rFonts w:ascii="Times New Roman" w:hAnsi="Times New Roman" w:cs="Times New Roman"/>
+          <w:color w:val="000000" w:themeColor="text1"/>
+        </w:rPr>
+        <w:t xml:space="preserve"> (Derivative of Thrust over Time),</w:t>
+      </w:r>
+      <w:r>
+        <w:rPr>
+          <w:rFonts w:ascii="Times New Roman" w:hAnsi="Times New Roman" w:cs="Times New Roman"/>
+          <w:color w:val="000000" w:themeColor="text1"/>
+        </w:rPr>
         <w:t xml:space="preserve"> </w:t>
       </w:r>
-      <w:proofErr w:type="spellStart"/>
-      <w:r>
-        <w:t>is</w:t>
-      </w:r>
-      <w:proofErr w:type="spellEnd"/>
-      <w:r>
-        <w:t xml:space="preserve"> ion</w:t>
-      </w:r>
-      <w:r>
-        <w:t xml:space="preserve"> per second </w:t>
-      </w:r>
-    </w:p>
-    <w:p>
-      <w:pPr>
-        <w:ind w:left="1440" w:firstLine="720"/>
-      </w:pPr>
-      <w:proofErr w:type="gramStart"/>
-      <w:r>
-        <w:t>m</w:t>
-      </w:r>
-      <w:proofErr w:type="gramEnd"/>
-      <w:r>
-        <w:t xml:space="preserve"> is mass of ion  (</w:t>
-      </w:r>
-      <w:proofErr w:type="spellStart"/>
-      <w:r>
-        <w:t>eg</w:t>
-      </w:r>
-      <w:proofErr w:type="spellEnd"/>
-      <w:r>
-        <w:t>. kg/ion)</w:t>
-      </w:r>
-    </w:p>
-    <w:p>
-      <w:pPr>
-        <w:ind w:left="1440" w:firstLine="720"/>
-      </w:pPr>
-      <w:proofErr w:type="gramStart"/>
-      <w:r>
-        <w:t>r</w:t>
-      </w:r>
-      <w:proofErr w:type="gramEnd"/>
-      <w:r>
-        <w:t xml:space="preserve"> is </w:t>
-      </w:r>
-      <w:r>
-        <w:t>mass of ion per second (mass lost due to fuel)</w:t>
-      </w:r>
-    </w:p>
-    <w:p>
-      <w:pPr>
-        <w:ind w:left="1440" w:firstLine="720"/>
-      </w:pPr>
-    </w:p>
-    <w:p>
-      <w:r>
-        <w:tab/>
-      </w:r>
-      <w:r>
-        <w:t>W</w:t>
-      </w:r>
-      <w:r>
-        <w:t>e modeled Thrust Vs. Time and Thrust Vs. Voltage for t</w:t>
-      </w:r>
-      <w:r>
+      <w:r>
+        <w:rPr>
+          <w:rFonts w:ascii="Times New Roman" w:hAnsi="Times New Roman" w:cs="Times New Roman"/>
+          <w:color w:val="000000" w:themeColor="text1"/>
+        </w:rPr>
+        <w:t>Thrust Vs. Voltage</w:t>
+      </w:r>
+      <w:r>
+        <w:rPr>
+          <w:rFonts w:ascii="Times New Roman" w:hAnsi="Times New Roman" w:cs="Times New Roman"/>
+          <w:color w:val="000000" w:themeColor="text1"/>
+        </w:rPr>
+        <w:t xml:space="preserve">, Velocity vs. Time, and </w:t>
+      </w:r>
+      <w:r>
+        <w:rPr>
+          <w:rFonts w:ascii="Times New Roman" w:hAnsi="Times New Roman" w:cs="Times New Roman"/>
+          <w:color w:val="000000" w:themeColor="text1"/>
+        </w:rPr>
+        <w:t xml:space="preserve">Thrust Vs. Time again </w:t>
+      </w:r>
+      <w:r>
+        <w:rPr>
+          <w:rFonts w:ascii="Times New Roman" w:hAnsi="Times New Roman" w:cs="Times New Roman"/>
+          <w:color w:val="000000" w:themeColor="text1"/>
+        </w:rPr>
+        <w:t>for</w:t>
+      </w:r>
+      <w:r>
+        <w:rPr>
+          <w:rFonts w:ascii="Times New Roman" w:hAnsi="Times New Roman" w:cs="Times New Roman"/>
+        </w:rPr>
+        <w:t xml:space="preserve"> ion ejected at speed of light</w:t>
+      </w:r>
+      <w:r>
+        <w:rPr>
+          <w:rFonts w:ascii="Times New Roman" w:hAnsi="Times New Roman" w:cs="Times New Roman"/>
+        </w:rPr>
+        <w:t xml:space="preserve"> for t</w:t>
+      </w:r>
+      <w:r>
+        <w:rPr>
+          <w:rFonts w:ascii="Times New Roman" w:hAnsi="Times New Roman" w:cs="Times New Roman"/>
+        </w:rPr>
         <w:t>hree different liquid metals, C</w:t>
       </w:r>
       <w:r>
+        <w:rPr>
+          <w:rFonts w:ascii="Times New Roman" w:hAnsi="Times New Roman" w:cs="Times New Roman"/>
+        </w:rPr>
         <w:t xml:space="preserve">esium, Indium, and Mercury. </w:t>
       </w:r>
       <w:r>
+        <w:rPr>
+          <w:rFonts w:ascii="Times New Roman" w:hAnsi="Times New Roman" w:cs="Times New Roman"/>
+        </w:rPr>
         <w:t>To do this we used different ion mass. This ion mass is found using the atomic mass of the element divided by Avogadro’s constant. For these equation</w:t>
       </w:r>
       <w:r>
+        <w:rPr>
+          <w:rFonts w:ascii="Times New Roman" w:hAnsi="Times New Roman" w:cs="Times New Roman"/>
+        </w:rPr>
         <w:t>s,</w:t>
       </w:r>
       <w:r>
+        <w:rPr>
+          <w:rFonts w:ascii="Times New Roman" w:hAnsi="Times New Roman" w:cs="Times New Roman"/>
+        </w:rPr>
         <w:t xml:space="preserve"> we made the assumption that the mass of an ion is equal to the mass of an atomic and the charge would just be the charge of one electron.  </w:t>
       </w:r>
       <w:r>
+        <w:rPr>
+          <w:rFonts w:ascii="Times New Roman" w:hAnsi="Times New Roman" w:cs="Times New Roman"/>
+        </w:rPr>
         <w:t xml:space="preserve">The rocket mass was set to </w:t>
       </w:r>
       <w:r>
+        <w:rPr>
+          <w:rFonts w:ascii="Times New Roman" w:hAnsi="Times New Roman" w:cs="Times New Roman"/>
+        </w:rPr>
         <w:t xml:space="preserve">1999.8 kg and fuel mass of 200 </w:t>
       </w:r>
       <w:r>
-        <w:t xml:space="preserve">g. An equation </w:t>
-      </w:r>
-      <w:r>
+        <w:rPr>
+          <w:rFonts w:ascii="Times New Roman" w:hAnsi="Times New Roman" w:cs="Times New Roman"/>
+        </w:rPr>
+        <w:t xml:space="preserve">g. An </w:t>
+      </w:r>
+      <w:r>
+        <w:rPr>
+          <w:rFonts w:ascii="Times New Roman" w:hAnsi="Times New Roman" w:cs="Times New Roman"/>
+        </w:rPr>
         <w:lastRenderedPageBreak/>
-        <w:t>for r c</w:t>
-      </w:r>
-      <w:r>
+        <w:t>equation for r c</w:t>
+      </w:r>
+      <w:r>
+        <w:rPr>
+          <w:rFonts w:ascii="Times New Roman" w:hAnsi="Times New Roman" w:cs="Times New Roman"/>
+        </w:rPr>
         <w:t>ould not be found, thus 15</w:t>
       </w:r>
       <w:r>
-        <w:t xml:space="preserve"> sets of graphs were generate each with varying r (IonFlowRate). The </w:t>
-      </w:r>
-      <w:proofErr w:type="gramStart"/>
-      <w:r>
-        <w:t>r value</w:t>
-      </w:r>
-      <w:proofErr w:type="gramEnd"/>
-      <w:r>
-        <w:t xml:space="preserve"> spans from 1*10</w:t>
-      </w:r>
-      <w:r>
-        <w:rPr>
+        <w:rPr>
+          <w:rFonts w:ascii="Times New Roman" w:hAnsi="Times New Roman" w:cs="Times New Roman"/>
+        </w:rPr>
+        <w:t xml:space="preserve"> sets of graphs were generate</w:t>
+      </w:r>
+      <w:r>
+        <w:rPr>
+          <w:rFonts w:ascii="Times New Roman" w:hAnsi="Times New Roman" w:cs="Times New Roman"/>
+        </w:rPr>
+        <w:t>d,</w:t>
+      </w:r>
+      <w:r>
+        <w:rPr>
+          <w:rFonts w:ascii="Times New Roman" w:hAnsi="Times New Roman" w:cs="Times New Roman"/>
+        </w:rPr>
+        <w:t xml:space="preserve"> eac</w:t>
+      </w:r>
+      <w:r>
+        <w:rPr>
+          <w:rFonts w:ascii="Times New Roman" w:hAnsi="Times New Roman" w:cs="Times New Roman"/>
+        </w:rPr>
+        <w:t>h with varying r (IonFlowRate)</w:t>
+      </w:r>
+      <w:r>
+        <w:rPr>
+          <w:rFonts w:ascii="Times New Roman" w:hAnsi="Times New Roman" w:cs="Times New Roman"/>
+        </w:rPr>
+        <w:t>, r</w:t>
+      </w:r>
+      <w:r>
+        <w:rPr>
+          <w:rFonts w:ascii="Times New Roman" w:hAnsi="Times New Roman" w:cs="Times New Roman"/>
+        </w:rPr>
+        <w:t>-value</w:t>
+      </w:r>
+      <w:r>
+        <w:rPr>
+          <w:rFonts w:ascii="Times New Roman" w:hAnsi="Times New Roman" w:cs="Times New Roman"/>
+        </w:rPr>
+        <w:t xml:space="preserve"> spans</w:t>
+      </w:r>
+      <w:r>
+        <w:rPr>
+          <w:rFonts w:ascii="Times New Roman" w:hAnsi="Times New Roman" w:cs="Times New Roman"/>
+        </w:rPr>
+        <w:t xml:space="preserve"> from </w:t>
+      </w:r>
+      <w:r>
+        <w:rPr>
+          <w:rFonts w:ascii="Times New Roman" w:hAnsi="Times New Roman" w:cs="Times New Roman"/>
+        </w:rPr>
+        <w:t>10</w:t>
+      </w:r>
+      <w:r>
+        <w:rPr>
+          <w:rFonts w:ascii="Times New Roman" w:hAnsi="Times New Roman" w:cs="Times New Roman"/>
           <w:vertAlign w:val="superscript"/>
         </w:rPr>
-        <w:t>2</w:t>
-      </w:r>
-      <w:r>
-        <w:t xml:space="preserve"> to 1*10</w:t>
-      </w:r>
-      <w:r>
-        <w:rPr>
+        <w:t>9</w:t>
+      </w:r>
+      <w:r>
+        <w:rPr>
+          <w:rFonts w:ascii="Times New Roman" w:hAnsi="Times New Roman" w:cs="Times New Roman"/>
+        </w:rPr>
+        <w:t xml:space="preserve"> to 1</w:t>
+      </w:r>
+      <w:r>
+        <w:rPr>
+          <w:rFonts w:ascii="Times New Roman" w:hAnsi="Times New Roman" w:cs="Times New Roman"/>
+        </w:rPr>
+        <w:t>0</w:t>
+      </w:r>
+      <w:r>
+        <w:rPr>
+          <w:rFonts w:ascii="Times New Roman" w:hAnsi="Times New Roman" w:cs="Times New Roman"/>
           <w:vertAlign w:val="superscript"/>
         </w:rPr>
-        <w:t>30</w:t>
-      </w:r>
-      <w:r>
-        <w:t>. A third plot was generate to test the Thrust Vs. Time for a ejected ion moving at the speed of light. The Thrust Vs. Time graphs were held at constant voltage (10kV).</w:t>
-      </w:r>
-      <w:r>
+        <w:t>23</w:t>
+      </w:r>
+      <w:r>
+        <w:rPr>
+          <w:rFonts w:ascii="Times New Roman" w:hAnsi="Times New Roman" w:cs="Times New Roman"/>
+        </w:rPr>
+        <w:t xml:space="preserve">. </w:t>
+      </w:r>
+      <w:r>
+        <w:rPr>
+          <w:rFonts w:ascii="Times New Roman" w:hAnsi="Times New Roman" w:cs="Times New Roman"/>
+        </w:rPr>
+        <w:t>The Thrust Vs. Time graphs were held at constant voltage (10kV).</w:t>
+      </w:r>
+      <w:r>
+        <w:rPr>
+          <w:rFonts w:ascii="Times New Roman" w:hAnsi="Times New Roman" w:cs="Times New Roman"/>
+        </w:rPr>
         <w:t xml:space="preserve"> The Thrust Vs. Voltage graph was held at constant time.</w:t>
       </w:r>
       <w:r>
-        <w:t xml:space="preserve"> The time domain is from [1, 100] seconds and the voltage domain is from [10, 100] kilovolts.</w:t>
-      </w:r>
-    </w:p>
-    <w:p/>
-    <w:p>
-      <w:pPr>
-        <w:rPr>
+        <w:rPr>
+          <w:rFonts w:ascii="Times New Roman" w:hAnsi="Times New Roman" w:cs="Times New Roman"/>
+        </w:rPr>
+        <w:t xml:space="preserve"> The time domain is from [1, 100] seconds and the voltage domain is from [10, 100</w:t>
+      </w:r>
+      <w:r>
+        <w:rPr>
+          <w:rFonts w:ascii="Times New Roman" w:hAnsi="Times New Roman" w:cs="Times New Roman"/>
+        </w:rPr>
+        <w:t>0</w:t>
+      </w:r>
+      <w:r>
+        <w:rPr>
+          <w:rFonts w:ascii="Times New Roman" w:hAnsi="Times New Roman" w:cs="Times New Roman"/>
+        </w:rPr>
+        <w:t>] kilovolts.</w:t>
+      </w:r>
+    </w:p>
+    <w:p>
+      <w:pPr>
+        <w:rPr>
+          <w:rFonts w:ascii="Times New Roman" w:hAnsi="Times New Roman" w:cs="Times New Roman"/>
+        </w:rPr>
+      </w:pPr>
+    </w:p>
+    <w:p>
+      <w:pPr>
+        <w:rPr>
+          <w:rFonts w:ascii="Times New Roman" w:hAnsi="Times New Roman" w:cs="Times New Roman"/>
           <w:b/>
         </w:rPr>
       </w:pPr>
       <w:r>
         <w:rPr>
+          <w:rFonts w:ascii="Times New Roman" w:hAnsi="Times New Roman" w:cs="Times New Roman"/>
           <w:b/>
         </w:rPr>
         <w:t>Results and Discussion</w:t>
       </w:r>
     </w:p>
-    <w:p/>
-    <w:p>
-      <w:r>
-        <w:tab/>
-        <w:t>Now that we had a set of equations to measure voltage, thrust, acceleration, and velocity, we were able to use the realistic parameters in Figure 2 to plot data over the period of fuel consumption for a FEEP ion thruster.</w:t>
-      </w:r>
-    </w:p>
-    <w:p>
-      <w:r>
-        <w:rPr>
+    <w:p>
+      <w:pPr>
+        <w:rPr>
+          <w:rFonts w:ascii="Times New Roman" w:hAnsi="Times New Roman" w:cs="Times New Roman"/>
+          <w:b/>
+          <w:color w:val="000000" w:themeColor="text1"/>
+        </w:rPr>
+      </w:pPr>
+      <w:r>
+        <w:rPr>
+          <w:rFonts w:ascii="Times New Roman" w:hAnsi="Times New Roman" w:cs="Times New Roman"/>
+          <w:color w:val="000000" w:themeColor="text1"/>
+        </w:rPr>
+        <w:t xml:space="preserve">The graphs below show the various tests that had been made with changing Ion Flow Rates for all three different fuel types. As the graphs of down the Ion Flow Rate increases. The first graph shows the change of Thrust over Time for the three different fuel types. The second graph shows the change of Thrust acceleration over time. The middle graph shows the change of thrust over Voltage. The fourth graph shows the change of Thrust acceleration over Voltage at the speed of light. Finally, the last graph shows the change of Velocity over time. </w:t>
+      </w:r>
+      <w:r>
+        <w:rPr>
+          <w:rFonts w:ascii="Times New Roman" w:hAnsi="Times New Roman" w:cs="Times New Roman"/>
           <w:noProof/>
-        </w:rPr>
-        <w:lastRenderedPageBreak/>
+          <w:color w:val="000000" w:themeColor="text1"/>
+        </w:rPr>
+        <w:t xml:space="preserve"> This organization is used for all the different gaphs of the tests preformed.  </w:t>
+      </w:r>
+    </w:p>
+    <w:p>
+      <w:pPr>
+        <w:rPr>
+          <w:rFonts w:ascii="Times New Roman" w:hAnsi="Times New Roman" w:cs="Times New Roman"/>
+        </w:rPr>
+      </w:pPr>
+      <w:r>
+        <w:rPr>
+          <w:rFonts w:ascii="Times New Roman" w:hAnsi="Times New Roman" w:cs="Times New Roman"/>
+          <w:noProof/>
+        </w:rPr>
         <w:drawing>
-          <wp:inline distT="0" distB="0" distL="0" distR="0" wp14:anchorId="41A189FE" wp14:editId="27B2CB35">
-            <wp:extent cx="5476875" cy="3486150"/>
-            <wp:effectExtent l="0" t="0" r="9525" b="0"/>
-            <wp:docPr id="33" name="Picture 33" descr="C:\Users\Wilson Guo\AppData\Local\Microsoft\Windows\INetCache\Content.Word\3x2fig2.png"/>
+          <wp:inline distT="0" distB="0" distL="0" distR="0" wp14:anchorId="377C642E" wp14:editId="2F5D6D26">
+            <wp:extent cx="5486400" cy="3396615"/>
+            <wp:effectExtent l="0" t="0" r="0" b="6985"/>
+            <wp:docPr id="16" name="Picture 16" descr="Primos:Users:NemesisQ:Desktop:Figure 1.png"/>
             <wp:cNvGraphicFramePr>
               <a:graphicFrameLocks xmlns:a="http://schemas.openxmlformats.org/drawingml/2006/main" noChangeAspect="1"/>
             </wp:cNvGraphicFramePr>
@@ -2508,7 +2775,7 @@
               <a:graphicData uri="http://schemas.openxmlformats.org/drawingml/2006/picture">
                 <pic:pic xmlns:pic="http://schemas.openxmlformats.org/drawingml/2006/picture">
                   <pic:nvPicPr>
-                    <pic:cNvPr id="0" name="Picture 33" descr="C:\Users\Wilson Guo\AppData\Local\Microsoft\Windows\INetCache\Content.Word\3x2fig2.png"/>
+                    <pic:cNvPr id="0" name="Picture 14" descr="Primos:Users:NemesisQ:Desktop:Figure 1.png"/>
                     <pic:cNvPicPr>
                       <a:picLocks noChangeAspect="1" noChangeArrowheads="1"/>
                     </pic:cNvPicPr>
@@ -2529,7 +2796,7 @@
                   <pic:spPr bwMode="auto">
                     <a:xfrm>
                       <a:off x="0" y="0"/>
-                      <a:ext cx="5476875" cy="3486150"/>
+                      <a:ext cx="5486400" cy="3396615"/>
                     </a:xfrm>
                     <a:prstGeom prst="rect">
                       <a:avLst/>
@@ -2545,15 +2812,37 @@
           </wp:inline>
         </w:drawing>
       </w:r>
-      <w:r>
-        <w:rPr>
+    </w:p>
+    <w:p>
+      <w:pPr>
+        <w:rPr>
+          <w:rFonts w:ascii="Times New Roman" w:hAnsi="Times New Roman" w:cs="Times New Roman"/>
+        </w:rPr>
+      </w:pPr>
+      <w:r>
+        <w:rPr>
+          <w:rFonts w:ascii="Times New Roman" w:hAnsi="Times New Roman" w:cs="Times New Roman"/>
+        </w:rPr>
+        <w:t>Figure 1</w:t>
+      </w:r>
+    </w:p>
+    <w:p>
+      <w:pPr>
+        <w:rPr>
+          <w:rFonts w:ascii="Times New Roman" w:hAnsi="Times New Roman" w:cs="Times New Roman"/>
+        </w:rPr>
+      </w:pPr>
+      <w:r>
+        <w:rPr>
+          <w:rFonts w:ascii="Times New Roman" w:hAnsi="Times New Roman" w:cs="Times New Roman"/>
           <w:noProof/>
         </w:rPr>
+        <w:lastRenderedPageBreak/>
         <w:drawing>
-          <wp:inline distT="0" distB="0" distL="0" distR="0" wp14:anchorId="07C37D11" wp14:editId="386DB90F">
-            <wp:extent cx="5476875" cy="3524250"/>
-            <wp:effectExtent l="0" t="0" r="9525" b="0"/>
-            <wp:docPr id="34" name="Picture 34" descr="C:\Users\Wilson Guo\AppData\Local\Microsoft\Windows\INetCache\Content.Word\3x2fig3.png"/>
+          <wp:inline distT="0" distB="0" distL="0" distR="0" wp14:anchorId="21EC1C75" wp14:editId="4CD624B1">
+            <wp:extent cx="5486400" cy="3352800"/>
+            <wp:effectExtent l="0" t="0" r="0" b="0"/>
+            <wp:docPr id="17" name="Picture 17" descr="Primos:Users:NemesisQ:Desktop:Figure 2.png"/>
             <wp:cNvGraphicFramePr>
               <a:graphicFrameLocks xmlns:a="http://schemas.openxmlformats.org/drawingml/2006/main" noChangeAspect="1"/>
             </wp:cNvGraphicFramePr>
@@ -2561,7 +2850,7 @@
               <a:graphicData uri="http://schemas.openxmlformats.org/drawingml/2006/picture">
                 <pic:pic xmlns:pic="http://schemas.openxmlformats.org/drawingml/2006/picture">
                   <pic:nvPicPr>
-                    <pic:cNvPr id="0" name="Picture 34" descr="C:\Users\Wilson Guo\AppData\Local\Microsoft\Windows\INetCache\Content.Word\3x2fig3.png"/>
+                    <pic:cNvPr id="0" name="Picture 15" descr="Primos:Users:NemesisQ:Desktop:Figure 2.png"/>
                     <pic:cNvPicPr>
                       <a:picLocks noChangeAspect="1" noChangeArrowheads="1"/>
                     </pic:cNvPicPr>
@@ -2582,7 +2871,7 @@
                   <pic:spPr bwMode="auto">
                     <a:xfrm>
                       <a:off x="0" y="0"/>
-                      <a:ext cx="5476875" cy="3524250"/>
+                      <a:ext cx="5486400" cy="3352800"/>
                     </a:xfrm>
                     <a:prstGeom prst="rect">
                       <a:avLst/>
@@ -2598,16 +2887,36 @@
           </wp:inline>
         </w:drawing>
       </w:r>
-      <w:r>
-        <w:rPr>
+    </w:p>
+    <w:p>
+      <w:pPr>
+        <w:rPr>
+          <w:rFonts w:ascii="Times New Roman" w:hAnsi="Times New Roman" w:cs="Times New Roman"/>
+        </w:rPr>
+      </w:pPr>
+      <w:r>
+        <w:rPr>
+          <w:rFonts w:ascii="Times New Roman" w:hAnsi="Times New Roman" w:cs="Times New Roman"/>
+        </w:rPr>
+        <w:t>Figure 2</w:t>
+      </w:r>
+    </w:p>
+    <w:p>
+      <w:pPr>
+        <w:rPr>
+          <w:rFonts w:ascii="Times New Roman" w:hAnsi="Times New Roman" w:cs="Times New Roman"/>
+        </w:rPr>
+      </w:pPr>
+      <w:r>
+        <w:rPr>
+          <w:rFonts w:ascii="Times New Roman" w:hAnsi="Times New Roman" w:cs="Times New Roman"/>
           <w:noProof/>
         </w:rPr>
-        <w:lastRenderedPageBreak/>
         <w:drawing>
-          <wp:inline distT="0" distB="0" distL="0" distR="0" wp14:anchorId="261E8D7C" wp14:editId="66EE84E7">
-            <wp:extent cx="5476875" cy="3486150"/>
-            <wp:effectExtent l="0" t="0" r="9525" b="0"/>
-            <wp:docPr id="35" name="Picture 35" descr="C:\Users\Wilson Guo\AppData\Local\Microsoft\Windows\INetCache\Content.Word\3x2fig4.png"/>
+          <wp:inline distT="0" distB="0" distL="0" distR="0" wp14:anchorId="2D08582A" wp14:editId="2A3BFE3F">
+            <wp:extent cx="5475605" cy="3352800"/>
+            <wp:effectExtent l="0" t="0" r="10795" b="0"/>
+            <wp:docPr id="18" name="Picture 18" descr="Primos:Users:NemesisQ:Desktop:Figure 3.png"/>
             <wp:cNvGraphicFramePr>
               <a:graphicFrameLocks xmlns:a="http://schemas.openxmlformats.org/drawingml/2006/main" noChangeAspect="1"/>
             </wp:cNvGraphicFramePr>
@@ -2615,7 +2924,7 @@
               <a:graphicData uri="http://schemas.openxmlformats.org/drawingml/2006/picture">
                 <pic:pic xmlns:pic="http://schemas.openxmlformats.org/drawingml/2006/picture">
                   <pic:nvPicPr>
-                    <pic:cNvPr id="0" name="Picture 35" descr="C:\Users\Wilson Guo\AppData\Local\Microsoft\Windows\INetCache\Content.Word\3x2fig4.png"/>
+                    <pic:cNvPr id="0" name="Picture 16" descr="Primos:Users:NemesisQ:Desktop:Figure 3.png"/>
                     <pic:cNvPicPr>
                       <a:picLocks noChangeAspect="1" noChangeArrowheads="1"/>
                     </pic:cNvPicPr>
@@ -2636,7 +2945,7 @@
                   <pic:spPr bwMode="auto">
                     <a:xfrm>
                       <a:off x="0" y="0"/>
-                      <a:ext cx="5476875" cy="3486150"/>
+                      <a:ext cx="5475605" cy="3352800"/>
                     </a:xfrm>
                     <a:prstGeom prst="rect">
                       <a:avLst/>
@@ -2652,15 +2961,37 @@
           </wp:inline>
         </w:drawing>
       </w:r>
-      <w:r>
-        <w:rPr>
+    </w:p>
+    <w:p>
+      <w:pPr>
+        <w:rPr>
+          <w:rFonts w:ascii="Times New Roman" w:hAnsi="Times New Roman" w:cs="Times New Roman"/>
+        </w:rPr>
+      </w:pPr>
+      <w:r>
+        <w:rPr>
+          <w:rFonts w:ascii="Times New Roman" w:hAnsi="Times New Roman" w:cs="Times New Roman"/>
+        </w:rPr>
+        <w:t>Figure 3</w:t>
+      </w:r>
+    </w:p>
+    <w:p>
+      <w:pPr>
+        <w:rPr>
+          <w:rFonts w:ascii="Times New Roman" w:hAnsi="Times New Roman" w:cs="Times New Roman"/>
+        </w:rPr>
+      </w:pPr>
+      <w:r>
+        <w:rPr>
+          <w:rFonts w:ascii="Times New Roman" w:hAnsi="Times New Roman" w:cs="Times New Roman"/>
           <w:noProof/>
         </w:rPr>
+        <w:lastRenderedPageBreak/>
         <w:drawing>
-          <wp:inline distT="0" distB="0" distL="0" distR="0" wp14:anchorId="39AA3FF0" wp14:editId="6D74AA1F">
-            <wp:extent cx="5476875" cy="3457575"/>
-            <wp:effectExtent l="0" t="0" r="9525" b="9525"/>
-            <wp:docPr id="36" name="Picture 36" descr="C:\Users\Wilson Guo\AppData\Local\Microsoft\Windows\INetCache\Content.Word\3x2fig5.png"/>
+          <wp:inline distT="0" distB="0" distL="0" distR="0" wp14:anchorId="2A09435A" wp14:editId="4620110A">
+            <wp:extent cx="5475605" cy="3363595"/>
+            <wp:effectExtent l="0" t="0" r="10795" b="0"/>
+            <wp:docPr id="19" name="Picture 19" descr="Primos:Users:NemesisQ:Desktop:Figure 4.png"/>
             <wp:cNvGraphicFramePr>
               <a:graphicFrameLocks xmlns:a="http://schemas.openxmlformats.org/drawingml/2006/main" noChangeAspect="1"/>
             </wp:cNvGraphicFramePr>
@@ -2668,7 +2999,7 @@
               <a:graphicData uri="http://schemas.openxmlformats.org/drawingml/2006/picture">
                 <pic:pic xmlns:pic="http://schemas.openxmlformats.org/drawingml/2006/picture">
                   <pic:nvPicPr>
-                    <pic:cNvPr id="0" name="Picture 36" descr="C:\Users\Wilson Guo\AppData\Local\Microsoft\Windows\INetCache\Content.Word\3x2fig5.png"/>
+                    <pic:cNvPr id="0" name="Picture 17" descr="Primos:Users:NemesisQ:Desktop:Figure 4.png"/>
                     <pic:cNvPicPr>
                       <a:picLocks noChangeAspect="1" noChangeArrowheads="1"/>
                     </pic:cNvPicPr>
@@ -2689,7 +3020,7 @@
                   <pic:spPr bwMode="auto">
                     <a:xfrm>
                       <a:off x="0" y="0"/>
-                      <a:ext cx="5476875" cy="3457575"/>
+                      <a:ext cx="5475605" cy="3363595"/>
                     </a:xfrm>
                     <a:prstGeom prst="rect">
                       <a:avLst/>
@@ -2705,16 +3036,36 @@
           </wp:inline>
         </w:drawing>
       </w:r>
-      <w:r>
-        <w:rPr>
+    </w:p>
+    <w:p>
+      <w:pPr>
+        <w:rPr>
+          <w:rFonts w:ascii="Times New Roman" w:hAnsi="Times New Roman" w:cs="Times New Roman"/>
+        </w:rPr>
+      </w:pPr>
+      <w:r>
+        <w:rPr>
+          <w:rFonts w:ascii="Times New Roman" w:hAnsi="Times New Roman" w:cs="Times New Roman"/>
+        </w:rPr>
+        <w:t>Figure 4</w:t>
+      </w:r>
+    </w:p>
+    <w:p>
+      <w:pPr>
+        <w:rPr>
+          <w:rFonts w:ascii="Times New Roman" w:hAnsi="Times New Roman" w:cs="Times New Roman"/>
+        </w:rPr>
+      </w:pPr>
+      <w:r>
+        <w:rPr>
+          <w:rFonts w:ascii="Times New Roman" w:hAnsi="Times New Roman" w:cs="Times New Roman"/>
           <w:noProof/>
         </w:rPr>
-        <w:lastRenderedPageBreak/>
         <w:drawing>
-          <wp:inline distT="0" distB="0" distL="0" distR="0" wp14:anchorId="0DC8E84B" wp14:editId="65C34DF4">
-            <wp:extent cx="5476875" cy="3486150"/>
-            <wp:effectExtent l="0" t="0" r="9525" b="0"/>
-            <wp:docPr id="37" name="Picture 37" descr="C:\Users\Wilson Guo\AppData\Local\Microsoft\Windows\INetCache\Content.Word\3x2fig6.png"/>
+          <wp:inline distT="0" distB="0" distL="0" distR="0" wp14:anchorId="6500C4E2" wp14:editId="38C4AF55">
+            <wp:extent cx="5475605" cy="3374390"/>
+            <wp:effectExtent l="0" t="0" r="10795" b="3810"/>
+            <wp:docPr id="20" name="Picture 20" descr="Primos:Users:NemesisQ:Desktop:Figure 5.png"/>
             <wp:cNvGraphicFramePr>
               <a:graphicFrameLocks xmlns:a="http://schemas.openxmlformats.org/drawingml/2006/main" noChangeAspect="1"/>
             </wp:cNvGraphicFramePr>
@@ -2722,7 +3073,7 @@
               <a:graphicData uri="http://schemas.openxmlformats.org/drawingml/2006/picture">
                 <pic:pic xmlns:pic="http://schemas.openxmlformats.org/drawingml/2006/picture">
                   <pic:nvPicPr>
-                    <pic:cNvPr id="0" name="Picture 37" descr="C:\Users\Wilson Guo\AppData\Local\Microsoft\Windows\INetCache\Content.Word\3x2fig6.png"/>
+                    <pic:cNvPr id="0" name="Picture 18" descr="Primos:Users:NemesisQ:Desktop:Figure 5.png"/>
                     <pic:cNvPicPr>
                       <a:picLocks noChangeAspect="1" noChangeArrowheads="1"/>
                     </pic:cNvPicPr>
@@ -2743,7 +3094,7 @@
                   <pic:spPr bwMode="auto">
                     <a:xfrm>
                       <a:off x="0" y="0"/>
-                      <a:ext cx="5476875" cy="3486150"/>
+                      <a:ext cx="5475605" cy="3374390"/>
                     </a:xfrm>
                     <a:prstGeom prst="rect">
                       <a:avLst/>
@@ -2759,15 +3110,37 @@
           </wp:inline>
         </w:drawing>
       </w:r>
-      <w:r>
-        <w:rPr>
+    </w:p>
+    <w:p>
+      <w:pPr>
+        <w:rPr>
+          <w:rFonts w:ascii="Times New Roman" w:hAnsi="Times New Roman" w:cs="Times New Roman"/>
+        </w:rPr>
+      </w:pPr>
+      <w:r>
+        <w:rPr>
+          <w:rFonts w:ascii="Times New Roman" w:hAnsi="Times New Roman" w:cs="Times New Roman"/>
+        </w:rPr>
+        <w:t>Figure 5</w:t>
+      </w:r>
+    </w:p>
+    <w:p>
+      <w:pPr>
+        <w:rPr>
+          <w:rFonts w:ascii="Times New Roman" w:hAnsi="Times New Roman" w:cs="Times New Roman"/>
+        </w:rPr>
+      </w:pPr>
+      <w:r>
+        <w:rPr>
+          <w:rFonts w:ascii="Times New Roman" w:hAnsi="Times New Roman" w:cs="Times New Roman"/>
           <w:noProof/>
         </w:rPr>
+        <w:lastRenderedPageBreak/>
         <w:drawing>
-          <wp:inline distT="0" distB="0" distL="0" distR="0" wp14:anchorId="7BD80AF8" wp14:editId="65FD0FE2">
-            <wp:extent cx="5486400" cy="3552825"/>
-            <wp:effectExtent l="0" t="0" r="0" b="9525"/>
-            <wp:docPr id="38" name="Picture 38" descr="C:\Users\Wilson Guo\AppData\Local\Microsoft\Windows\INetCache\Content.Word\3x2fig7.png"/>
+          <wp:inline distT="0" distB="0" distL="0" distR="0" wp14:anchorId="4EFC9860" wp14:editId="39BF6981">
+            <wp:extent cx="5475605" cy="3396615"/>
+            <wp:effectExtent l="0" t="0" r="10795" b="6985"/>
+            <wp:docPr id="21" name="Picture 21" descr="Primos:Users:NemesisQ:Desktop:Figure 6.png"/>
             <wp:cNvGraphicFramePr>
               <a:graphicFrameLocks xmlns:a="http://schemas.openxmlformats.org/drawingml/2006/main" noChangeAspect="1"/>
             </wp:cNvGraphicFramePr>
@@ -2775,7 +3148,7 @@
               <a:graphicData uri="http://schemas.openxmlformats.org/drawingml/2006/picture">
                 <pic:pic xmlns:pic="http://schemas.openxmlformats.org/drawingml/2006/picture">
                   <pic:nvPicPr>
-                    <pic:cNvPr id="0" name="Picture 38" descr="C:\Users\Wilson Guo\AppData\Local\Microsoft\Windows\INetCache\Content.Word\3x2fig7.png"/>
+                    <pic:cNvPr id="0" name="Picture 19" descr="Primos:Users:NemesisQ:Desktop:Figure 6.png"/>
                     <pic:cNvPicPr>
                       <a:picLocks noChangeAspect="1" noChangeArrowheads="1"/>
                     </pic:cNvPicPr>
@@ -2796,7 +3169,7 @@
                   <pic:spPr bwMode="auto">
                     <a:xfrm>
                       <a:off x="0" y="0"/>
-                      <a:ext cx="5486400" cy="3552825"/>
+                      <a:ext cx="5475605" cy="3396615"/>
                     </a:xfrm>
                     <a:prstGeom prst="rect">
                       <a:avLst/>
@@ -2812,16 +3185,36 @@
           </wp:inline>
         </w:drawing>
       </w:r>
-      <w:r>
-        <w:rPr>
+    </w:p>
+    <w:p>
+      <w:pPr>
+        <w:rPr>
+          <w:rFonts w:ascii="Times New Roman" w:hAnsi="Times New Roman" w:cs="Times New Roman"/>
+        </w:rPr>
+      </w:pPr>
+      <w:r>
+        <w:rPr>
+          <w:rFonts w:ascii="Times New Roman" w:hAnsi="Times New Roman" w:cs="Times New Roman"/>
+        </w:rPr>
+        <w:t>Figure 6</w:t>
+      </w:r>
+    </w:p>
+    <w:p>
+      <w:pPr>
+        <w:rPr>
+          <w:rFonts w:ascii="Times New Roman" w:hAnsi="Times New Roman" w:cs="Times New Roman"/>
+        </w:rPr>
+      </w:pPr>
+      <w:r>
+        <w:rPr>
+          <w:rFonts w:ascii="Times New Roman" w:hAnsi="Times New Roman" w:cs="Times New Roman"/>
           <w:noProof/>
         </w:rPr>
-        <w:lastRenderedPageBreak/>
         <w:drawing>
-          <wp:inline distT="0" distB="0" distL="0" distR="0" wp14:anchorId="4136236B" wp14:editId="73718FE5">
-            <wp:extent cx="5476875" cy="1647825"/>
-            <wp:effectExtent l="0" t="0" r="9525" b="9525"/>
-            <wp:docPr id="39" name="Picture 39" descr="C:\Users\Wilson Guo\AppData\Local\Microsoft\Windows\INetCache\Content.Word\3x2fig8.png"/>
+          <wp:inline distT="0" distB="0" distL="0" distR="0" wp14:anchorId="1E053ABC" wp14:editId="3DF785C5">
+            <wp:extent cx="5475605" cy="3320415"/>
+            <wp:effectExtent l="0" t="0" r="10795" b="6985"/>
+            <wp:docPr id="22" name="Picture 22" descr="Primos:Users:NemesisQ:Desktop:Figure 7.png"/>
             <wp:cNvGraphicFramePr>
               <a:graphicFrameLocks xmlns:a="http://schemas.openxmlformats.org/drawingml/2006/main" noChangeAspect="1"/>
             </wp:cNvGraphicFramePr>
@@ -2829,7 +3222,7 @@
               <a:graphicData uri="http://schemas.openxmlformats.org/drawingml/2006/picture">
                 <pic:pic xmlns:pic="http://schemas.openxmlformats.org/drawingml/2006/picture">
                   <pic:nvPicPr>
-                    <pic:cNvPr id="0" name="Picture 39" descr="C:\Users\Wilson Guo\AppData\Local\Microsoft\Windows\INetCache\Content.Word\3x2fig8.png"/>
+                    <pic:cNvPr id="0" name="Picture 20" descr="Primos:Users:NemesisQ:Desktop:Figure 7.png"/>
                     <pic:cNvPicPr>
                       <a:picLocks noChangeAspect="1" noChangeArrowheads="1"/>
                     </pic:cNvPicPr>
@@ -2850,7 +3243,7 @@
                   <pic:spPr bwMode="auto">
                     <a:xfrm>
                       <a:off x="0" y="0"/>
-                      <a:ext cx="5476875" cy="1647825"/>
+                      <a:ext cx="5475605" cy="3320415"/>
                     </a:xfrm>
                     <a:prstGeom prst="rect">
                       <a:avLst/>
@@ -2866,15 +3259,37 @@
           </wp:inline>
         </w:drawing>
       </w:r>
-      <w:r>
-        <w:rPr>
+    </w:p>
+    <w:p>
+      <w:pPr>
+        <w:rPr>
+          <w:rFonts w:ascii="Times New Roman" w:hAnsi="Times New Roman" w:cs="Times New Roman"/>
+        </w:rPr>
+      </w:pPr>
+      <w:r>
+        <w:rPr>
+          <w:rFonts w:ascii="Times New Roman" w:hAnsi="Times New Roman" w:cs="Times New Roman"/>
+        </w:rPr>
+        <w:t>Figure 7</w:t>
+      </w:r>
+    </w:p>
+    <w:p>
+      <w:pPr>
+        <w:rPr>
+          <w:rFonts w:ascii="Times New Roman" w:hAnsi="Times New Roman" w:cs="Times New Roman"/>
+        </w:rPr>
+      </w:pPr>
+      <w:r>
+        <w:rPr>
+          <w:rFonts w:ascii="Times New Roman" w:hAnsi="Times New Roman" w:cs="Times New Roman"/>
           <w:noProof/>
         </w:rPr>
+        <w:lastRenderedPageBreak/>
         <w:drawing>
-          <wp:inline distT="0" distB="0" distL="0" distR="0" wp14:anchorId="6C4A377D" wp14:editId="7DF86698">
-            <wp:extent cx="5486400" cy="3467100"/>
-            <wp:effectExtent l="0" t="0" r="0" b="0"/>
-            <wp:docPr id="40" name="Picture 40" descr="C:\Users\Wilson Guo\AppData\Local\Microsoft\Windows\INetCache\Content.Word\3x2fig1.png"/>
+          <wp:inline distT="0" distB="0" distL="0" distR="0" wp14:anchorId="00F4AB6F" wp14:editId="0DD1A3FD">
+            <wp:extent cx="5475605" cy="1567815"/>
+            <wp:effectExtent l="0" t="0" r="10795" b="6985"/>
+            <wp:docPr id="23" name="Picture 23" descr="Primos:Users:NemesisQ:Desktop:Figure 8.png"/>
             <wp:cNvGraphicFramePr>
               <a:graphicFrameLocks xmlns:a="http://schemas.openxmlformats.org/drawingml/2006/main" noChangeAspect="1"/>
             </wp:cNvGraphicFramePr>
@@ -2882,7 +3297,7 @@
               <a:graphicData uri="http://schemas.openxmlformats.org/drawingml/2006/picture">
                 <pic:pic xmlns:pic="http://schemas.openxmlformats.org/drawingml/2006/picture">
                   <pic:nvPicPr>
-                    <pic:cNvPr id="0" name="Picture 40" descr="C:\Users\Wilson Guo\AppData\Local\Microsoft\Windows\INetCache\Content.Word\3x2fig1.png"/>
+                    <pic:cNvPr id="0" name="Picture 21" descr="Primos:Users:NemesisQ:Desktop:Figure 8.png"/>
                     <pic:cNvPicPr>
                       <a:picLocks noChangeAspect="1" noChangeArrowheads="1"/>
                     </pic:cNvPicPr>
@@ -2903,7 +3318,7 @@
                   <pic:spPr bwMode="auto">
                     <a:xfrm>
                       <a:off x="0" y="0"/>
-                      <a:ext cx="5486400" cy="3467100"/>
+                      <a:ext cx="5475605" cy="1567815"/>
                     </a:xfrm>
                     <a:prstGeom prst="rect">
                       <a:avLst/>
@@ -2920,265 +3335,520 @@
         </w:drawing>
       </w:r>
     </w:p>
-    <w:p/>
-    <w:p>
-      <w:r>
+    <w:p>
+      <w:pPr>
+        <w:rPr>
+          <w:rFonts w:ascii="Times New Roman" w:hAnsi="Times New Roman" w:cs="Times New Roman"/>
+        </w:rPr>
+      </w:pPr>
+      <w:r>
+        <w:rPr>
+          <w:rFonts w:ascii="Times New Roman" w:hAnsi="Times New Roman" w:cs="Times New Roman"/>
+        </w:rPr>
+        <w:t>Figure 8</w:t>
+      </w:r>
+    </w:p>
+    <w:p>
+      <w:pPr>
+        <w:rPr>
+          <w:rFonts w:ascii="Times New Roman" w:hAnsi="Times New Roman" w:cs="Times New Roman"/>
+        </w:rPr>
+      </w:pPr>
+      <w:r>
+        <w:rPr>
+          <w:rFonts w:ascii="Times New Roman" w:hAnsi="Times New Roman" w:cs="Times New Roman"/>
+        </w:rPr>
         <w:tab/>
       </w:r>
       <w:r>
-        <w:t>When the ion flow rate is between 1*10</w:t>
-      </w:r>
-      <w:r>
-        <w:rPr>
+        <w:rPr>
+          <w:rFonts w:ascii="Times New Roman" w:hAnsi="Times New Roman" w:cs="Times New Roman"/>
+        </w:rPr>
+        <w:t>Looking at Figure 1, we see that</w:t>
+      </w:r>
+      <w:r>
+        <w:rPr>
+          <w:rFonts w:ascii="Times New Roman" w:hAnsi="Times New Roman" w:cs="Times New Roman"/>
+        </w:rPr>
+        <w:t xml:space="preserve"> the ion flow rate is </w:t>
+      </w:r>
+      <w:r>
+        <w:rPr>
+          <w:rFonts w:ascii="Times New Roman" w:hAnsi="Times New Roman" w:cs="Times New Roman"/>
+        </w:rPr>
+        <w:t xml:space="preserve">less than </w:t>
+      </w:r>
+      <w:r>
+        <w:rPr>
+          <w:rFonts w:ascii="Times New Roman" w:hAnsi="Times New Roman" w:cs="Times New Roman"/>
+        </w:rPr>
+        <w:t>10</w:t>
+      </w:r>
+      <w:r>
+        <w:rPr>
+          <w:rFonts w:ascii="Times New Roman" w:hAnsi="Times New Roman" w:cs="Times New Roman"/>
           <w:vertAlign w:val="superscript"/>
         </w:rPr>
-        <w:t>2</w:t>
-      </w:r>
-      <w:r>
-        <w:t xml:space="preserve"> and 1*10</w:t>
-      </w:r>
-      <w:r>
-        <w:rPr>
+        <w:t>9</w:t>
+      </w:r>
+      <w:r>
+        <w:rPr>
+          <w:rFonts w:ascii="Times New Roman" w:hAnsi="Times New Roman" w:cs="Times New Roman"/>
+        </w:rPr>
+        <w:t xml:space="preserve"> the</w:t>
+      </w:r>
+      <w:r>
+        <w:rPr>
+          <w:rFonts w:ascii="Times New Roman" w:hAnsi="Times New Roman" w:cs="Times New Roman"/>
+        </w:rPr>
+        <w:t xml:space="preserve"> thrust is just 0. This </w:t>
+      </w:r>
+      <w:r>
+        <w:rPr>
+          <w:rFonts w:ascii="Times New Roman" w:hAnsi="Times New Roman" w:cs="Times New Roman"/>
+        </w:rPr>
+        <w:t xml:space="preserve"> is </w:t>
+      </w:r>
+      <w:r>
+        <w:rPr>
+          <w:rFonts w:ascii="Times New Roman" w:hAnsi="Times New Roman" w:cs="Times New Roman"/>
+        </w:rPr>
+        <w:t>because there not enough change in mass to produce a thrust.  O</w:t>
+      </w:r>
+      <w:r>
+        <w:rPr>
+          <w:rFonts w:ascii="Times New Roman" w:hAnsi="Times New Roman" w:cs="Times New Roman"/>
+        </w:rPr>
+        <w:t xml:space="preserve">nce the ion flow rate reaches </w:t>
+      </w:r>
+      <w:r>
+        <w:rPr>
+          <w:rFonts w:ascii="Times New Roman" w:hAnsi="Times New Roman" w:cs="Times New Roman"/>
+        </w:rPr>
+        <w:t>10</w:t>
+      </w:r>
+      <w:r>
+        <w:rPr>
+          <w:rFonts w:ascii="Times New Roman" w:hAnsi="Times New Roman" w:cs="Times New Roman"/>
           <w:vertAlign w:val="superscript"/>
         </w:rPr>
-        <w:t>8</w:t>
-      </w:r>
-      <w:r>
-        <w:t xml:space="preserve"> the thrust is just 0. This because there not enough change in mass to produce a thrust.  Once the ion flow rate reaches 1*10</w:t>
-      </w:r>
-      <w:r>
-        <w:rPr>
+        <w:t>10</w:t>
+      </w:r>
+      <w:r>
+        <w:rPr>
+          <w:rFonts w:ascii="Times New Roman" w:hAnsi="Times New Roman" w:cs="Times New Roman"/>
+        </w:rPr>
+        <w:t xml:space="preserve"> we see a spike in thrust. Each element spike at a different point in time and with varying thrust. Mercury, the element with the highest atomic mass happens to spike first. Follow by Indium and Caesium. Surprisingly, Indium has the lowest mass of three elements. This sh</w:t>
+      </w:r>
+      <w:r>
+        <w:rPr>
+          <w:rFonts w:ascii="Times New Roman" w:hAnsi="Times New Roman" w:cs="Times New Roman"/>
+        </w:rPr>
+        <w:t xml:space="preserve">ows that the spike </w:t>
+      </w:r>
+      <w:r>
+        <w:rPr>
+          <w:rFonts w:ascii="Times New Roman" w:hAnsi="Times New Roman" w:cs="Times New Roman"/>
+        </w:rPr>
+        <w:t>occurrence is</w:t>
+      </w:r>
+      <w:r>
+        <w:rPr>
+          <w:rFonts w:ascii="Times New Roman" w:hAnsi="Times New Roman" w:cs="Times New Roman"/>
+        </w:rPr>
+        <w:t xml:space="preserve"> not determined by the atomic mass. </w:t>
+      </w:r>
+      <w:r>
+        <w:rPr>
+          <w:rFonts w:ascii="Times New Roman" w:hAnsi="Times New Roman" w:cs="Times New Roman"/>
+        </w:rPr>
+        <w:t xml:space="preserve">The Thrust Vs. Voltage graph is still 0 because the constant time I used was between 1 and 2 seconds, which is not where the thrust spikes. </w:t>
+      </w:r>
+    </w:p>
+    <w:p>
+      <w:pPr>
+        <w:ind w:firstLine="720"/>
+        <w:rPr>
+          <w:rFonts w:ascii="Times New Roman" w:hAnsi="Times New Roman" w:cs="Times New Roman"/>
+        </w:rPr>
+      </w:pPr>
+      <w:r>
+        <w:rPr>
+          <w:rFonts w:ascii="Times New Roman" w:hAnsi="Times New Roman" w:cs="Times New Roman"/>
+        </w:rPr>
+        <w:t>In Figure 2, the</w:t>
+      </w:r>
+      <w:r>
+        <w:rPr>
+          <w:rFonts w:ascii="Times New Roman" w:hAnsi="Times New Roman" w:cs="Times New Roman"/>
+        </w:rPr>
+        <w:t xml:space="preserve"> ion flow rate reaches </w:t>
+      </w:r>
+      <w:r>
+        <w:rPr>
+          <w:rFonts w:ascii="Times New Roman" w:hAnsi="Times New Roman" w:cs="Times New Roman"/>
+        </w:rPr>
+        <w:t>10</w:t>
+      </w:r>
+      <w:r>
+        <w:rPr>
+          <w:rFonts w:ascii="Times New Roman" w:hAnsi="Times New Roman" w:cs="Times New Roman"/>
           <w:vertAlign w:val="superscript"/>
         </w:rPr>
+        <w:t>1</w:t>
+      </w:r>
+      <w:r>
+        <w:rPr>
+          <w:rFonts w:ascii="Times New Roman" w:hAnsi="Times New Roman" w:cs="Times New Roman"/>
+          <w:vertAlign w:val="superscript"/>
+        </w:rPr>
+        <w:t>1</w:t>
+      </w:r>
+      <w:r>
+        <w:rPr>
+          <w:rFonts w:ascii="Times New Roman" w:hAnsi="Times New Roman" w:cs="Times New Roman"/>
+        </w:rPr>
+        <w:t xml:space="preserve"> </w:t>
+      </w:r>
+      <w:r>
+        <w:rPr>
+          <w:rFonts w:ascii="Times New Roman" w:hAnsi="Times New Roman" w:cs="Times New Roman"/>
+        </w:rPr>
+        <w:t xml:space="preserve">and </w:t>
+      </w:r>
+      <w:r>
+        <w:rPr>
+          <w:rFonts w:ascii="Times New Roman" w:hAnsi="Times New Roman" w:cs="Times New Roman"/>
+        </w:rPr>
         <w:t>10</w:t>
       </w:r>
       <w:r>
-        <w:t xml:space="preserve"> we see a spike in thrust. Each element spike at a different point in time and with varying thrust. Mercury, the element with the highest atomic mass happens to spike first. Follow by Indium and </w:t>
-      </w:r>
-      <w:proofErr w:type="spellStart"/>
-      <w:r>
-        <w:t>Caesium</w:t>
-      </w:r>
-      <w:proofErr w:type="spellEnd"/>
-      <w:r>
-        <w:t>. Surprisingly, Indium has the lowest mass of three elements. This sh</w:t>
-      </w:r>
-      <w:r>
-        <w:t xml:space="preserve">ows that the spike </w:t>
-      </w:r>
-      <w:r>
-        <w:t>occurrence is</w:t>
-      </w:r>
-      <w:r>
-        <w:t xml:space="preserve"> not determined by the atomic mass. </w:t>
-      </w:r>
-    </w:p>
-    <w:p>
-      <w:r>
-        <w:tab/>
-      </w:r>
-      <w:r>
-        <w:t xml:space="preserve">The Thrust Vs. Voltage graph is still 0 because the constant time I used was between 1 and 2 seconds, which is not where the thrust spikes. </w:t>
-      </w:r>
-      <w:r>
-        <w:t>Once the ion flow rate reaches 1*10</w:t>
-      </w:r>
-      <w:r>
-        <w:rPr>
+        <w:rPr>
+          <w:rFonts w:ascii="Times New Roman" w:hAnsi="Times New Roman" w:cs="Times New Roman"/>
           <w:vertAlign w:val="superscript"/>
         </w:rPr>
         <w:t>12</w:t>
       </w:r>
       <w:r>
-        <w:t xml:space="preserve"> we start to see harmonic </w:t>
-      </w:r>
-      <w:proofErr w:type="spellStart"/>
-      <w:r>
-        <w:t>rect</w:t>
-      </w:r>
-      <w:proofErr w:type="spellEnd"/>
-      <w:r>
-        <w:t xml:space="preserve"> waves with edges extremely close to each other. </w:t>
-      </w:r>
-      <w:proofErr w:type="spellStart"/>
-      <w:r>
-        <w:t>Caesium</w:t>
-      </w:r>
-      <w:proofErr w:type="spellEnd"/>
-      <w:r>
-        <w:t xml:space="preserve"> has a greater pulse width than Indium, however Indium has a great peak thrust than </w:t>
-      </w:r>
-      <w:proofErr w:type="spellStart"/>
-      <w:r>
-        <w:t>Caesium</w:t>
-      </w:r>
-      <w:proofErr w:type="spellEnd"/>
-      <w:r>
-        <w:t xml:space="preserve">. Only mercury had a constant thrust, which was lower than the peak thrust of </w:t>
-      </w:r>
-      <w:proofErr w:type="spellStart"/>
-      <w:r>
-        <w:t>Caesium</w:t>
-      </w:r>
-      <w:proofErr w:type="spellEnd"/>
-      <w:r>
-        <w:t xml:space="preserve"> and Indium.</w:t>
-      </w:r>
-      <w:r>
-        <w:t xml:space="preserve"> In the graph the ion flow rate is 1*10</w:t>
-      </w:r>
-      <w:r>
-        <w:rPr>
+        <w:rPr>
+          <w:rFonts w:ascii="Times New Roman" w:hAnsi="Times New Roman" w:cs="Times New Roman"/>
+        </w:rPr>
+        <w:t xml:space="preserve"> </w:t>
+      </w:r>
+      <w:r>
+        <w:rPr>
+          <w:rFonts w:ascii="Times New Roman" w:hAnsi="Times New Roman" w:cs="Times New Roman"/>
+        </w:rPr>
+        <w:t xml:space="preserve">we </w:t>
+      </w:r>
+      <w:r>
+        <w:rPr>
+          <w:rFonts w:ascii="Times New Roman" w:hAnsi="Times New Roman" w:cs="Times New Roman"/>
+        </w:rPr>
+        <w:t>start to see some interesting behavior</w:t>
+      </w:r>
+      <w:r>
+        <w:rPr>
+          <w:rFonts w:ascii="Times New Roman" w:hAnsi="Times New Roman" w:cs="Times New Roman"/>
+        </w:rPr>
+        <w:t>.</w:t>
+      </w:r>
+      <w:r>
+        <w:rPr>
+          <w:rFonts w:ascii="Times New Roman" w:hAnsi="Times New Roman" w:cs="Times New Roman"/>
+        </w:rPr>
+        <w:t xml:space="preserve"> On the Thrust/dt Vs. Time we see harmonic impulses.</w:t>
+      </w:r>
+      <w:r>
+        <w:rPr>
+          <w:rFonts w:ascii="Times New Roman" w:hAnsi="Times New Roman" w:cs="Times New Roman"/>
+        </w:rPr>
+        <w:t xml:space="preserve"> </w:t>
+      </w:r>
+      <w:r>
+        <w:rPr>
+          <w:rFonts w:ascii="Times New Roman" w:hAnsi="Times New Roman" w:cs="Times New Roman"/>
+        </w:rPr>
+        <w:t xml:space="preserve">With Indium having the greatest peak thrust follow Caesium and Mercury. As </w:t>
+      </w:r>
+      <w:r>
+        <w:rPr>
+          <w:rFonts w:ascii="Times New Roman" w:hAnsi="Times New Roman" w:cs="Times New Roman"/>
+        </w:rPr>
+        <w:t>the ion flow</w:t>
+      </w:r>
+      <w:r>
+        <w:rPr>
+          <w:rFonts w:ascii="Times New Roman" w:hAnsi="Times New Roman" w:cs="Times New Roman"/>
+        </w:rPr>
+        <w:t xml:space="preserve"> rate increases we see that the </w:t>
+      </w:r>
+      <w:r>
+        <w:rPr>
+          <w:rFonts w:ascii="Times New Roman" w:hAnsi="Times New Roman" w:cs="Times New Roman"/>
+        </w:rPr>
+        <w:t xml:space="preserve">impulse increases. </w:t>
+      </w:r>
+      <w:r>
+        <w:rPr>
+          <w:rFonts w:ascii="Times New Roman" w:hAnsi="Times New Roman" w:cs="Times New Roman"/>
+        </w:rPr>
+        <w:t xml:space="preserve"> The extreme case in which particle is ejected at speed of light is similar to it normal case. </w:t>
+      </w:r>
+      <w:r>
+        <w:rPr>
+          <w:rFonts w:ascii="Times New Roman" w:hAnsi="Times New Roman" w:cs="Times New Roman"/>
+        </w:rPr>
+        <w:t>On the Thrust Vs. Time graph we see staircase behavior from the</w:t>
+      </w:r>
+      <w:r>
+        <w:rPr>
+          <w:rFonts w:ascii="Times New Roman" w:hAnsi="Times New Roman" w:cs="Times New Roman"/>
+        </w:rPr>
+        <w:t xml:space="preserve"> thrust. As the ion flow rate the steps become smaller.  On the Thrust vs Voltage graph we see a flat line at zero for ion flow rate at 10</w:t>
+      </w:r>
+      <w:r>
+        <w:rPr>
+          <w:rFonts w:ascii="Times New Roman" w:hAnsi="Times New Roman" w:cs="Times New Roman"/>
           <w:vertAlign w:val="superscript"/>
         </w:rPr>
+        <w:t>11</w:t>
+      </w:r>
+      <w:r>
+        <w:rPr>
+          <w:rFonts w:ascii="Times New Roman" w:hAnsi="Times New Roman" w:cs="Times New Roman"/>
+        </w:rPr>
+        <w:t xml:space="preserve">  and </w:t>
+      </w:r>
+      <w:r>
+        <w:rPr>
+          <w:rFonts w:ascii="Times New Roman" w:hAnsi="Times New Roman" w:cs="Times New Roman"/>
+        </w:rPr>
+        <w:t xml:space="preserve">a downward concave curve at </w:t>
+      </w:r>
+      <w:r>
+        <w:rPr>
+          <w:rFonts w:ascii="Times New Roman" w:hAnsi="Times New Roman" w:cs="Times New Roman"/>
+        </w:rPr>
+        <w:t>10</w:t>
+      </w:r>
+      <w:r>
+        <w:rPr>
+          <w:rFonts w:ascii="Times New Roman" w:hAnsi="Times New Roman" w:cs="Times New Roman"/>
+          <w:vertAlign w:val="superscript"/>
+        </w:rPr>
+        <w:t>12</w:t>
+      </w:r>
+      <w:r>
+        <w:rPr>
+          <w:rFonts w:ascii="Times New Roman" w:hAnsi="Times New Roman" w:cs="Times New Roman"/>
+        </w:rPr>
+        <w:t xml:space="preserve"> . </w:t>
+      </w:r>
+      <w:r>
+        <w:rPr>
+          <w:rFonts w:ascii="Times New Roman" w:hAnsi="Times New Roman" w:cs="Times New Roman"/>
+        </w:rPr>
+        <w:t xml:space="preserve"> The Velocity Vs. Time shows a upward concave curve increasing over time.</w:t>
+      </w:r>
+    </w:p>
+    <w:p>
+      <w:pPr>
+        <w:ind w:firstLine="720"/>
+        <w:rPr>
+          <w:rFonts w:ascii="Times New Roman" w:hAnsi="Times New Roman" w:cs="Times New Roman"/>
+        </w:rPr>
+      </w:pPr>
+      <w:r>
+        <w:rPr>
+          <w:rFonts w:ascii="Times New Roman" w:hAnsi="Times New Roman" w:cs="Times New Roman"/>
+        </w:rPr>
+        <w:t xml:space="preserve">In Figure 3, Thrust Vs. Time we see the absence of the stair case behavior. </w:t>
+      </w:r>
+      <w:r>
+        <w:rPr>
+          <w:rFonts w:ascii="Times New Roman" w:hAnsi="Times New Roman" w:cs="Times New Roman"/>
+        </w:rPr>
+        <w:t>As ion</w:t>
+      </w:r>
+      <w:r>
+        <w:rPr>
+          <w:rFonts w:ascii="Times New Roman" w:hAnsi="Times New Roman" w:cs="Times New Roman"/>
+        </w:rPr>
+        <w:t xml:space="preserve"> flow rate increases the Thrust behavior </w:t>
+      </w:r>
+      <w:r>
+        <w:rPr>
+          <w:rFonts w:ascii="Times New Roman" w:hAnsi="Times New Roman" w:cs="Times New Roman"/>
+        </w:rPr>
+        <w:t xml:space="preserve">becomes linear with constant slope. In Thrust/dt Vs. Time graph Caseium changes to a constant while Mercury and Indium are harmonic with time. </w:t>
+      </w:r>
+      <w:r>
+        <w:rPr>
+          <w:rFonts w:ascii="Times New Roman" w:hAnsi="Times New Roman" w:cs="Times New Roman"/>
+        </w:rPr>
+        <w:t xml:space="preserve"> As ion flow rate </w:t>
+      </w:r>
+      <w:r>
+        <w:rPr>
+          <w:rFonts w:ascii="Times New Roman" w:hAnsi="Times New Roman" w:cs="Times New Roman"/>
+        </w:rPr>
+        <w:t>from 10</w:t>
+      </w:r>
+      <w:r>
+        <w:rPr>
+          <w:rFonts w:ascii="Times New Roman" w:hAnsi="Times New Roman" w:cs="Times New Roman"/>
+          <w:vertAlign w:val="superscript"/>
+        </w:rPr>
+        <w:t>13</w:t>
+      </w:r>
+      <w:r>
+        <w:rPr>
+          <w:rFonts w:ascii="Times New Roman" w:hAnsi="Times New Roman" w:cs="Times New Roman"/>
+        </w:rPr>
+        <w:t xml:space="preserve"> </w:t>
+      </w:r>
+      <w:r>
+        <w:rPr>
+          <w:rFonts w:ascii="Times New Roman" w:hAnsi="Times New Roman" w:cs="Times New Roman"/>
+        </w:rPr>
+        <w:t xml:space="preserve">to </w:t>
+      </w:r>
+      <w:r>
+        <w:rPr>
+          <w:rFonts w:ascii="Times New Roman" w:hAnsi="Times New Roman" w:cs="Times New Roman"/>
+        </w:rPr>
+        <w:t>10</w:t>
+      </w:r>
+      <w:r>
+        <w:rPr>
+          <w:rFonts w:ascii="Times New Roman" w:hAnsi="Times New Roman" w:cs="Times New Roman"/>
+          <w:vertAlign w:val="superscript"/>
+        </w:rPr>
         <w:t>14</w:t>
       </w:r>
       <w:r>
-        <w:t xml:space="preserve">. </w:t>
-      </w:r>
-      <w:proofErr w:type="spellStart"/>
-      <w:r>
-        <w:t>Caesium</w:t>
-      </w:r>
-      <w:proofErr w:type="spellEnd"/>
-      <w:r>
-        <w:t xml:space="preserve"> has lost it harmonic behavior. However, Indium is still the same as before, except with a higher thrust. The peak thrust ranking is reversed, with mercury having the greatest thrust, followed by </w:t>
-      </w:r>
-      <w:proofErr w:type="spellStart"/>
-      <w:r>
-        <w:t>Caesium</w:t>
-      </w:r>
-      <w:proofErr w:type="spellEnd"/>
-      <w:r>
-        <w:t xml:space="preserve"> and then Indium.  </w:t>
-      </w:r>
-    </w:p>
-    <w:p>
-      <w:r>
-        <w:lastRenderedPageBreak/>
-        <w:tab/>
-        <w:t xml:space="preserve">Cesium is the most common fuel for a FEEP ion thruster.  With an ion mass of 133 </w:t>
-      </w:r>
-      <w:proofErr w:type="spellStart"/>
-      <w:r>
-        <w:t>amu</w:t>
-      </w:r>
-      <w:proofErr w:type="spellEnd"/>
-      <w:r>
-        <w:t xml:space="preserve">, Cesium is </w:t>
-      </w:r>
-      <w:r>
-        <w:t xml:space="preserve">the preferred fuel because of its high atomic mass, low melting point, and ionization energy.  For 200 g of Cesium fuel for the ion thruster, we examined thrust, voltage, acceleration, and velocity over an impulse time range of 12,000 seconds.  </w:t>
-      </w:r>
-    </w:p>
-    <w:p>
-      <w:r>
-        <w:tab/>
-        <w:t xml:space="preserve">We used the equation for thrust above, and divided the thrust by the rocket mass.  The acceleration was then summated to acquire the velocity.  The results below were gathered through the </w:t>
-      </w:r>
-      <w:proofErr w:type="spellStart"/>
-      <w:r>
-        <w:t>Matlab</w:t>
-      </w:r>
-      <w:proofErr w:type="spellEnd"/>
-      <w:r>
-        <w:t xml:space="preserve"> simulation.</w:t>
-      </w:r>
-    </w:p>
-    <w:p/>
-    <w:p>
-      <w:pPr>
-        <w:jc w:val="center"/>
-      </w:pPr>
-      <w:r>
-        <w:rPr>
-          <w:noProof/>
-        </w:rPr>
-        <w:drawing>
-          <wp:inline distT="0" distB="0" distL="0" distR="0" wp14:anchorId="37283EAC" wp14:editId="492677D0">
-            <wp:extent cx="4979123" cy="3766038"/>
-            <wp:effectExtent l="0" t="0" r="0" b="0"/>
-            <wp:docPr id="3" name="Picture 3" descr="Macintosh HD:Users:scott2:Desktop:Screen Shot 2015-12-04 at 2.04.08 AM.png"/>
-            <wp:cNvGraphicFramePr>
-              <a:graphicFrameLocks xmlns:a="http://schemas.openxmlformats.org/drawingml/2006/main" noChangeAspect="1"/>
-            </wp:cNvGraphicFramePr>
-            <a:graphic xmlns:a="http://schemas.openxmlformats.org/drawingml/2006/main">
-              <a:graphicData uri="http://schemas.openxmlformats.org/drawingml/2006/picture">
-                <pic:pic xmlns:pic="http://schemas.openxmlformats.org/drawingml/2006/picture">
-                  <pic:nvPicPr>
-                    <pic:cNvPr id="0" name="Picture 4" descr="Macintosh HD:Users:scott2:Desktop:Screen Shot 2015-12-04 at 2.04.08 AM.png"/>
-                    <pic:cNvPicPr>
-                      <a:picLocks noChangeAspect="1" noChangeArrowheads="1"/>
-                    </pic:cNvPicPr>
-                  </pic:nvPicPr>
-                  <pic:blipFill>
-                    <a:blip r:embed="rId14">
-                      <a:extLst>
-                        <a:ext uri="{28A0092B-C50C-407E-A947-70E740481C1C}">
-                          <a14:useLocalDpi xmlns:a14="http://schemas.microsoft.com/office/drawing/2010/main" val="0"/>
-                        </a:ext>
-                      </a:extLst>
-                    </a:blip>
-                    <a:srcRect/>
-                    <a:stretch>
-                      <a:fillRect/>
-                    </a:stretch>
-                  </pic:blipFill>
-                  <pic:spPr bwMode="auto">
-                    <a:xfrm>
-                      <a:off x="0" y="0"/>
-                      <a:ext cx="4979123" cy="3766038"/>
-                    </a:xfrm>
-                    <a:prstGeom prst="rect">
-                      <a:avLst/>
-                    </a:prstGeom>
-                    <a:noFill/>
-                    <a:ln>
-                      <a:noFill/>
-                    </a:ln>
-                  </pic:spPr>
-                </pic:pic>
-              </a:graphicData>
-            </a:graphic>
-          </wp:inline>
-        </w:drawing>
-      </w:r>
-    </w:p>
-    <w:p>
-      <w:pPr>
-        <w:jc w:val="center"/>
-      </w:pPr>
-    </w:p>
-    <w:p>
-      <w:r>
-        <w:tab/>
-        <w:t xml:space="preserve">The thrust calculated continues to be in the </w:t>
-      </w:r>
-      <w:proofErr w:type="spellStart"/>
-      <w:r>
-        <w:t>milli</w:t>
-      </w:r>
-      <w:proofErr w:type="spellEnd"/>
-      <w:r>
-        <w:t>-Newton range, which is typical of a FEEP ion thruster.  The shapes of the graphs are also intuitive. Since thrust is calculated with a constant ion flow rate and a decreasing rocket mass as more fuel is burned, the rate of thrust/s will increase slightly.</w:t>
-      </w:r>
-    </w:p>
-    <w:p/>
-    <w:p/>
-    <w:p>
-      <w:pPr>
-        <w:rPr>
-          <w:rFonts w:ascii="Times New Roman" w:eastAsia="Times New Roman" w:hAnsi="Times New Roman" w:cs="Times New Roman"/>
-        </w:rPr>
-      </w:pPr>
-      <w:r>
-        <w:rPr>
-          <w:rFonts w:ascii="Arial" w:eastAsia="Times New Roman" w:hAnsi="Arial" w:cs="Arial"/>
+        <w:rPr>
+          <w:rFonts w:ascii="Times New Roman" w:hAnsi="Times New Roman" w:cs="Times New Roman"/>
+        </w:rPr>
+        <w:t xml:space="preserve"> we see that Mercury has become constant.</w:t>
+      </w:r>
+      <w:r>
+        <w:rPr>
+          <w:rFonts w:ascii="Times New Roman" w:hAnsi="Times New Roman" w:cs="Times New Roman"/>
+        </w:rPr>
+        <w:t xml:space="preserve"> The behavior of the Thrust Vs. Voltage and Velocity Vs Time remain the same except with a increase in magnitude.</w:t>
+      </w:r>
+    </w:p>
+    <w:p>
+      <w:pPr>
+        <w:ind w:firstLine="720"/>
+        <w:rPr>
+          <w:rFonts w:ascii="Times New Roman" w:hAnsi="Times New Roman" w:cs="Times New Roman"/>
+        </w:rPr>
+      </w:pPr>
+      <w:r>
+        <w:rPr>
+          <w:rFonts w:ascii="Times New Roman" w:hAnsi="Times New Roman" w:cs="Times New Roman"/>
+        </w:rPr>
+        <w:t>From figure 4 to figure 7, ion flow rate of 10</w:t>
+      </w:r>
+      <w:r>
+        <w:rPr>
+          <w:rFonts w:ascii="Times New Roman" w:hAnsi="Times New Roman" w:cs="Times New Roman"/>
+          <w:vertAlign w:val="superscript"/>
+        </w:rPr>
+        <w:t>15</w:t>
+      </w:r>
+      <w:r>
+        <w:rPr>
+          <w:rFonts w:ascii="Times New Roman" w:hAnsi="Times New Roman" w:cs="Times New Roman"/>
+        </w:rPr>
+        <w:t xml:space="preserve"> to 10</w:t>
+      </w:r>
+      <w:r>
+        <w:rPr>
+          <w:rFonts w:ascii="Times New Roman" w:hAnsi="Times New Roman" w:cs="Times New Roman"/>
+          <w:vertAlign w:val="superscript"/>
+        </w:rPr>
+        <w:t>21</w:t>
+      </w:r>
+      <w:r>
+        <w:rPr>
+          <w:rFonts w:ascii="Times New Roman" w:hAnsi="Times New Roman" w:cs="Times New Roman"/>
+        </w:rPr>
+        <w:t xml:space="preserve"> the general behavior of all the graphs remain the same. The only things that changed are the magnitude of thrust and velocity. In figure 7, once the ion flow rate reaches 10</w:t>
+      </w:r>
+      <w:r>
+        <w:rPr>
+          <w:rFonts w:ascii="Times New Roman" w:hAnsi="Times New Roman" w:cs="Times New Roman"/>
+          <w:vertAlign w:val="superscript"/>
+        </w:rPr>
+        <w:t>22</w:t>
+      </w:r>
+      <w:r>
+        <w:rPr>
+          <w:rFonts w:ascii="Times New Roman" w:hAnsi="Times New Roman" w:cs="Times New Roman"/>
+        </w:rPr>
+        <w:t xml:space="preserve"> we see that the thrust goes to zero on the plot. This is because all the fuel is used up. The heavier elements hit zero faster than the lighter elements. This behavior is carried over in figure 8. The Velocity Vs. time graph is incorrect. </w:t>
+      </w:r>
+      <w:r>
+        <w:rPr>
+          <w:rFonts w:ascii="Times New Roman" w:hAnsi="Times New Roman" w:cs="Times New Roman"/>
+        </w:rPr>
+        <w:t xml:space="preserve">Once fuel runs out Thrust is 0 and acceleration is 0, the velocity should not be increase. Instead it should flatten out at the point where  fuel runs out. </w:t>
+      </w:r>
+    </w:p>
+    <w:p>
+      <w:pPr>
+        <w:rPr>
+          <w:rFonts w:ascii="Times New Roman" w:hAnsi="Times New Roman" w:cs="Times New Roman"/>
+        </w:rPr>
+      </w:pPr>
+    </w:p>
+    <w:p>
+      <w:pPr>
+        <w:rPr>
+          <w:rFonts w:ascii="Times New Roman" w:hAnsi="Times New Roman" w:cs="Times New Roman"/>
+        </w:rPr>
+      </w:pPr>
+    </w:p>
+    <w:p>
+      <w:pPr>
+        <w:rPr>
+          <w:rFonts w:ascii="Times New Roman" w:hAnsi="Times New Roman" w:cs="Times New Roman"/>
+        </w:rPr>
+      </w:pPr>
+    </w:p>
+    <w:p>
+      <w:pPr>
+        <w:rPr>
+          <w:rFonts w:ascii="Times New Roman" w:hAnsi="Times New Roman" w:cs="Times New Roman"/>
+        </w:rPr>
+      </w:pPr>
+    </w:p>
+    <w:p>
+      <w:pPr>
+        <w:rPr>
+          <w:rFonts w:ascii="Times New Roman" w:hAnsi="Times New Roman" w:cs="Times New Roman"/>
+        </w:rPr>
+      </w:pPr>
+    </w:p>
+    <w:p>
+      <w:pPr>
+        <w:rPr>
+          <w:rFonts w:ascii="Times New Roman" w:eastAsia="Times New Roman" w:hAnsi="Times New Roman" w:cs="Times New Roman"/>
+        </w:rPr>
+      </w:pPr>
+      <w:r>
+        <w:rPr>
+          <w:rFonts w:ascii="Times New Roman" w:eastAsia="Times New Roman" w:hAnsi="Times New Roman" w:cs="Times New Roman"/>
           <w:b/>
           <w:bCs/>
           <w:color w:val="000000"/>
           <w:shd w:val="clear" w:color="auto" w:fill="FFFFFF"/>
         </w:rPr>
+        <w:lastRenderedPageBreak/>
         <w:t>V. Conclusions</w:t>
       </w:r>
     </w:p>
@@ -3192,103 +3862,40 @@
     <w:p>
       <w:pPr>
         <w:rPr>
-          <w:rFonts w:ascii="Arial" w:eastAsia="Times New Roman" w:hAnsi="Arial" w:cs="Arial"/>
+          <w:rFonts w:ascii="Times New Roman" w:eastAsia="Times New Roman" w:hAnsi="Times New Roman" w:cs="Times New Roman"/>
           <w:color w:val="000000"/>
           <w:shd w:val="clear" w:color="auto" w:fill="FFFFFF"/>
         </w:rPr>
       </w:pPr>
       <w:r>
         <w:rPr>
-          <w:rFonts w:ascii="Arial" w:eastAsia="Times New Roman" w:hAnsi="Arial" w:cs="Arial"/>
+          <w:rFonts w:ascii="Times New Roman" w:eastAsia="Times New Roman" w:hAnsi="Times New Roman" w:cs="Times New Roman"/>
           <w:color w:val="000000"/>
           <w:shd w:val="clear" w:color="auto" w:fill="FFFFFF"/>
         </w:rPr>
         <w:tab/>
-        <w:t xml:space="preserve">Through our </w:t>
-      </w:r>
-      <w:proofErr w:type="spellStart"/>
-      <w:r>
-        <w:rPr>
-          <w:rFonts w:ascii="Arial" w:eastAsia="Times New Roman" w:hAnsi="Arial" w:cs="Arial"/>
+        <w:t xml:space="preserve">Through our Matlab simulations, we were able </w:t>
+      </w:r>
+      <w:r>
+        <w:rPr>
+          <w:rFonts w:ascii="Times New Roman" w:eastAsia="Times New Roman" w:hAnsi="Times New Roman" w:cs="Times New Roman"/>
           <w:color w:val="000000"/>
           <w:shd w:val="clear" w:color="auto" w:fill="FFFFFF"/>
         </w:rPr>
-        <w:t>Matlab</w:t>
-      </w:r>
-      <w:proofErr w:type="spellEnd"/>
-      <w:r>
-        <w:rPr>
-          <w:rFonts w:ascii="Arial" w:eastAsia="Times New Roman" w:hAnsi="Arial" w:cs="Arial"/>
+        <w:t>to gather data about thrust, acceleration, and velocity in relation to voltage and time based off of realistic FEEP parameters.  Using the equations in our report, our simulation resulted in thrust between tens of microNewtons to a few milliNewtons.  Thrust increased with increasing voltage and decreasing mass, just as expected.  Thrust of course changed slightly when comparing the different fuels of Cesium, Indium, or Mercury, due to differing atomic masses.  Nonetheless, the shape of the graph remained the same.</w:t>
+      </w:r>
+    </w:p>
+    <w:p>
+      <w:pPr>
+        <w:rPr>
+          <w:rFonts w:ascii="Times New Roman" w:eastAsia="Times New Roman" w:hAnsi="Times New Roman" w:cs="Times New Roman"/>
           <w:color w:val="000000"/>
           <w:shd w:val="clear" w:color="auto" w:fill="FFFFFF"/>
         </w:rPr>
-        <w:t xml:space="preserve"> simulations, we were able </w:t>
-      </w:r>
-      <w:r>
-        <w:rPr>
-          <w:rFonts w:ascii="Arial" w:eastAsia="Times New Roman" w:hAnsi="Arial" w:cs="Arial"/>
-          <w:color w:val="000000"/>
-          <w:shd w:val="clear" w:color="auto" w:fill="FFFFFF"/>
-        </w:rPr>
-        <w:t xml:space="preserve">to gather data about thrust, acceleration, and velocity in relation to voltage and time based off of realistic FEEP parameters.  Using the equations in our report, our simulation resulted in thrust between tens of </w:t>
-      </w:r>
-      <w:proofErr w:type="spellStart"/>
-      <w:r>
-        <w:rPr>
-          <w:rFonts w:ascii="Arial" w:eastAsia="Times New Roman" w:hAnsi="Arial" w:cs="Arial"/>
-          <w:color w:val="000000"/>
-          <w:shd w:val="clear" w:color="auto" w:fill="FFFFFF"/>
-        </w:rPr>
-        <w:t>microNewtons</w:t>
-      </w:r>
-      <w:proofErr w:type="spellEnd"/>
-      <w:r>
-        <w:rPr>
-          <w:rFonts w:ascii="Arial" w:eastAsia="Times New Roman" w:hAnsi="Arial" w:cs="Arial"/>
-          <w:color w:val="000000"/>
-          <w:shd w:val="clear" w:color="auto" w:fill="FFFFFF"/>
-        </w:rPr>
-        <w:t xml:space="preserve"> to a few </w:t>
-      </w:r>
-      <w:proofErr w:type="spellStart"/>
-      <w:r>
-        <w:rPr>
-          <w:rFonts w:ascii="Arial" w:eastAsia="Times New Roman" w:hAnsi="Arial" w:cs="Arial"/>
-          <w:color w:val="000000"/>
-          <w:shd w:val="clear" w:color="auto" w:fill="FFFFFF"/>
-        </w:rPr>
-        <w:t>milliNewtons</w:t>
-      </w:r>
-      <w:proofErr w:type="spellEnd"/>
-      <w:r>
-        <w:rPr>
-          <w:rFonts w:ascii="Arial" w:eastAsia="Times New Roman" w:hAnsi="Arial" w:cs="Arial"/>
-          <w:color w:val="000000"/>
-          <w:shd w:val="clear" w:color="auto" w:fill="FFFFFF"/>
-        </w:rPr>
-        <w:t xml:space="preserve">.  Thrust increased with increasing voltage and decreasing mass, just as expected.  Thrust of course changed slightly when comparing the different fuels of Cesium, Indium, or </w:t>
-      </w:r>
-      <w:r>
-        <w:rPr>
-          <w:rFonts w:ascii="Arial" w:eastAsia="Times New Roman" w:hAnsi="Arial" w:cs="Arial"/>
-          <w:color w:val="000000"/>
-          <w:shd w:val="clear" w:color="auto" w:fill="FFFFFF"/>
-        </w:rPr>
-        <w:lastRenderedPageBreak/>
-        <w:t>Mercury, due to differing atomic masses.  Nonetheless, the shape of the graph remained the same.</w:t>
-      </w:r>
-    </w:p>
-    <w:p>
-      <w:pPr>
-        <w:rPr>
-          <w:rFonts w:ascii="Arial" w:eastAsia="Times New Roman" w:hAnsi="Arial" w:cs="Arial"/>
-          <w:color w:val="000000"/>
-          <w:shd w:val="clear" w:color="auto" w:fill="FFFFFF"/>
-        </w:rPr>
-      </w:pPr>
-      <w:r>
-        <w:rPr>
-          <w:rFonts w:ascii="Arial" w:eastAsia="Times New Roman" w:hAnsi="Arial" w:cs="Arial"/>
+      </w:pPr>
+      <w:r>
+        <w:rPr>
+          <w:rFonts w:ascii="Times New Roman" w:eastAsia="Times New Roman" w:hAnsi="Times New Roman" w:cs="Times New Roman"/>
           <w:color w:val="000000"/>
           <w:shd w:val="clear" w:color="auto" w:fill="FFFFFF"/>
         </w:rPr>
@@ -3297,7 +3904,7 @@
       </w:r>
       <w:r>
         <w:rPr>
-          <w:rFonts w:ascii="Arial" w:eastAsia="Times New Roman" w:hAnsi="Arial" w:cs="Arial"/>
+          <w:rFonts w:ascii="Times New Roman" w:eastAsia="Times New Roman" w:hAnsi="Times New Roman" w:cs="Times New Roman"/>
           <w:color w:val="000000"/>
           <w:shd w:val="clear" w:color="auto" w:fill="FFFFFF"/>
         </w:rPr>
@@ -3308,11 +3915,12 @@
       <w:pPr>
         <w:rPr>
           <w:rFonts w:ascii="Times New Roman" w:eastAsia="Times New Roman" w:hAnsi="Times New Roman" w:cs="Times New Roman"/>
-        </w:rPr>
-      </w:pPr>
-      <w:r>
-        <w:rPr>
-          <w:rFonts w:ascii="Arial" w:eastAsia="Times New Roman" w:hAnsi="Arial" w:cs="Arial"/>
+          <w:color w:val="000000"/>
+        </w:rPr>
+      </w:pPr>
+      <w:r>
+        <w:rPr>
+          <w:rFonts w:ascii="Times New Roman" w:eastAsia="Times New Roman" w:hAnsi="Times New Roman" w:cs="Times New Roman"/>
           <w:color w:val="000000"/>
           <w:shd w:val="clear" w:color="auto" w:fill="FFFFFF"/>
         </w:rPr>
@@ -3320,39 +3928,45 @@
       </w:r>
       <w:r>
         <w:rPr>
-          <w:rFonts w:ascii="Arial" w:eastAsia="Times New Roman" w:hAnsi="Arial" w:cs="Arial"/>
-          <w:color w:val="FF0000"/>
-          <w:shd w:val="clear" w:color="auto" w:fill="FFFFFF"/>
-        </w:rPr>
-        <w:t>Include stuff about the extreme cases</w:t>
+          <w:rFonts w:ascii="Times New Roman" w:eastAsia="Times New Roman" w:hAnsi="Times New Roman" w:cs="Times New Roman"/>
+          <w:color w:val="000000"/>
+        </w:rPr>
+        <w:t>In our project, we were also concerned with some extreme cases related to FEEP. We were able to change the parameters to non-realistic values for voltage, ion flow rate, and the velocity of the ions to see how they affected the thrust and resulting velocity of the rocket.  From the graphs, we saw that an initial rise in voltage led to a significant increase in thrust.  For unrealistic values of voltage though, the thrust did not increase by much.  This supports a realistic, optimal voltage that is easy to achieve and still yields significant thrust.  An increased ion flow rate also led to an increased thrust.  Since thrust is a logarithmic equation, this makes sense.  As the ion flow rate reached extreme values, thrust did not increase by as much.  This increased ion flow rate correlated to an increase in the ion ejection velocity.  The graphs are similar shapes then, since if the ions move faster move through a given point, more ions will be able to be ejected.</w:t>
+      </w:r>
+    </w:p>
+    <w:p>
+      <w:pPr>
+        <w:rPr>
+          <w:rFonts w:ascii="Times New Roman" w:eastAsia="Times New Roman" w:hAnsi="Times New Roman" w:cs="Times New Roman"/>
+        </w:rPr>
+      </w:pPr>
+      <w:r>
+        <w:rPr>
+          <w:rFonts w:ascii="Times New Roman" w:eastAsia="Times New Roman" w:hAnsi="Times New Roman" w:cs="Times New Roman"/>
+          <w:color w:val="000000"/>
+        </w:rPr>
+        <w:tab/>
+        <w:t>In conclusion, with our simulation a field emission propulsion device is a feasible form of propulsion for space crafts.</w:t>
       </w:r>
       <w:bookmarkStart w:id="0" w:name="_GoBack"/>
       <w:bookmarkEnd w:id="0"/>
-      <w:r>
-        <w:rPr>
-          <w:rFonts w:ascii="Arial" w:eastAsia="Times New Roman" w:hAnsi="Arial" w:cs="Arial"/>
-          <w:color w:val="000000"/>
-          <w:shd w:val="clear" w:color="auto" w:fill="FFFFFF"/>
-        </w:rPr>
-        <w:t xml:space="preserve"> </w:t>
-      </w:r>
-    </w:p>
-    <w:p>
-      <w:pPr>
-        <w:rPr>
-          <w:rFonts w:ascii="Times New Roman" w:eastAsia="Times New Roman" w:hAnsi="Times New Roman" w:cs="Times New Roman"/>
-        </w:rPr>
-      </w:pPr>
-    </w:p>
-    <w:p>
-      <w:pPr>
-        <w:rPr>
-          <w:rFonts w:ascii="Times New Roman" w:eastAsia="Times New Roman" w:hAnsi="Times New Roman" w:cs="Times New Roman"/>
-        </w:rPr>
-      </w:pPr>
-      <w:r>
-        <w:rPr>
-          <w:rFonts w:ascii="Arial" w:eastAsia="Times New Roman" w:hAnsi="Arial" w:cs="Arial"/>
+    </w:p>
+    <w:p>
+      <w:pPr>
+        <w:rPr>
+          <w:rFonts w:ascii="Times New Roman" w:eastAsia="Times New Roman" w:hAnsi="Times New Roman" w:cs="Times New Roman"/>
+        </w:rPr>
+      </w:pPr>
+    </w:p>
+    <w:p>
+      <w:pPr>
+        <w:rPr>
+          <w:rFonts w:ascii="Times New Roman" w:eastAsia="Times New Roman" w:hAnsi="Times New Roman" w:cs="Times New Roman"/>
+        </w:rPr>
+      </w:pPr>
+      <w:r>
+        <w:rPr>
+          <w:rFonts w:ascii="Times New Roman" w:eastAsia="Times New Roman" w:hAnsi="Times New Roman" w:cs="Times New Roman"/>
           <w:b/>
           <w:bCs/>
           <w:color w:val="000000"/>
@@ -3376,20 +3990,16 @@
       </w:pPr>
       <w:r>
         <w:rPr>
-          <w:rFonts w:ascii="Arial" w:eastAsia="Times New Roman" w:hAnsi="Arial" w:cs="Arial"/>
-          <w:color w:val="000000"/>
-          <w:sz w:val="22"/>
-          <w:szCs w:val="13"/>
+          <w:rFonts w:ascii="Times New Roman" w:eastAsia="Times New Roman" w:hAnsi="Times New Roman" w:cs="Times New Roman"/>
+          <w:color w:val="000000"/>
           <w:vertAlign w:val="superscript"/>
         </w:rPr>
         <w:t>1</w:t>
       </w:r>
       <w:r>
         <w:rPr>
-          <w:rFonts w:ascii="Arial" w:eastAsia="Times New Roman" w:hAnsi="Arial" w:cs="Arial"/>
-          <w:color w:val="000000"/>
-          <w:sz w:val="22"/>
-          <w:szCs w:val="22"/>
+          <w:rFonts w:ascii="Times New Roman" w:eastAsia="Times New Roman" w:hAnsi="Times New Roman" w:cs="Times New Roman"/>
+          <w:color w:val="000000"/>
         </w:rPr>
         <w:t xml:space="preserve"> http://ngpdlab.engin.umich.edu/files/papers/VanderWyst.pdf</w:t>
       </w:r>
@@ -3409,20 +4019,16 @@
       </w:pPr>
       <w:r>
         <w:rPr>
-          <w:rFonts w:ascii="Arial" w:eastAsia="Times New Roman" w:hAnsi="Arial" w:cs="Arial"/>
-          <w:color w:val="000000"/>
-          <w:sz w:val="22"/>
-          <w:szCs w:val="22"/>
+          <w:rFonts w:ascii="Times New Roman" w:eastAsia="Times New Roman" w:hAnsi="Times New Roman" w:cs="Times New Roman"/>
+          <w:color w:val="000000"/>
           <w:vertAlign w:val="superscript"/>
         </w:rPr>
         <w:t>2</w:t>
       </w:r>
       <w:r>
         <w:rPr>
-          <w:rFonts w:ascii="Arial" w:eastAsia="Times New Roman" w:hAnsi="Arial" w:cs="Arial"/>
-          <w:color w:val="000000"/>
-          <w:sz w:val="22"/>
-          <w:szCs w:val="22"/>
+          <w:rFonts w:ascii="Times New Roman" w:eastAsia="Times New Roman" w:hAnsi="Times New Roman" w:cs="Times New Roman"/>
+          <w:color w:val="000000"/>
         </w:rPr>
         <w:t xml:space="preserve"> http://ngpdlab.engin.umich.edu/electric-propulsion/field-emission-electric-propulsion</w:t>
       </w:r>
@@ -3442,45 +4048,35 @@
       </w:pPr>
       <w:r>
         <w:rPr>
-          <w:rFonts w:ascii="Arial" w:eastAsia="Times New Roman" w:hAnsi="Arial" w:cs="Arial"/>
-          <w:color w:val="000000"/>
-          <w:sz w:val="22"/>
-          <w:szCs w:val="22"/>
+          <w:rFonts w:ascii="Times New Roman" w:eastAsia="Times New Roman" w:hAnsi="Times New Roman" w:cs="Times New Roman"/>
+          <w:color w:val="000000"/>
           <w:vertAlign w:val="superscript"/>
         </w:rPr>
-        <w:t>3</w:t>
-      </w:r>
-      <w:r>
-        <w:rPr>
-          <w:rFonts w:ascii="Arial" w:eastAsia="Times New Roman" w:hAnsi="Arial" w:cs="Arial"/>
-          <w:color w:val="000000"/>
-          <w:sz w:val="13"/>
-          <w:szCs w:val="13"/>
+        <w:t xml:space="preserve">3 </w:t>
+      </w:r>
+      <w:r>
+        <w:rPr>
+          <w:rFonts w:ascii="Times New Roman" w:eastAsia="Times New Roman" w:hAnsi="Times New Roman" w:cs="Times New Roman"/>
+          <w:color w:val="000000"/>
           <w:vertAlign w:val="superscript"/>
         </w:rPr>
-        <w:t xml:space="preserve"> </w:t>
-      </w:r>
-      <w:r>
-        <w:rPr>
-          <w:rFonts w:ascii="Arial" w:eastAsia="Times New Roman" w:hAnsi="Arial" w:cs="Arial"/>
-          <w:color w:val="000000"/>
-          <w:sz w:val="13"/>
-          <w:szCs w:val="13"/>
-          <w:vertAlign w:val="superscript"/>
-        </w:rPr>
         <w:t xml:space="preserve">  </w:t>
       </w:r>
       <w:r>
         <w:rPr>
-          <w:rFonts w:ascii="Arial" w:eastAsia="Times New Roman" w:hAnsi="Arial" w:cs="Arial"/>
-          <w:color w:val="000000"/>
-          <w:sz w:val="22"/>
-          <w:szCs w:val="22"/>
+          <w:rFonts w:ascii="Times New Roman" w:eastAsia="Times New Roman" w:hAnsi="Times New Roman" w:cs="Times New Roman"/>
+          <w:color w:val="000000"/>
         </w:rPr>
         <w:t>http://eotvos.dm.unipi.it/ggweb/phaseA/chapter4/chapter4_2.html</w:t>
       </w:r>
     </w:p>
-    <w:p/>
+    <w:p>
+      <w:pPr>
+        <w:rPr>
+          <w:rFonts w:ascii="Times New Roman" w:hAnsi="Times New Roman" w:cs="Times New Roman"/>
+        </w:rPr>
+      </w:pPr>
+    </w:p>
     <w:sectPr>
       <w:pgSz w:w="12240" w:h="15840"/>
       <w:pgMar w:top="1440" w:right="1800" w:bottom="1440" w:left="1800" w:header="720" w:footer="720" w:gutter="0"/>

</xml_diff>